<commit_message>
Inserir Site Map e conclusao
*
</commit_message>
<xml_diff>
--- a/2 Entrega -Site Map/RelatorioTP_Fase2- sitemap.docx
+++ b/2 Entrega -Site Map/RelatorioTP_Fase2- sitemap.docx
@@ -1,10 +1,10 @@
 
 <file path=word/document.xml><?xml version="1.0" encoding="utf-8"?>
-<w:document xmlns:wpc="http://schemas.microsoft.com/office/word/2010/wordprocessingCanvas" xmlns:cx="http://schemas.microsoft.com/office/drawing/2014/chartex" xmlns:cx1="http://schemas.microsoft.com/office/drawing/2015/9/8/chartex" xmlns:mc="http://schemas.openxmlformats.org/markup-compatibility/2006" xmlns:o="urn:schemas-microsoft-com:office:office" xmlns:r="http://schemas.openxmlformats.org/officeDocument/2006/relationships" xmlns:m="http://schemas.openxmlformats.org/officeDocument/2006/math" xmlns:v="urn:schemas-microsoft-com:vml" xmlns:wp14="http://schemas.microsoft.com/office/word/2010/wordprocessingDrawing" xmlns:wp="http://schemas.openxmlformats.org/drawingml/2006/wordprocessingDrawing" xmlns:w10="urn:schemas-microsoft-com:office:word" xmlns:w="http://schemas.openxmlformats.org/wordprocessingml/2006/main" xmlns:w14="http://schemas.microsoft.com/office/word/2010/wordml" xmlns:w15="http://schemas.microsoft.com/office/word/2012/wordml" xmlns:w16se="http://schemas.microsoft.com/office/word/2015/wordml/symex" xmlns:wpg="http://schemas.microsoft.com/office/word/2010/wordprocessingGroup" xmlns:wpi="http://schemas.microsoft.com/office/word/2010/wordprocessingInk" xmlns:wne="http://schemas.microsoft.com/office/word/2006/wordml" xmlns:wps="http://schemas.microsoft.com/office/word/2010/wordprocessingShape" mc:Ignorable="w14 w15 w16se wp14">
+<w:document xmlns:wpc="http://schemas.microsoft.com/office/word/2010/wordprocessingCanvas" xmlns:cx="http://schemas.microsoft.com/office/drawing/2014/chartex" xmlns:cx1="http://schemas.microsoft.com/office/drawing/2015/9/8/chartex" xmlns:cx2="http://schemas.microsoft.com/office/drawing/2015/10/21/chartex" xmlns:cx3="http://schemas.microsoft.com/office/drawing/2016/5/9/chartex" xmlns:cx4="http://schemas.microsoft.com/office/drawing/2016/5/10/chartex" xmlns:cx5="http://schemas.microsoft.com/office/drawing/2016/5/11/chartex" xmlns:cx6="http://schemas.microsoft.com/office/drawing/2016/5/12/chartex" xmlns:cx7="http://schemas.microsoft.com/office/drawing/2016/5/13/chartex" xmlns:cx8="http://schemas.microsoft.com/office/drawing/2016/5/14/chartex" xmlns:mc="http://schemas.openxmlformats.org/markup-compatibility/2006" xmlns:aink="http://schemas.microsoft.com/office/drawing/2016/ink" xmlns:am3d="http://schemas.microsoft.com/office/drawing/2017/model3d" xmlns:o="urn:schemas-microsoft-com:office:office" xmlns:oel="http://schemas.microsoft.com/office/2019/extlst" xmlns:r="http://schemas.openxmlformats.org/officeDocument/2006/relationships" xmlns:m="http://schemas.openxmlformats.org/officeDocument/2006/math" xmlns:v="urn:schemas-microsoft-com:vml" xmlns:wp14="http://schemas.microsoft.com/office/word/2010/wordprocessingDrawing" xmlns:wp="http://schemas.openxmlformats.org/drawingml/2006/wordprocessingDrawing" xmlns:w10="urn:schemas-microsoft-com:office:word" xmlns:w="http://schemas.openxmlformats.org/wordprocessingml/2006/main" xmlns:w14="http://schemas.microsoft.com/office/word/2010/wordml" xmlns:w15="http://schemas.microsoft.com/office/word/2012/wordml" xmlns:w16cex="http://schemas.microsoft.com/office/word/2018/wordml/cex" xmlns:w16cid="http://schemas.microsoft.com/office/word/2016/wordml/cid" xmlns:w16="http://schemas.microsoft.com/office/word/2018/wordml" xmlns:w16sdtdh="http://schemas.microsoft.com/office/word/2020/wordml/sdtdatahash" xmlns:w16se="http://schemas.microsoft.com/office/word/2015/wordml/symex" xmlns:wpg="http://schemas.microsoft.com/office/word/2010/wordprocessingGroup" xmlns:wpi="http://schemas.microsoft.com/office/word/2010/wordprocessingInk" xmlns:wne="http://schemas.microsoft.com/office/word/2006/wordml" xmlns:wps="http://schemas.microsoft.com/office/word/2010/wordprocessingShape" mc:Ignorable="w14 w15 w16se w16cid w16 w16cex w16sdtdh wp14">
   <w:body>
     <w:p>
       <w:pPr>
-        <w:pStyle w:val="NoSpacing"/>
+        <w:pStyle w:val="SemEspaamento"/>
         <w:ind w:left="708" w:hanging="708"/>
         <w:jc w:val="center"/>
         <w:rPr>
@@ -15,7 +15,7 @@
     </w:p>
     <w:p>
       <w:pPr>
-        <w:pStyle w:val="NoSpacing"/>
+        <w:pStyle w:val="SemEspaamento"/>
         <w:jc w:val="center"/>
         <w:rPr>
           <w:rFonts w:ascii="Arial" w:hAnsi="Arial" w:cs="Arial"/>
@@ -25,7 +25,7 @@
     </w:p>
     <w:p>
       <w:pPr>
-        <w:pStyle w:val="NoSpacing"/>
+        <w:pStyle w:val="SemEspaamento"/>
         <w:jc w:val="center"/>
         <w:rPr>
           <w:rFonts w:ascii="Arial" w:hAnsi="Arial" w:cs="Arial"/>
@@ -35,7 +35,7 @@
     </w:p>
     <w:p>
       <w:pPr>
-        <w:pStyle w:val="NoSpacing"/>
+        <w:pStyle w:val="SemEspaamento"/>
         <w:jc w:val="center"/>
         <w:rPr>
           <w:rFonts w:ascii="Arial" w:hAnsi="Arial" w:cs="Arial"/>
@@ -112,7 +112,7 @@
     </w:p>
     <w:p>
       <w:pPr>
-        <w:pStyle w:val="NoSpacing"/>
+        <w:pStyle w:val="SemEspaamento"/>
         <w:jc w:val="center"/>
         <w:rPr>
           <w:rFonts w:ascii="Arial" w:hAnsi="Arial" w:cs="Arial"/>
@@ -122,7 +122,7 @@
     </w:p>
     <w:p>
       <w:pPr>
-        <w:pStyle w:val="NoSpacing"/>
+        <w:pStyle w:val="SemEspaamento"/>
         <w:jc w:val="center"/>
         <w:rPr>
           <w:rFonts w:ascii="Arial" w:hAnsi="Arial" w:cs="Arial"/>
@@ -132,7 +132,7 @@
     </w:p>
     <w:p>
       <w:pPr>
-        <w:pStyle w:val="NoSpacing"/>
+        <w:pStyle w:val="SemEspaamento"/>
         <w:jc w:val="center"/>
         <w:rPr>
           <w:rFonts w:ascii="Arial" w:hAnsi="Arial" w:cs="Arial"/>
@@ -142,7 +142,7 @@
     </w:p>
     <w:p>
       <w:pPr>
-        <w:pStyle w:val="NoSpacing"/>
+        <w:pStyle w:val="SemEspaamento"/>
         <w:jc w:val="center"/>
         <w:rPr>
           <w:rFonts w:ascii="Arial" w:hAnsi="Arial" w:cs="Arial"/>
@@ -152,7 +152,7 @@
     </w:p>
     <w:p>
       <w:pPr>
-        <w:pStyle w:val="NoSpacing"/>
+        <w:pStyle w:val="SemEspaamento"/>
         <w:jc w:val="center"/>
         <w:rPr>
           <w:rFonts w:ascii="Arial" w:hAnsi="Arial" w:cs="Arial"/>
@@ -162,7 +162,7 @@
     </w:p>
     <w:p>
       <w:pPr>
-        <w:pStyle w:val="NoSpacing"/>
+        <w:pStyle w:val="SemEspaamento"/>
         <w:jc w:val="center"/>
         <w:rPr>
           <w:rFonts w:ascii="Arial" w:hAnsi="Arial" w:cs="Arial"/>
@@ -172,7 +172,7 @@
     </w:p>
     <w:p>
       <w:pPr>
-        <w:pStyle w:val="NoSpacing"/>
+        <w:pStyle w:val="SemEspaamento"/>
         <w:jc w:val="center"/>
         <w:rPr>
           <w:rFonts w:ascii="Arial" w:hAnsi="Arial" w:cs="Arial"/>
@@ -184,7 +184,7 @@
     </w:p>
     <w:p>
       <w:pPr>
-        <w:pStyle w:val="NoSpacing"/>
+        <w:pStyle w:val="SemEspaamento"/>
         <w:jc w:val="center"/>
         <w:rPr>
           <w:rFonts w:ascii="Arial" w:hAnsi="Arial" w:cs="Arial"/>
@@ -196,7 +196,7 @@
     </w:p>
     <w:p>
       <w:pPr>
-        <w:pStyle w:val="NoSpacing"/>
+        <w:pStyle w:val="SemEspaamento"/>
         <w:jc w:val="center"/>
         <w:rPr>
           <w:rFonts w:ascii="Arial" w:hAnsi="Arial" w:cs="Arial"/>
@@ -208,7 +208,7 @@
     </w:p>
     <w:p>
       <w:pPr>
-        <w:pStyle w:val="NoSpacing"/>
+        <w:pStyle w:val="SemEspaamento"/>
         <w:jc w:val="center"/>
         <w:rPr>
           <w:rFonts w:ascii="Arial" w:hAnsi="Arial" w:cs="Arial"/>
@@ -238,37 +238,7 @@
     </w:p>
     <w:p>
       <w:pPr>
-        <w:pStyle w:val="NoSpacing"/>
-        <w:jc w:val="center"/>
-        <w:rPr>
-          <w:rFonts w:ascii="Arial" w:hAnsi="Arial" w:cs="Arial"/>
-          <w:b/>
-          <w:noProof/>
-          <w:sz w:val="28"/>
-        </w:rPr>
-      </w:pPr>
-      <w:r>
-        <w:rPr>
-          <w:rFonts w:ascii="Arial" w:hAnsi="Arial" w:cs="Arial"/>
-          <w:b/>
-          <w:noProof/>
-          <w:sz w:val="28"/>
-        </w:rPr>
-        <w:t>1ª Fase</w:t>
-      </w:r>
-      <w:r>
-        <w:rPr>
-          <w:rFonts w:ascii="Arial" w:hAnsi="Arial" w:cs="Arial"/>
-          <w:b/>
-          <w:noProof/>
-          <w:sz w:val="28"/>
-        </w:rPr>
-        <w:t xml:space="preserve"> – Logótipo e Descrição da Aplicação Móvel</w:t>
-      </w:r>
-    </w:p>
-    <w:p>
-      <w:pPr>
-        <w:pStyle w:val="NoSpacing"/>
+        <w:pStyle w:val="SemEspaamento"/>
         <w:jc w:val="center"/>
         <w:rPr>
           <w:b/>
@@ -280,6 +250,42 @@
           <w:rFonts w:ascii="Arial" w:hAnsi="Arial" w:cs="Arial"/>
           <w:b/>
           <w:noProof/>
+          <w:sz w:val="28"/>
+        </w:rPr>
+        <w:t>2</w:t>
+      </w:r>
+      <w:r>
+        <w:rPr>
+          <w:rFonts w:ascii="Arial" w:hAnsi="Arial" w:cs="Arial"/>
+          <w:b/>
+          <w:noProof/>
+          <w:sz w:val="28"/>
+        </w:rPr>
+        <w:t>ª Fase</w:t>
+      </w:r>
+      <w:r>
+        <w:rPr>
+          <w:rFonts w:ascii="Arial" w:hAnsi="Arial" w:cs="Arial"/>
+          <w:b/>
+          <w:noProof/>
+          <w:sz w:val="28"/>
+        </w:rPr>
+        <w:t xml:space="preserve"> </w:t>
+      </w:r>
+      <w:r>
+        <w:rPr>
+          <w:rFonts w:ascii="Arial" w:hAnsi="Arial" w:cs="Arial"/>
+          <w:b/>
+          <w:noProof/>
+          <w:sz w:val="28"/>
+        </w:rPr>
+        <w:t>(Site Map e usabilidade)</w:t>
+      </w:r>
+      <w:r>
+        <w:rPr>
+          <w:rFonts w:ascii="Arial" w:hAnsi="Arial" w:cs="Arial"/>
+          <w:b/>
+          <w:noProof/>
           <w:sz w:val="32"/>
         </w:rPr>
         <w:t xml:space="preserve"> </w:t>
@@ -287,14 +293,8 @@
     </w:p>
     <w:p>
       <w:pPr>
-        <w:pStyle w:val="NoSpacing"/>
+        <w:pStyle w:val="SemEspaamento"/>
         <w:jc w:val="center"/>
-        <w:rPr>
-          <w:rFonts w:ascii="Arial" w:hAnsi="Arial" w:cs="Arial"/>
-          <w:noProof/>
-        </w:rPr>
-      </w:pPr>
-      <w:r>
         <w:rPr>
           <w:rFonts w:ascii="Segoe UI" w:hAnsi="Segoe UI" w:cs="Segoe UI"/>
           <w:color w:val="212529"/>
@@ -302,249 +302,281 @@
           <w:szCs w:val="27"/>
           <w:shd w:val="clear" w:color="auto" w:fill="FFFFFF"/>
         </w:rPr>
-        <w:t>Desenvolvimento de Interfaces Aplicacionais</w:t>
-      </w:r>
-    </w:p>
-    <w:p>
-      <w:pPr>
-        <w:pStyle w:val="NoSpacing"/>
+      </w:pPr>
+    </w:p>
+    <w:p>
+      <w:pPr>
+        <w:pStyle w:val="SemEspaamento"/>
         <w:jc w:val="center"/>
-        <w:rPr>
-          <w:rFonts w:ascii="Arial" w:hAnsi="Arial" w:cs="Arial"/>
-          <w:noProof/>
-        </w:rPr>
-      </w:pPr>
-    </w:p>
-    <w:p>
-      <w:pPr>
-        <w:pStyle w:val="NoSpacing"/>
-        <w:jc w:val="center"/>
-        <w:rPr>
-          <w:rFonts w:ascii="Arial" w:hAnsi="Arial" w:cs="Arial"/>
-          <w:noProof/>
-        </w:rPr>
-      </w:pPr>
-    </w:p>
-    <w:p>
-      <w:pPr>
-        <w:pStyle w:val="NoSpacing"/>
-        <w:jc w:val="center"/>
-        <w:rPr>
-          <w:rFonts w:ascii="Arial" w:hAnsi="Arial" w:cs="Arial"/>
-          <w:noProof/>
-        </w:rPr>
-      </w:pPr>
-    </w:p>
-    <w:p>
-      <w:pPr>
-        <w:pStyle w:val="NoSpacing"/>
-        <w:jc w:val="center"/>
-        <w:rPr>
-          <w:rFonts w:ascii="Arial" w:hAnsi="Arial" w:cs="Arial"/>
-          <w:noProof/>
-        </w:rPr>
-      </w:pPr>
-    </w:p>
-    <w:p>
-      <w:pPr>
-        <w:pStyle w:val="NoSpacing"/>
-        <w:jc w:val="center"/>
-        <w:rPr>
-          <w:rFonts w:ascii="Arial" w:hAnsi="Arial" w:cs="Arial"/>
-          <w:noProof/>
-        </w:rPr>
-      </w:pPr>
-    </w:p>
-    <w:p>
-      <w:pPr>
-        <w:pStyle w:val="NoSpacing"/>
-        <w:jc w:val="center"/>
-        <w:rPr>
-          <w:rFonts w:ascii="Arial" w:hAnsi="Arial" w:cs="Arial"/>
-          <w:noProof/>
-        </w:rPr>
-      </w:pPr>
-    </w:p>
-    <w:p>
-      <w:pPr>
-        <w:pStyle w:val="NoSpacing"/>
-        <w:jc w:val="center"/>
-        <w:rPr>
-          <w:rFonts w:ascii="Arial" w:hAnsi="Arial" w:cs="Arial"/>
-          <w:noProof/>
-        </w:rPr>
-      </w:pPr>
-    </w:p>
-    <w:p>
-      <w:pPr>
-        <w:pStyle w:val="NoSpacing"/>
-        <w:jc w:val="center"/>
-        <w:rPr>
-          <w:rFonts w:ascii="Arial" w:hAnsi="Arial" w:cs="Arial"/>
-          <w:noProof/>
-        </w:rPr>
-      </w:pPr>
-    </w:p>
-    <w:p>
-      <w:pPr>
-        <w:spacing w:line="285" w:lineRule="exact"/>
-        <w:jc w:val="center"/>
-        <w:rPr>
-          <w:rFonts w:ascii="Arial" w:eastAsia="Arial" w:hAnsi="Arial" w:cs="Arial"/>
-          <w:noProof/>
-        </w:rPr>
-      </w:pPr>
-    </w:p>
-    <w:p>
-      <w:pPr>
-        <w:pStyle w:val="NoSpacing"/>
-        <w:jc w:val="center"/>
-        <w:rPr>
-          <w:rFonts w:ascii="Arial" w:hAnsi="Arial" w:cs="Arial"/>
-          <w:noProof/>
-        </w:rPr>
-      </w:pPr>
-    </w:p>
-    <w:p>
-      <w:pPr>
-        <w:pStyle w:val="NoSpacing"/>
-        <w:jc w:val="center"/>
-        <w:rPr>
-          <w:rFonts w:ascii="Arial" w:hAnsi="Arial" w:cs="Arial"/>
-          <w:noProof/>
-        </w:rPr>
-      </w:pPr>
-    </w:p>
-    <w:p>
-      <w:pPr>
-        <w:pStyle w:val="NoSpacing"/>
-        <w:jc w:val="center"/>
-        <w:rPr>
-          <w:rFonts w:ascii="Arial" w:hAnsi="Arial" w:cs="Arial"/>
-          <w:noProof/>
-        </w:rPr>
-      </w:pPr>
-    </w:p>
-    <w:p>
-      <w:pPr>
-        <w:pStyle w:val="NoSpacing"/>
-        <w:jc w:val="center"/>
-        <w:rPr>
-          <w:rFonts w:ascii="Arial" w:hAnsi="Arial" w:cs="Arial"/>
-          <w:noProof/>
-        </w:rPr>
-      </w:pPr>
-    </w:p>
-    <w:p>
-      <w:pPr>
-        <w:pStyle w:val="NoSpacing"/>
-        <w:jc w:val="center"/>
-        <w:rPr>
-          <w:rFonts w:ascii="Arial" w:hAnsi="Arial" w:cs="Arial"/>
-          <w:noProof/>
-        </w:rPr>
-      </w:pPr>
-    </w:p>
-    <w:p>
-      <w:pPr>
-        <w:pStyle w:val="NoSpacing"/>
-        <w:jc w:val="center"/>
-        <w:rPr>
-          <w:rFonts w:ascii="Arial" w:hAnsi="Arial" w:cs="Arial"/>
-          <w:noProof/>
-        </w:rPr>
-      </w:pPr>
-    </w:p>
-    <w:p>
-      <w:pPr>
-        <w:pStyle w:val="NoSpacing"/>
-        <w:jc w:val="center"/>
-        <w:rPr>
-          <w:rFonts w:ascii="Arial" w:hAnsi="Arial" w:cs="Arial"/>
-          <w:noProof/>
-        </w:rPr>
-      </w:pPr>
-    </w:p>
-    <w:p>
-      <w:pPr>
-        <w:pStyle w:val="NoSpacing"/>
-        <w:jc w:val="center"/>
-        <w:rPr>
-          <w:rFonts w:ascii="Arial" w:hAnsi="Arial" w:cs="Arial"/>
-          <w:noProof/>
-        </w:rPr>
-      </w:pPr>
-    </w:p>
-    <w:p>
-      <w:pPr>
-        <w:spacing w:line="285" w:lineRule="exact"/>
-        <w:rPr>
-          <w:rFonts w:ascii="Arial" w:eastAsia="Arial" w:hAnsi="Arial" w:cs="Arial"/>
-          <w:b/>
-          <w:bCs/>
-          <w:noProof/>
-        </w:rPr>
-      </w:pPr>
-      <w:r>
-        <w:rPr>
-          <w:rFonts w:ascii="Arial" w:eastAsia="Arial" w:hAnsi="Arial" w:cs="Arial"/>
-          <w:b/>
-          <w:bCs/>
-          <w:noProof/>
-        </w:rPr>
-        <w:t>Docente</w:t>
-      </w:r>
-      <w:r>
-        <w:rPr>
-          <w:rFonts w:ascii="Arial" w:eastAsia="Arial" w:hAnsi="Arial" w:cs="Arial"/>
-          <w:b/>
-          <w:bCs/>
-          <w:noProof/>
-        </w:rPr>
-        <w:t>:</w:t>
-      </w:r>
-      <w:r>
-        <w:rPr>
-          <w:rFonts w:ascii="Arial" w:eastAsia="Arial" w:hAnsi="Arial" w:cs="Arial"/>
-          <w:b/>
-          <w:bCs/>
-          <w:noProof/>
-        </w:rPr>
-        <w:t xml:space="preserve"> </w:t>
-      </w:r>
-      <w:r>
         <w:rPr>
           <w:rFonts w:ascii="Segoe UI" w:hAnsi="Segoe UI" w:cs="Segoe UI"/>
           <w:color w:val="212529"/>
           <w:sz w:val="27"/>
           <w:szCs w:val="27"/>
-        </w:rPr>
-        <w:t>Marisa Filipa Cardoso Pinheiro</w:t>
-      </w:r>
-      <w:r>
+          <w:shd w:val="clear" w:color="auto" w:fill="FFFFFF"/>
+        </w:rPr>
+      </w:pPr>
+    </w:p>
+    <w:p>
+      <w:pPr>
+        <w:pStyle w:val="SemEspaamento"/>
+        <w:jc w:val="center"/>
+        <w:rPr>
+          <w:rFonts w:ascii="Arial" w:hAnsi="Arial" w:cs="Arial"/>
+          <w:noProof/>
+        </w:rPr>
+      </w:pPr>
+      <w:r>
+        <w:rPr>
+          <w:rFonts w:ascii="Segoe UI" w:hAnsi="Segoe UI" w:cs="Segoe UI"/>
+          <w:color w:val="212529"/>
+          <w:sz w:val="27"/>
+          <w:szCs w:val="27"/>
+          <w:shd w:val="clear" w:color="auto" w:fill="FFFFFF"/>
+        </w:rPr>
+        <w:t>Desenvolvimento de Interfaces Aplicacionais</w:t>
+      </w:r>
+    </w:p>
+    <w:p>
+      <w:pPr>
+        <w:pStyle w:val="SemEspaamento"/>
+        <w:jc w:val="center"/>
+        <w:rPr>
+          <w:rFonts w:ascii="Arial" w:hAnsi="Arial" w:cs="Arial"/>
+          <w:noProof/>
+        </w:rPr>
+      </w:pPr>
+    </w:p>
+    <w:p>
+      <w:pPr>
+        <w:pStyle w:val="SemEspaamento"/>
+        <w:jc w:val="center"/>
+        <w:rPr>
+          <w:rFonts w:ascii="Arial" w:hAnsi="Arial" w:cs="Arial"/>
+          <w:noProof/>
+        </w:rPr>
+      </w:pPr>
+    </w:p>
+    <w:p>
+      <w:pPr>
+        <w:pStyle w:val="SemEspaamento"/>
+        <w:jc w:val="center"/>
+        <w:rPr>
+          <w:rFonts w:ascii="Arial" w:hAnsi="Arial" w:cs="Arial"/>
+          <w:noProof/>
+        </w:rPr>
+      </w:pPr>
+    </w:p>
+    <w:p>
+      <w:pPr>
+        <w:pStyle w:val="SemEspaamento"/>
+        <w:jc w:val="center"/>
+        <w:rPr>
+          <w:rFonts w:ascii="Arial" w:hAnsi="Arial" w:cs="Arial"/>
+          <w:noProof/>
+        </w:rPr>
+      </w:pPr>
+    </w:p>
+    <w:p>
+      <w:pPr>
+        <w:pStyle w:val="SemEspaamento"/>
+        <w:jc w:val="center"/>
+        <w:rPr>
+          <w:rFonts w:ascii="Arial" w:hAnsi="Arial" w:cs="Arial"/>
+          <w:noProof/>
+        </w:rPr>
+      </w:pPr>
+    </w:p>
+    <w:p>
+      <w:pPr>
+        <w:pStyle w:val="SemEspaamento"/>
+        <w:jc w:val="center"/>
+        <w:rPr>
+          <w:rFonts w:ascii="Arial" w:hAnsi="Arial" w:cs="Arial"/>
+          <w:noProof/>
+        </w:rPr>
+      </w:pPr>
+    </w:p>
+    <w:p>
+      <w:pPr>
+        <w:pStyle w:val="SemEspaamento"/>
+        <w:jc w:val="center"/>
+        <w:rPr>
+          <w:rFonts w:ascii="Arial" w:hAnsi="Arial" w:cs="Arial"/>
+          <w:noProof/>
+        </w:rPr>
+      </w:pPr>
+    </w:p>
+    <w:p>
+      <w:pPr>
+        <w:pStyle w:val="SemEspaamento"/>
+        <w:jc w:val="center"/>
+        <w:rPr>
+          <w:rFonts w:ascii="Arial" w:hAnsi="Arial" w:cs="Arial"/>
+          <w:noProof/>
+        </w:rPr>
+      </w:pPr>
+    </w:p>
+    <w:p>
+      <w:pPr>
+        <w:spacing w:line="285" w:lineRule="exact"/>
+        <w:jc w:val="center"/>
+        <w:rPr>
+          <w:rFonts w:ascii="Arial" w:eastAsia="Arial" w:hAnsi="Arial" w:cs="Arial"/>
+          <w:noProof/>
+        </w:rPr>
+      </w:pPr>
+    </w:p>
+    <w:p>
+      <w:pPr>
+        <w:pStyle w:val="SemEspaamento"/>
+        <w:jc w:val="center"/>
+        <w:rPr>
+          <w:rFonts w:ascii="Arial" w:hAnsi="Arial" w:cs="Arial"/>
+          <w:noProof/>
+        </w:rPr>
+      </w:pPr>
+    </w:p>
+    <w:p>
+      <w:pPr>
+        <w:pStyle w:val="SemEspaamento"/>
+        <w:jc w:val="center"/>
+        <w:rPr>
+          <w:rFonts w:ascii="Arial" w:hAnsi="Arial" w:cs="Arial"/>
+          <w:noProof/>
+        </w:rPr>
+      </w:pPr>
+    </w:p>
+    <w:p>
+      <w:pPr>
+        <w:pStyle w:val="SemEspaamento"/>
+        <w:jc w:val="center"/>
+        <w:rPr>
+          <w:rFonts w:ascii="Arial" w:hAnsi="Arial" w:cs="Arial"/>
+          <w:noProof/>
+        </w:rPr>
+      </w:pPr>
+    </w:p>
+    <w:p>
+      <w:pPr>
+        <w:pStyle w:val="SemEspaamento"/>
+        <w:jc w:val="center"/>
+        <w:rPr>
+          <w:rFonts w:ascii="Arial" w:hAnsi="Arial" w:cs="Arial"/>
+          <w:noProof/>
+        </w:rPr>
+      </w:pPr>
+    </w:p>
+    <w:p>
+      <w:pPr>
+        <w:pStyle w:val="SemEspaamento"/>
+        <w:jc w:val="center"/>
+        <w:rPr>
+          <w:rFonts w:ascii="Arial" w:hAnsi="Arial" w:cs="Arial"/>
+          <w:noProof/>
+        </w:rPr>
+      </w:pPr>
+    </w:p>
+    <w:p>
+      <w:pPr>
+        <w:pStyle w:val="SemEspaamento"/>
+        <w:jc w:val="center"/>
+        <w:rPr>
+          <w:rFonts w:ascii="Arial" w:hAnsi="Arial" w:cs="Arial"/>
+          <w:noProof/>
+        </w:rPr>
+      </w:pPr>
+    </w:p>
+    <w:p>
+      <w:pPr>
+        <w:pStyle w:val="SemEspaamento"/>
+        <w:jc w:val="center"/>
+        <w:rPr>
+          <w:rFonts w:ascii="Arial" w:hAnsi="Arial" w:cs="Arial"/>
+          <w:noProof/>
+        </w:rPr>
+      </w:pPr>
+    </w:p>
+    <w:p>
+      <w:pPr>
+        <w:pStyle w:val="SemEspaamento"/>
+        <w:jc w:val="center"/>
+        <w:rPr>
+          <w:rFonts w:ascii="Arial" w:hAnsi="Arial" w:cs="Arial"/>
+          <w:noProof/>
+        </w:rPr>
+      </w:pPr>
+    </w:p>
+    <w:p>
+      <w:pPr>
+        <w:spacing w:line="285" w:lineRule="exact"/>
         <w:rPr>
           <w:rFonts w:ascii="Arial" w:eastAsia="Arial" w:hAnsi="Arial" w:cs="Arial"/>
           <w:b/>
           <w:bCs/>
           <w:noProof/>
         </w:rPr>
-        <w:t xml:space="preserve"> </w:t>
-      </w:r>
-    </w:p>
-    <w:p>
-      <w:pPr>
-        <w:spacing w:line="285" w:lineRule="exact"/>
+      </w:pPr>
+      <w:r>
         <w:rPr>
           <w:rFonts w:ascii="Arial" w:eastAsia="Arial" w:hAnsi="Arial" w:cs="Arial"/>
           <w:b/>
           <w:bCs/>
           <w:noProof/>
         </w:rPr>
-      </w:pPr>
-    </w:p>
-    <w:p>
-      <w:pPr>
-        <w:pStyle w:val="NoSpacing"/>
+        <w:t>Docente</w:t>
+      </w:r>
+      <w:r>
+        <w:rPr>
+          <w:rFonts w:ascii="Arial" w:eastAsia="Arial" w:hAnsi="Arial" w:cs="Arial"/>
+          <w:b/>
+          <w:bCs/>
+          <w:noProof/>
+        </w:rPr>
+        <w:t>:</w:t>
+      </w:r>
+      <w:r>
+        <w:rPr>
+          <w:rFonts w:ascii="Arial" w:eastAsia="Arial" w:hAnsi="Arial" w:cs="Arial"/>
+          <w:b/>
+          <w:bCs/>
+          <w:noProof/>
+        </w:rPr>
+        <w:t xml:space="preserve"> </w:t>
+      </w:r>
+      <w:r>
+        <w:rPr>
+          <w:rFonts w:ascii="Segoe UI" w:hAnsi="Segoe UI" w:cs="Segoe UI"/>
+          <w:color w:val="212529"/>
+          <w:sz w:val="27"/>
+          <w:szCs w:val="27"/>
+        </w:rPr>
+        <w:t>Marisa Filipa Cardoso Pinheiro</w:t>
+      </w:r>
+      <w:r>
+        <w:rPr>
+          <w:rFonts w:ascii="Arial" w:eastAsia="Arial" w:hAnsi="Arial" w:cs="Arial"/>
+          <w:b/>
+          <w:bCs/>
+          <w:noProof/>
+        </w:rPr>
+        <w:t xml:space="preserve"> </w:t>
+      </w:r>
+    </w:p>
+    <w:p>
+      <w:pPr>
+        <w:spacing w:line="285" w:lineRule="exact"/>
+        <w:rPr>
+          <w:rFonts w:ascii="Arial" w:eastAsia="Arial" w:hAnsi="Arial" w:cs="Arial"/>
+          <w:b/>
+          <w:bCs/>
+          <w:noProof/>
+        </w:rPr>
+      </w:pPr>
+    </w:p>
+    <w:p>
+      <w:pPr>
+        <w:pStyle w:val="SemEspaamento"/>
         <w:spacing w:line="360" w:lineRule="auto"/>
         <w:rPr>
           <w:rFonts w:ascii="Arial" w:hAnsi="Arial" w:cs="Arial"/>
@@ -558,12 +590,28 @@
           <w:b/>
           <w:noProof/>
         </w:rPr>
-        <w:t>Trabalho realizado por:</w:t>
-      </w:r>
-    </w:p>
-    <w:p>
-      <w:pPr>
-        <w:pStyle w:val="NoSpacing"/>
+        <w:t>Trabalho realizado por</w:t>
+      </w:r>
+      <w:r>
+        <w:rPr>
+          <w:rFonts w:ascii="Arial" w:hAnsi="Arial" w:cs="Arial"/>
+          <w:b/>
+          <w:noProof/>
+        </w:rPr>
+        <w:t xml:space="preserve"> grupo 2</w:t>
+      </w:r>
+      <w:r>
+        <w:rPr>
+          <w:rFonts w:ascii="Arial" w:hAnsi="Arial" w:cs="Arial"/>
+          <w:b/>
+          <w:noProof/>
+        </w:rPr>
+        <w:t>:</w:t>
+      </w:r>
+    </w:p>
+    <w:p>
+      <w:pPr>
+        <w:pStyle w:val="SemEspaamento"/>
         <w:spacing w:line="360" w:lineRule="auto"/>
         <w:rPr>
           <w:rFonts w:ascii="Arial" w:hAnsi="Arial" w:cs="Arial"/>
@@ -580,7 +628,7 @@
     </w:p>
     <w:p>
       <w:pPr>
-        <w:pStyle w:val="NoSpacing"/>
+        <w:pStyle w:val="SemEspaamento"/>
         <w:spacing w:line="360" w:lineRule="auto"/>
         <w:rPr>
           <w:rFonts w:ascii="Arial" w:hAnsi="Arial" w:cs="Arial"/>
@@ -611,7 +659,7 @@
     </w:p>
     <w:p>
       <w:pPr>
-        <w:pStyle w:val="NoSpacing"/>
+        <w:pStyle w:val="SemEspaamento"/>
         <w:spacing w:line="360" w:lineRule="auto"/>
         <w:rPr>
           <w:rFonts w:ascii="Arial" w:eastAsia="Arial" w:hAnsi="Arial" w:cs="Arial"/>
@@ -707,6 +755,7 @@
           <w:sz w:val="28"/>
           <w:szCs w:val="28"/>
         </w:rPr>
+        <w:lastRenderedPageBreak/>
         <w:t>Mestrado</w:t>
       </w:r>
       <w:r>
@@ -737,7 +786,6 @@
         <w:rPr>
           <w:rFonts w:ascii="Arial" w:hAnsi="Arial" w:cs="Arial"/>
         </w:rPr>
-        <w:lastRenderedPageBreak/>
         <w:t>B</w:t>
       </w:r>
       <w:r>
@@ -774,7 +822,7 @@
     <w:p>
       <w:pPr>
         <w:rPr>
-          <w:rStyle w:val="Heading1Char"/>
+          <w:rStyle w:val="Ttulo1Carter"/>
         </w:rPr>
       </w:pPr>
       <w:bookmarkStart w:id="0" w:name="_Toc150106559"/>
@@ -784,10 +832,10 @@
       <w:bookmarkStart w:id="4" w:name="_Toc150196535"/>
       <w:bookmarkStart w:id="5" w:name="_Toc150197732"/>
       <w:bookmarkStart w:id="6" w:name="_Toc150197985"/>
-      <w:bookmarkStart w:id="7" w:name="_Toc151204771"/>
-      <w:r>
-        <w:rPr>
-          <w:rStyle w:val="Heading1Char"/>
+      <w:bookmarkStart w:id="7" w:name="_Toc151227399"/>
+      <w:r>
+        <w:rPr>
+          <w:rStyle w:val="Ttulo1Carter"/>
         </w:rPr>
         <w:t>Índice</w:t>
       </w:r>
@@ -817,13 +865,14 @@
       <w:sdtContent>
         <w:p>
           <w:pPr>
-            <w:pStyle w:val="TOC1"/>
+            <w:pStyle w:val="ndice1"/>
             <w:tabs>
               <w:tab w:val="right" w:leader="dot" w:pos="8777"/>
             </w:tabs>
             <w:rPr>
               <w:noProof/>
-              <w:lang w:val="en-US" w:eastAsia="en-US"/>
+              <w:kern w:val="2"/>
+              <w14:ligatures w14:val="standardContextual"/>
             </w:rPr>
           </w:pPr>
           <w:r>
@@ -847,10 +896,10 @@
             </w:rPr>
             <w:fldChar w:fldCharType="separate"/>
           </w:r>
-          <w:hyperlink w:anchor="_Toc151204771" w:history="1">
-            <w:r>
-              <w:rPr>
-                <w:rStyle w:val="Hyperlink"/>
+          <w:hyperlink w:anchor="_Toc151227399" w:history="1">
+            <w:r>
+              <w:rPr>
+                <w:rStyle w:val="Hiperligao"/>
                 <w:noProof/>
               </w:rPr>
               <w:t>Índice</w:t>
@@ -874,7 +923,7 @@
                 <w:noProof/>
                 <w:webHidden/>
               </w:rPr>
-              <w:instrText xml:space="preserve"> PAGEREF _Toc151204771 \h </w:instrText>
+              <w:instrText xml:space="preserve"> PAGEREF _Toc151227399 \h </w:instrText>
             </w:r>
             <w:r>
               <w:rPr>
@@ -907,20 +956,21 @@
         </w:p>
         <w:p>
           <w:pPr>
-            <w:pStyle w:val="TOC1"/>
+            <w:pStyle w:val="ndice1"/>
             <w:tabs>
               <w:tab w:val="left" w:pos="440"/>
               <w:tab w:val="right" w:leader="dot" w:pos="8777"/>
             </w:tabs>
             <w:rPr>
               <w:noProof/>
-              <w:lang w:val="en-US" w:eastAsia="en-US"/>
+              <w:kern w:val="2"/>
+              <w14:ligatures w14:val="standardContextual"/>
             </w:rPr>
           </w:pPr>
-          <w:hyperlink w:anchor="_Toc151204772" w:history="1">
-            <w:r>
-              <w:rPr>
-                <w:rStyle w:val="Hyperlink"/>
+          <w:hyperlink w:anchor="_Toc151227400" w:history="1">
+            <w:r>
+              <w:rPr>
+                <w:rStyle w:val="Hiperligao"/>
                 <w:noProof/>
               </w:rPr>
               <w:t>1.</w:t>
@@ -928,13 +978,14 @@
             <w:r>
               <w:rPr>
                 <w:noProof/>
-                <w:lang w:val="en-US" w:eastAsia="en-US"/>
+                <w:kern w:val="2"/>
+                <w14:ligatures w14:val="standardContextual"/>
               </w:rPr>
               <w:tab/>
             </w:r>
             <w:r>
               <w:rPr>
-                <w:rStyle w:val="Hyperlink"/>
+                <w:rStyle w:val="Hiperligao"/>
                 <w:noProof/>
               </w:rPr>
               <w:t>Introdução</w:t>
@@ -958,7 +1009,7 @@
                 <w:noProof/>
                 <w:webHidden/>
               </w:rPr>
-              <w:instrText xml:space="preserve"> PAGEREF _Toc151204772 \h </w:instrText>
+              <w:instrText xml:space="preserve"> PAGEREF _Toc151227400 \h </w:instrText>
             </w:r>
             <w:r>
               <w:rPr>
@@ -978,7 +1029,7 @@
                 <w:noProof/>
                 <w:webHidden/>
               </w:rPr>
-              <w:t>2</w:t>
+              <w:t>3</w:t>
             </w:r>
             <w:r>
               <w:rPr>
@@ -991,20 +1042,21 @@
         </w:p>
         <w:p>
           <w:pPr>
-            <w:pStyle w:val="TOC1"/>
+            <w:pStyle w:val="ndice1"/>
             <w:tabs>
               <w:tab w:val="left" w:pos="440"/>
               <w:tab w:val="right" w:leader="dot" w:pos="8777"/>
             </w:tabs>
             <w:rPr>
               <w:noProof/>
-              <w:lang w:val="en-US" w:eastAsia="en-US"/>
+              <w:kern w:val="2"/>
+              <w14:ligatures w14:val="standardContextual"/>
             </w:rPr>
           </w:pPr>
-          <w:hyperlink w:anchor="_Toc151204773" w:history="1">
-            <w:r>
-              <w:rPr>
-                <w:rStyle w:val="Hyperlink"/>
+          <w:hyperlink w:anchor="_Toc151227401" w:history="1">
+            <w:r>
+              <w:rPr>
+                <w:rStyle w:val="Hiperligao"/>
                 <w:noProof/>
               </w:rPr>
               <w:t>2.</w:t>
@@ -1012,13 +1064,14 @@
             <w:r>
               <w:rPr>
                 <w:noProof/>
-                <w:lang w:val="en-US" w:eastAsia="en-US"/>
+                <w:kern w:val="2"/>
+                <w14:ligatures w14:val="standardContextual"/>
               </w:rPr>
               <w:tab/>
             </w:r>
             <w:r>
               <w:rPr>
-                <w:rStyle w:val="Hyperlink"/>
+                <w:rStyle w:val="Hiperligao"/>
                 <w:noProof/>
               </w:rPr>
               <w:t>Site Map</w:t>
@@ -1042,7 +1095,7 @@
                 <w:noProof/>
                 <w:webHidden/>
               </w:rPr>
-              <w:instrText xml:space="preserve"> PAGEREF _Toc151204773 \h </w:instrText>
+              <w:instrText xml:space="preserve"> PAGEREF _Toc151227401 \h </w:instrText>
             </w:r>
             <w:r>
               <w:rPr>
@@ -1075,20 +1128,21 @@
         </w:p>
         <w:p>
           <w:pPr>
-            <w:pStyle w:val="TOC1"/>
+            <w:pStyle w:val="ndice1"/>
             <w:tabs>
               <w:tab w:val="left" w:pos="440"/>
               <w:tab w:val="right" w:leader="dot" w:pos="8777"/>
             </w:tabs>
             <w:rPr>
               <w:noProof/>
-              <w:lang w:val="en-US" w:eastAsia="en-US"/>
+              <w:kern w:val="2"/>
+              <w14:ligatures w14:val="standardContextual"/>
             </w:rPr>
           </w:pPr>
-          <w:hyperlink w:anchor="_Toc151204774" w:history="1">
-            <w:r>
-              <w:rPr>
-                <w:rStyle w:val="Hyperlink"/>
+          <w:hyperlink w:anchor="_Toc151227402" w:history="1">
+            <w:r>
+              <w:rPr>
+                <w:rStyle w:val="Hiperligao"/>
                 <w:noProof/>
               </w:rPr>
               <w:t>3.</w:t>
@@ -1096,13 +1150,14 @@
             <w:r>
               <w:rPr>
                 <w:noProof/>
-                <w:lang w:val="en-US" w:eastAsia="en-US"/>
+                <w:kern w:val="2"/>
+                <w14:ligatures w14:val="standardContextual"/>
               </w:rPr>
               <w:tab/>
             </w:r>
             <w:r>
               <w:rPr>
-                <w:rStyle w:val="Hyperlink"/>
+                <w:rStyle w:val="Hiperligao"/>
                 <w:noProof/>
               </w:rPr>
               <w:t>Usabilidade do Site Map</w:t>
@@ -1126,7 +1181,7 @@
                 <w:noProof/>
                 <w:webHidden/>
               </w:rPr>
-              <w:instrText xml:space="preserve"> PAGEREF _Toc151204774 \h </w:instrText>
+              <w:instrText xml:space="preserve"> PAGEREF _Toc151227402 \h </w:instrText>
             </w:r>
             <w:r>
               <w:rPr>
@@ -1146,7 +1201,7 @@
                 <w:noProof/>
                 <w:webHidden/>
               </w:rPr>
-              <w:t>5</w:t>
+              <w:t>6</w:t>
             </w:r>
             <w:r>
               <w:rPr>
@@ -1159,20 +1214,21 @@
         </w:p>
         <w:p>
           <w:pPr>
-            <w:pStyle w:val="TOC2"/>
+            <w:pStyle w:val="ndice2"/>
             <w:tabs>
               <w:tab w:val="left" w:pos="880"/>
               <w:tab w:val="right" w:leader="dot" w:pos="8777"/>
             </w:tabs>
             <w:rPr>
               <w:noProof/>
-              <w:lang w:val="en-US" w:eastAsia="en-US"/>
+              <w:kern w:val="2"/>
+              <w14:ligatures w14:val="standardContextual"/>
             </w:rPr>
           </w:pPr>
-          <w:hyperlink w:anchor="_Toc151204775" w:history="1">
-            <w:r>
-              <w:rPr>
-                <w:rStyle w:val="Hyperlink"/>
+          <w:hyperlink w:anchor="_Toc151227403" w:history="1">
+            <w:r>
+              <w:rPr>
+                <w:rStyle w:val="Hiperligao"/>
                 <w:noProof/>
               </w:rPr>
               <w:t>3.1.</w:t>
@@ -1180,16 +1236,17 @@
             <w:r>
               <w:rPr>
                 <w:noProof/>
-                <w:lang w:val="en-US" w:eastAsia="en-US"/>
+                <w:kern w:val="2"/>
+                <w14:ligatures w14:val="standardContextual"/>
               </w:rPr>
               <w:tab/>
             </w:r>
             <w:r>
               <w:rPr>
-                <w:rStyle w:val="Hyperlink"/>
-                <w:noProof/>
-              </w:rPr>
-              <w:t>Aprendizagem</w:t>
+                <w:rStyle w:val="Hiperligao"/>
+                <w:noProof/>
+              </w:rPr>
+              <w:t>Intuitivo</w:t>
             </w:r>
             <w:r>
               <w:rPr>
@@ -1210,7 +1267,7 @@
                 <w:noProof/>
                 <w:webHidden/>
               </w:rPr>
-              <w:instrText xml:space="preserve"> PAGEREF _Toc151204775 \h </w:instrText>
+              <w:instrText xml:space="preserve"> PAGEREF _Toc151227403 \h </w:instrText>
             </w:r>
             <w:r>
               <w:rPr>
@@ -1230,7 +1287,7 @@
                 <w:noProof/>
                 <w:webHidden/>
               </w:rPr>
-              <w:t>5</w:t>
+              <w:t>6</w:t>
             </w:r>
             <w:r>
               <w:rPr>
@@ -1243,20 +1300,21 @@
         </w:p>
         <w:p>
           <w:pPr>
-            <w:pStyle w:val="TOC2"/>
+            <w:pStyle w:val="ndice2"/>
             <w:tabs>
               <w:tab w:val="left" w:pos="880"/>
               <w:tab w:val="right" w:leader="dot" w:pos="8777"/>
             </w:tabs>
             <w:rPr>
               <w:noProof/>
-              <w:lang w:val="en-US" w:eastAsia="en-US"/>
+              <w:kern w:val="2"/>
+              <w14:ligatures w14:val="standardContextual"/>
             </w:rPr>
           </w:pPr>
-          <w:hyperlink w:anchor="_Toc151204776" w:history="1">
-            <w:r>
-              <w:rPr>
-                <w:rStyle w:val="Hyperlink"/>
+          <w:hyperlink w:anchor="_Toc151227404" w:history="1">
+            <w:r>
+              <w:rPr>
+                <w:rStyle w:val="Hiperligao"/>
                 <w:noProof/>
               </w:rPr>
               <w:t>3.2.</w:t>
@@ -1264,13 +1322,14 @@
             <w:r>
               <w:rPr>
                 <w:noProof/>
-                <w:lang w:val="en-US" w:eastAsia="en-US"/>
+                <w:kern w:val="2"/>
+                <w14:ligatures w14:val="standardContextual"/>
               </w:rPr>
               <w:tab/>
             </w:r>
             <w:r>
               <w:rPr>
-                <w:rStyle w:val="Hyperlink"/>
+                <w:rStyle w:val="Hiperligao"/>
                 <w:noProof/>
               </w:rPr>
               <w:t>Eficiência</w:t>
@@ -1294,7 +1353,7 @@
                 <w:noProof/>
                 <w:webHidden/>
               </w:rPr>
-              <w:instrText xml:space="preserve"> PAGEREF _Toc151204776 \h </w:instrText>
+              <w:instrText xml:space="preserve"> PAGEREF _Toc151227404 \h </w:instrText>
             </w:r>
             <w:r>
               <w:rPr>
@@ -1314,7 +1373,7 @@
                 <w:noProof/>
                 <w:webHidden/>
               </w:rPr>
-              <w:t>5</w:t>
+              <w:t>6</w:t>
             </w:r>
             <w:r>
               <w:rPr>
@@ -1327,20 +1386,21 @@
         </w:p>
         <w:p>
           <w:pPr>
-            <w:pStyle w:val="TOC2"/>
+            <w:pStyle w:val="ndice2"/>
             <w:tabs>
               <w:tab w:val="left" w:pos="880"/>
               <w:tab w:val="right" w:leader="dot" w:pos="8777"/>
             </w:tabs>
             <w:rPr>
               <w:noProof/>
-              <w:lang w:val="en-US" w:eastAsia="en-US"/>
+              <w:kern w:val="2"/>
+              <w14:ligatures w14:val="standardContextual"/>
             </w:rPr>
           </w:pPr>
-          <w:hyperlink w:anchor="_Toc151204777" w:history="1">
-            <w:r>
-              <w:rPr>
-                <w:rStyle w:val="Hyperlink"/>
+          <w:hyperlink w:anchor="_Toc151227405" w:history="1">
+            <w:r>
+              <w:rPr>
+                <w:rStyle w:val="Hiperligao"/>
                 <w:noProof/>
               </w:rPr>
               <w:t>3.3.</w:t>
@@ -1348,13 +1408,14 @@
             <w:r>
               <w:rPr>
                 <w:noProof/>
-                <w:lang w:val="en-US" w:eastAsia="en-US"/>
+                <w:kern w:val="2"/>
+                <w14:ligatures w14:val="standardContextual"/>
               </w:rPr>
               <w:tab/>
             </w:r>
             <w:r>
               <w:rPr>
-                <w:rStyle w:val="Hyperlink"/>
+                <w:rStyle w:val="Hiperligao"/>
                 <w:noProof/>
               </w:rPr>
               <w:t>Memorização</w:t>
@@ -1378,7 +1439,7 @@
                 <w:noProof/>
                 <w:webHidden/>
               </w:rPr>
-              <w:instrText xml:space="preserve"> PAGEREF _Toc151204777 \h </w:instrText>
+              <w:instrText xml:space="preserve"> PAGEREF _Toc151227405 \h </w:instrText>
             </w:r>
             <w:r>
               <w:rPr>
@@ -1398,7 +1459,7 @@
                 <w:noProof/>
                 <w:webHidden/>
               </w:rPr>
-              <w:t>5</w:t>
+              <w:t>6</w:t>
             </w:r>
             <w:r>
               <w:rPr>
@@ -1411,20 +1472,21 @@
         </w:p>
         <w:p>
           <w:pPr>
-            <w:pStyle w:val="TOC2"/>
+            <w:pStyle w:val="ndice2"/>
             <w:tabs>
               <w:tab w:val="left" w:pos="880"/>
               <w:tab w:val="right" w:leader="dot" w:pos="8777"/>
             </w:tabs>
             <w:rPr>
               <w:noProof/>
-              <w:lang w:val="en-US" w:eastAsia="en-US"/>
+              <w:kern w:val="2"/>
+              <w14:ligatures w14:val="standardContextual"/>
             </w:rPr>
           </w:pPr>
-          <w:hyperlink w:anchor="_Toc151204778" w:history="1">
-            <w:r>
-              <w:rPr>
-                <w:rStyle w:val="Hyperlink"/>
+          <w:hyperlink w:anchor="_Toc151227406" w:history="1">
+            <w:r>
+              <w:rPr>
+                <w:rStyle w:val="Hiperligao"/>
                 <w:noProof/>
               </w:rPr>
               <w:t>3.4.</w:t>
@@ -1432,13 +1494,14 @@
             <w:r>
               <w:rPr>
                 <w:noProof/>
-                <w:lang w:val="en-US" w:eastAsia="en-US"/>
+                <w:kern w:val="2"/>
+                <w14:ligatures w14:val="standardContextual"/>
               </w:rPr>
               <w:tab/>
             </w:r>
             <w:r>
               <w:rPr>
-                <w:rStyle w:val="Hyperlink"/>
+                <w:rStyle w:val="Hiperligao"/>
                 <w:noProof/>
               </w:rPr>
               <w:t>Erros</w:t>
@@ -1462,7 +1525,7 @@
                 <w:noProof/>
                 <w:webHidden/>
               </w:rPr>
-              <w:instrText xml:space="preserve"> PAGEREF _Toc151204778 \h </w:instrText>
+              <w:instrText xml:space="preserve"> PAGEREF _Toc151227406 \h </w:instrText>
             </w:r>
             <w:r>
               <w:rPr>
@@ -1482,7 +1545,7 @@
                 <w:noProof/>
                 <w:webHidden/>
               </w:rPr>
-              <w:t>5</w:t>
+              <w:t>6</w:t>
             </w:r>
             <w:r>
               <w:rPr>
@@ -1495,20 +1558,21 @@
         </w:p>
         <w:p>
           <w:pPr>
-            <w:pStyle w:val="TOC2"/>
+            <w:pStyle w:val="ndice2"/>
             <w:tabs>
               <w:tab w:val="left" w:pos="880"/>
               <w:tab w:val="right" w:leader="dot" w:pos="8777"/>
             </w:tabs>
             <w:rPr>
               <w:noProof/>
-              <w:lang w:val="en-US" w:eastAsia="en-US"/>
+              <w:kern w:val="2"/>
+              <w14:ligatures w14:val="standardContextual"/>
             </w:rPr>
           </w:pPr>
-          <w:hyperlink w:anchor="_Toc151204779" w:history="1">
-            <w:r>
-              <w:rPr>
-                <w:rStyle w:val="Hyperlink"/>
+          <w:hyperlink w:anchor="_Toc151227407" w:history="1">
+            <w:r>
+              <w:rPr>
+                <w:rStyle w:val="Hiperligao"/>
                 <w:noProof/>
               </w:rPr>
               <w:t>3.5.</w:t>
@@ -1516,13 +1580,14 @@
             <w:r>
               <w:rPr>
                 <w:noProof/>
-                <w:lang w:val="en-US" w:eastAsia="en-US"/>
+                <w:kern w:val="2"/>
+                <w14:ligatures w14:val="standardContextual"/>
               </w:rPr>
               <w:tab/>
             </w:r>
             <w:r>
               <w:rPr>
-                <w:rStyle w:val="Hyperlink"/>
+                <w:rStyle w:val="Hiperligao"/>
                 <w:noProof/>
               </w:rPr>
               <w:t>Satisfação</w:t>
@@ -1546,7 +1611,7 @@
                 <w:noProof/>
                 <w:webHidden/>
               </w:rPr>
-              <w:instrText xml:space="preserve"> PAGEREF _Toc151204779 \h </w:instrText>
+              <w:instrText xml:space="preserve"> PAGEREF _Toc151227407 \h </w:instrText>
             </w:r>
             <w:r>
               <w:rPr>
@@ -1566,7 +1631,7 @@
                 <w:noProof/>
                 <w:webHidden/>
               </w:rPr>
-              <w:t>5</w:t>
+              <w:t>7</w:t>
             </w:r>
             <w:r>
               <w:rPr>
@@ -1579,20 +1644,21 @@
         </w:p>
         <w:p>
           <w:pPr>
-            <w:pStyle w:val="TOC1"/>
+            <w:pStyle w:val="ndice1"/>
             <w:tabs>
               <w:tab w:val="left" w:pos="440"/>
               <w:tab w:val="right" w:leader="dot" w:pos="8777"/>
             </w:tabs>
             <w:rPr>
               <w:noProof/>
-              <w:lang w:val="en-US" w:eastAsia="en-US"/>
+              <w:kern w:val="2"/>
+              <w14:ligatures w14:val="standardContextual"/>
             </w:rPr>
           </w:pPr>
-          <w:hyperlink w:anchor="_Toc151204780" w:history="1">
-            <w:r>
-              <w:rPr>
-                <w:rStyle w:val="Hyperlink"/>
+          <w:hyperlink w:anchor="_Toc151227408" w:history="1">
+            <w:r>
+              <w:rPr>
+                <w:rStyle w:val="Hiperligao"/>
                 <w:noProof/>
               </w:rPr>
               <w:t>4.</w:t>
@@ -1600,13 +1666,14 @@
             <w:r>
               <w:rPr>
                 <w:noProof/>
-                <w:lang w:val="en-US" w:eastAsia="en-US"/>
+                <w:kern w:val="2"/>
+                <w14:ligatures w14:val="standardContextual"/>
               </w:rPr>
               <w:tab/>
             </w:r>
             <w:r>
               <w:rPr>
-                <w:rStyle w:val="Hyperlink"/>
+                <w:rStyle w:val="Hiperligao"/>
                 <w:noProof/>
               </w:rPr>
               <w:t>Atividades/Autoavaliação</w:t>
@@ -1630,7 +1697,7 @@
                 <w:noProof/>
                 <w:webHidden/>
               </w:rPr>
-              <w:instrText xml:space="preserve"> PAGEREF _Toc151204780 \h </w:instrText>
+              <w:instrText xml:space="preserve"> PAGEREF _Toc151227408 \h </w:instrText>
             </w:r>
             <w:r>
               <w:rPr>
@@ -1650,7 +1717,7 @@
                 <w:noProof/>
                 <w:webHidden/>
               </w:rPr>
-              <w:t>6</w:t>
+              <w:t>7</w:t>
             </w:r>
             <w:r>
               <w:rPr>
@@ -1663,20 +1730,21 @@
         </w:p>
         <w:p>
           <w:pPr>
-            <w:pStyle w:val="TOC1"/>
+            <w:pStyle w:val="ndice1"/>
             <w:tabs>
               <w:tab w:val="left" w:pos="440"/>
               <w:tab w:val="right" w:leader="dot" w:pos="8777"/>
             </w:tabs>
             <w:rPr>
               <w:noProof/>
-              <w:lang w:val="en-US" w:eastAsia="en-US"/>
+              <w:kern w:val="2"/>
+              <w14:ligatures w14:val="standardContextual"/>
             </w:rPr>
           </w:pPr>
-          <w:hyperlink w:anchor="_Toc151204781" w:history="1">
-            <w:r>
-              <w:rPr>
-                <w:rStyle w:val="Hyperlink"/>
+          <w:hyperlink w:anchor="_Toc151227409" w:history="1">
+            <w:r>
+              <w:rPr>
+                <w:rStyle w:val="Hiperligao"/>
                 <w:noProof/>
               </w:rPr>
               <w:t>5.</w:t>
@@ -1684,13 +1752,14 @@
             <w:r>
               <w:rPr>
                 <w:noProof/>
-                <w:lang w:val="en-US" w:eastAsia="en-US"/>
+                <w:kern w:val="2"/>
+                <w14:ligatures w14:val="standardContextual"/>
               </w:rPr>
               <w:tab/>
             </w:r>
             <w:r>
               <w:rPr>
-                <w:rStyle w:val="Hyperlink"/>
+                <w:rStyle w:val="Hiperligao"/>
                 <w:noProof/>
               </w:rPr>
               <w:t>Conclusão</w:t>
@@ -1714,7 +1783,7 @@
                 <w:noProof/>
                 <w:webHidden/>
               </w:rPr>
-              <w:instrText xml:space="preserve"> PAGEREF _Toc151204781 \h </w:instrText>
+              <w:instrText xml:space="preserve"> PAGEREF _Toc151227409 \h </w:instrText>
             </w:r>
             <w:r>
               <w:rPr>
@@ -1734,7 +1803,7 @@
                 <w:noProof/>
                 <w:webHidden/>
               </w:rPr>
-              <w:t>7</w:t>
+              <w:t>8</w:t>
             </w:r>
             <w:r>
               <w:rPr>
@@ -1770,8 +1839,8 @@
         </w:p>
       </w:sdtContent>
     </w:sdt>
-    <w:bookmarkStart w:id="8" w:name="_Toc501739883" w:displacedByCustomXml="prev"/>
-    <w:bookmarkStart w:id="9" w:name="_Toc484638707" w:displacedByCustomXml="prev"/>
+    <w:bookmarkStart w:id="8" w:name="_Toc484638707" w:displacedByCustomXml="prev"/>
+    <w:bookmarkStart w:id="9" w:name="_Toc501739883" w:displacedByCustomXml="prev"/>
     <w:p>
       <w:pPr>
         <w:spacing w:line="276" w:lineRule="auto"/>
@@ -1783,7 +1852,6 @@
           <w:szCs w:val="28"/>
         </w:rPr>
       </w:pPr>
-      <w:bookmarkStart w:id="10" w:name="_Toc151204772"/>
       <w:r>
         <w:br w:type="page"/>
       </w:r>
@@ -1791,8 +1859,9 @@
     <w:p/>
     <w:p>
       <w:pPr>
-        <w:pStyle w:val="Heading1"/>
-      </w:pPr>
+        <w:pStyle w:val="Ttulo1"/>
+      </w:pPr>
+      <w:bookmarkStart w:id="10" w:name="_Toc151227400"/>
       <w:r>
         <w:t>Introdução</w:t>
       </w:r>
@@ -1805,14 +1874,14 @@
         <w:ind w:firstLine="735"/>
         <w:jc w:val="both"/>
         <w:rPr>
-          <w:rFonts w:ascii="Roboto" w:hAnsi="Roboto" w:cs="Arial"/>
-          <w:sz w:val="24"/>
-          <w:szCs w:val="24"/>
-        </w:rPr>
-      </w:pPr>
-      <w:r>
-        <w:rPr>
-          <w:rFonts w:ascii="Roboto" w:hAnsi="Roboto" w:cs="Arial"/>
+          <w:rFonts w:cstheme="minorHAnsi"/>
+          <w:sz w:val="24"/>
+          <w:szCs w:val="24"/>
+        </w:rPr>
+      </w:pPr>
+      <w:r>
+        <w:rPr>
+          <w:rFonts w:cstheme="minorHAnsi"/>
           <w:sz w:val="24"/>
           <w:szCs w:val="24"/>
         </w:rPr>
@@ -1820,7 +1889,7 @@
       </w:r>
       <w:r>
         <w:rPr>
-          <w:rFonts w:ascii="Roboto" w:hAnsi="Roboto" w:cs="Arial"/>
+          <w:rFonts w:cstheme="minorHAnsi"/>
           <w:sz w:val="24"/>
           <w:szCs w:val="24"/>
         </w:rPr>
@@ -1828,7 +1897,7 @@
       </w:r>
       <w:r>
         <w:rPr>
-          <w:rFonts w:ascii="Roboto" w:hAnsi="Roboto" w:cs="Arial"/>
+          <w:rFonts w:cstheme="minorHAnsi"/>
           <w:sz w:val="24"/>
           <w:szCs w:val="24"/>
         </w:rPr>
@@ -1836,7 +1905,7 @@
       </w:r>
       <w:r>
         <w:rPr>
-          <w:rFonts w:ascii="Roboto" w:hAnsi="Roboto" w:cs="Arial"/>
+          <w:rFonts w:cstheme="minorHAnsi"/>
           <w:sz w:val="24"/>
           <w:szCs w:val="24"/>
         </w:rPr>
@@ -1844,7 +1913,7 @@
       </w:r>
       <w:r>
         <w:rPr>
-          <w:rFonts w:ascii="Roboto" w:hAnsi="Roboto" w:cs="Arial"/>
+          <w:rFonts w:cstheme="minorHAnsi"/>
           <w:sz w:val="24"/>
           <w:szCs w:val="24"/>
         </w:rPr>
@@ -1852,7 +1921,7 @@
       </w:r>
       <w:r>
         <w:rPr>
-          <w:rFonts w:ascii="Roboto" w:hAnsi="Roboto" w:cs="Arial"/>
+          <w:rFonts w:cstheme="minorHAnsi"/>
           <w:sz w:val="24"/>
           <w:szCs w:val="24"/>
         </w:rPr>
@@ -1860,7 +1929,7 @@
       </w:r>
       <w:r>
         <w:rPr>
-          <w:rFonts w:ascii="Roboto" w:hAnsi="Roboto" w:cs="Arial"/>
+          <w:rFonts w:cstheme="minorHAnsi"/>
           <w:sz w:val="24"/>
           <w:szCs w:val="24"/>
         </w:rPr>
@@ -1868,7 +1937,7 @@
       </w:r>
       <w:r>
         <w:rPr>
-          <w:rFonts w:ascii="Roboto" w:hAnsi="Roboto" w:cs="Arial"/>
+          <w:rFonts w:cstheme="minorHAnsi"/>
           <w:sz w:val="24"/>
           <w:szCs w:val="24"/>
         </w:rPr>
@@ -1876,7 +1945,7 @@
       </w:r>
       <w:r>
         <w:rPr>
-          <w:rFonts w:ascii="Roboto" w:hAnsi="Roboto" w:cs="Arial"/>
+          <w:rFonts w:cstheme="minorHAnsi"/>
           <w:sz w:val="24"/>
           <w:szCs w:val="24"/>
         </w:rPr>
@@ -1884,7 +1953,7 @@
       </w:r>
       <w:r>
         <w:rPr>
-          <w:rFonts w:ascii="Roboto" w:hAnsi="Roboto" w:cs="Arial"/>
+          <w:rFonts w:cstheme="minorHAnsi"/>
           <w:sz w:val="24"/>
           <w:szCs w:val="24"/>
         </w:rPr>
@@ -1892,39 +1961,23 @@
       </w:r>
       <w:r>
         <w:rPr>
-          <w:rFonts w:ascii="Roboto" w:hAnsi="Roboto" w:cs="Arial"/>
-          <w:sz w:val="24"/>
-          <w:szCs w:val="24"/>
-        </w:rPr>
-        <w:t>. E</w:t>
-      </w:r>
-      <w:r>
-        <w:rPr>
-          <w:rFonts w:ascii="Roboto" w:hAnsi="Roboto" w:cs="Arial"/>
-          <w:sz w:val="24"/>
-          <w:szCs w:val="24"/>
-        </w:rPr>
-        <w:t xml:space="preserve">sta </w:t>
-      </w:r>
-      <w:r>
-        <w:rPr>
-          <w:rFonts w:ascii="Roboto" w:hAnsi="Roboto" w:cs="Arial"/>
-          <w:sz w:val="24"/>
-          <w:szCs w:val="24"/>
-        </w:rPr>
-        <w:t xml:space="preserve">segunda entrega </w:t>
-      </w:r>
-      <w:r>
-        <w:rPr>
-          <w:rFonts w:ascii="Roboto" w:hAnsi="Roboto" w:cs="Arial"/>
-          <w:sz w:val="24"/>
-          <w:szCs w:val="24"/>
-        </w:rPr>
-        <w:t>tem</w:t>
-      </w:r>
-      <w:r>
-        <w:rPr>
-          <w:rFonts w:ascii="Roboto" w:hAnsi="Roboto" w:cs="Arial"/>
+          <w:rFonts w:cstheme="minorHAnsi"/>
+          <w:sz w:val="24"/>
+          <w:szCs w:val="24"/>
+        </w:rPr>
+        <w:t xml:space="preserve">. Esta </w:t>
+      </w:r>
+      <w:r>
+        <w:rPr>
+          <w:rFonts w:cstheme="minorHAnsi"/>
+          <w:sz w:val="24"/>
+          <w:szCs w:val="24"/>
+        </w:rPr>
+        <w:t>segunda entrega tem</w:t>
+      </w:r>
+      <w:r>
+        <w:rPr>
+          <w:rFonts w:cstheme="minorHAnsi"/>
           <w:sz w:val="24"/>
           <w:szCs w:val="24"/>
         </w:rPr>
@@ -1932,7 +1985,7 @@
       </w:r>
       <w:r>
         <w:rPr>
-          <w:rFonts w:ascii="Roboto" w:hAnsi="Roboto" w:cs="Arial"/>
+          <w:rFonts w:cstheme="minorHAnsi"/>
           <w:sz w:val="24"/>
           <w:szCs w:val="24"/>
         </w:rPr>
@@ -1940,7 +1993,7 @@
       </w:r>
       <w:r>
         <w:rPr>
-          <w:rFonts w:ascii="Roboto" w:hAnsi="Roboto" w:cs="Arial"/>
+          <w:rFonts w:cstheme="minorHAnsi"/>
           <w:sz w:val="24"/>
           <w:szCs w:val="24"/>
         </w:rPr>
@@ -1948,7 +2001,7 @@
       </w:r>
       <w:r>
         <w:rPr>
-          <w:rFonts w:ascii="Roboto" w:hAnsi="Roboto" w:cs="Arial"/>
+          <w:rFonts w:cstheme="minorHAnsi"/>
           <w:sz w:val="24"/>
           <w:szCs w:val="24"/>
         </w:rPr>
@@ -1981,13 +2034,74 @@
           <w:lang w:val="en-US" w:eastAsia="en-US"/>
         </w:rPr>
         <w:drawing>
-          <wp:anchor distT="0" distB="0" distL="114300" distR="114300" simplePos="0" relativeHeight="251734016" behindDoc="0" locked="0" layoutInCell="1" allowOverlap="1" wp14:anchorId="60A7B986" wp14:editId="5D3B6B38">
+          <wp:anchor distT="0" distB="0" distL="114300" distR="114300" simplePos="0" relativeHeight="251731968" behindDoc="0" locked="0" layoutInCell="1" allowOverlap="1" wp14:anchorId="52A7F962" wp14:editId="5FA52FB5">
             <wp:simplePos x="0" y="0"/>
             <wp:positionH relativeFrom="margin">
-              <wp:posOffset>-114935</wp:posOffset>
+              <wp:posOffset>1832563</wp:posOffset>
             </wp:positionH>
             <wp:positionV relativeFrom="paragraph">
-              <wp:posOffset>1735455</wp:posOffset>
+              <wp:posOffset>2754197</wp:posOffset>
+            </wp:positionV>
+            <wp:extent cx="1593850" cy="1421130"/>
+            <wp:effectExtent l="0" t="0" r="6350" b="7620"/>
+            <wp:wrapSquare wrapText="bothSides"/>
+            <wp:docPr id="13" name="Picture 13"/>
+            <wp:cNvGraphicFramePr>
+              <a:graphicFrameLocks xmlns:a="http://schemas.openxmlformats.org/drawingml/2006/main" noChangeAspect="1"/>
+            </wp:cNvGraphicFramePr>
+            <a:graphic xmlns:a="http://schemas.openxmlformats.org/drawingml/2006/main">
+              <a:graphicData uri="http://schemas.openxmlformats.org/drawingml/2006/picture">
+                <pic:pic xmlns:pic="http://schemas.openxmlformats.org/drawingml/2006/picture">
+                  <pic:nvPicPr>
+                    <pic:cNvPr id="1" name=""/>
+                    <pic:cNvPicPr/>
+                  </pic:nvPicPr>
+                  <pic:blipFill>
+                    <a:blip r:embed="rId9" cstate="print">
+                      <a:extLst>
+                        <a:ext uri="{28A0092B-C50C-407E-A947-70E740481C1C}">
+                          <a14:useLocalDpi xmlns:a14="http://schemas.microsoft.com/office/drawing/2010/main" val="0"/>
+                        </a:ext>
+                      </a:extLst>
+                    </a:blip>
+                    <a:stretch>
+                      <a:fillRect/>
+                    </a:stretch>
+                  </pic:blipFill>
+                  <pic:spPr>
+                    <a:xfrm>
+                      <a:off x="0" y="0"/>
+                      <a:ext cx="1593850" cy="1421130"/>
+                    </a:xfrm>
+                    <a:prstGeom prst="rect">
+                      <a:avLst/>
+                    </a:prstGeom>
+                  </pic:spPr>
+                </pic:pic>
+              </a:graphicData>
+            </a:graphic>
+            <wp14:sizeRelH relativeFrom="page">
+              <wp14:pctWidth>0</wp14:pctWidth>
+            </wp14:sizeRelH>
+            <wp14:sizeRelV relativeFrom="page">
+              <wp14:pctHeight>0</wp14:pctHeight>
+            </wp14:sizeRelV>
+          </wp:anchor>
+        </w:drawing>
+      </w:r>
+      <w:r>
+        <w:rPr>
+          <w:noProof/>
+          <w:lang w:val="en-US" w:eastAsia="en-US"/>
+        </w:rPr>
+        <w:drawing>
+          <wp:anchor distT="0" distB="0" distL="114300" distR="114300" simplePos="0" relativeHeight="251734016" behindDoc="0" locked="0" layoutInCell="1" allowOverlap="1" wp14:anchorId="60A7B986" wp14:editId="3BF60EFE">
+            <wp:simplePos x="0" y="0"/>
+            <wp:positionH relativeFrom="page">
+              <wp:align>center</wp:align>
+            </wp:positionH>
+            <wp:positionV relativeFrom="paragraph">
+              <wp:posOffset>188666</wp:posOffset>
             </wp:positionV>
             <wp:extent cx="4138295" cy="1821180"/>
             <wp:effectExtent l="0" t="0" r="0" b="7620"/>
@@ -2004,7 +2118,7 @@
                     <pic:cNvPicPr/>
                   </pic:nvPicPr>
                   <pic:blipFill rotWithShape="1">
-                    <a:blip r:embed="rId9">
+                    <a:blip r:embed="rId10">
                       <a:extLst>
                         <a:ext uri="{28A0092B-C50C-407E-A947-70E740481C1C}">
                           <a14:useLocalDpi xmlns:a14="http://schemas.microsoft.com/office/drawing/2010/main" val="0"/>
@@ -2045,22 +2159,194 @@
       </w:r>
       <w:r>
         <w:rPr>
-          <w:noProof/>
-          <w:lang w:val="en-US" w:eastAsia="en-US"/>
-        </w:rPr>
+          <w:rFonts w:ascii="Roboto" w:hAnsi="Roboto" w:cs="Arial"/>
+          <w:sz w:val="24"/>
+          <w:szCs w:val="24"/>
+        </w:rPr>
+        <w:br w:type="page"/>
+      </w:r>
+    </w:p>
+    <w:p>
+      <w:pPr>
+        <w:pStyle w:val="Ttulo1"/>
+      </w:pPr>
+      <w:bookmarkStart w:id="11" w:name="_Toc151227401"/>
+      <w:r>
+        <w:lastRenderedPageBreak/>
+        <w:t>Site Map</w:t>
+      </w:r>
+      <w:bookmarkEnd w:id="11"/>
+      <w:r>
+        <w:t xml:space="preserve"> </w:t>
+      </w:r>
+    </w:p>
+    <w:p>
+      <w:pPr>
+        <w:pStyle w:val="NormalWeb"/>
+        <w:shd w:val="clear" w:color="auto" w:fill="FFFFFF"/>
+        <w:spacing w:before="0" w:beforeAutospacing="0" w:after="0" w:afterAutospacing="0"/>
+        <w:textAlignment w:val="baseline"/>
+        <w:rPr>
+          <w:rFonts w:asciiTheme="minorHAnsi" w:hAnsiTheme="minorHAnsi" w:cstheme="minorHAnsi"/>
+          <w:b/>
+          <w:bCs/>
+        </w:rPr>
+      </w:pPr>
+      <w:r>
+        <w:rPr>
+          <w:rFonts w:asciiTheme="minorHAnsi" w:hAnsiTheme="minorHAnsi" w:cstheme="minorHAnsi"/>
+        </w:rPr>
+        <w:t xml:space="preserve">A ferramenta utilizada para o desenho do </w:t>
+      </w:r>
+      <w:r>
+        <w:rPr>
+          <w:rFonts w:asciiTheme="minorHAnsi" w:hAnsiTheme="minorHAnsi" w:cstheme="minorHAnsi"/>
+        </w:rPr>
+        <w:t>“</w:t>
+      </w:r>
+      <w:r>
+        <w:rPr>
+          <w:rFonts w:asciiTheme="minorHAnsi" w:hAnsiTheme="minorHAnsi" w:cstheme="minorHAnsi"/>
+        </w:rPr>
+        <w:t xml:space="preserve">Site </w:t>
+      </w:r>
+      <w:proofErr w:type="spellStart"/>
+      <w:r>
+        <w:rPr>
+          <w:rFonts w:asciiTheme="minorHAnsi" w:hAnsiTheme="minorHAnsi" w:cstheme="minorHAnsi"/>
+        </w:rPr>
+        <w:t>Map</w:t>
+      </w:r>
+      <w:proofErr w:type="spellEnd"/>
+      <w:r>
+        <w:rPr>
+          <w:rFonts w:asciiTheme="minorHAnsi" w:hAnsiTheme="minorHAnsi" w:cstheme="minorHAnsi"/>
+        </w:rPr>
+        <w:t>”</w:t>
+      </w:r>
+      <w:r>
+        <w:rPr>
+          <w:rFonts w:asciiTheme="minorHAnsi" w:hAnsiTheme="minorHAnsi" w:cstheme="minorHAnsi"/>
+        </w:rPr>
+        <w:t xml:space="preserve"> foi o</w:t>
+      </w:r>
+      <w:r>
+        <w:rPr>
+          <w:rFonts w:asciiTheme="minorHAnsi" w:hAnsiTheme="minorHAnsi" w:cstheme="minorHAnsi"/>
+        </w:rPr>
+        <w:t> </w:t>
+      </w:r>
+      <w:r>
+        <w:rPr>
+          <w:rFonts w:asciiTheme="minorHAnsi" w:hAnsiTheme="minorHAnsi" w:cstheme="minorHAnsi"/>
+        </w:rPr>
+        <w:t>“</w:t>
+      </w:r>
+      <w:r>
+        <w:rPr>
+          <w:rFonts w:asciiTheme="minorHAnsi" w:hAnsiTheme="minorHAnsi" w:cstheme="minorHAnsi"/>
+          <w:b/>
+          <w:bCs/>
+        </w:rPr>
+        <w:t>Draw.io</w:t>
+      </w:r>
+      <w:r>
+        <w:rPr>
+          <w:rFonts w:asciiTheme="minorHAnsi" w:hAnsiTheme="minorHAnsi" w:cstheme="minorHAnsi"/>
+          <w:b/>
+          <w:bCs/>
+        </w:rPr>
+        <w:t>”.</w:t>
+      </w:r>
+    </w:p>
+    <w:p>
+      <w:pPr>
+        <w:pStyle w:val="NormalWeb"/>
+        <w:shd w:val="clear" w:color="auto" w:fill="FFFFFF"/>
+        <w:spacing w:before="0" w:beforeAutospacing="0" w:after="0" w:afterAutospacing="0"/>
+        <w:textAlignment w:val="baseline"/>
+        <w:rPr>
+          <w:rFonts w:asciiTheme="minorHAnsi" w:hAnsiTheme="minorHAnsi" w:cstheme="minorHAnsi"/>
+        </w:rPr>
+      </w:pPr>
+      <w:r>
+        <w:rPr>
+          <w:rFonts w:asciiTheme="minorHAnsi" w:hAnsiTheme="minorHAnsi" w:cstheme="minorHAnsi"/>
+        </w:rPr>
+        <w:t>É</w:t>
+      </w:r>
+      <w:r>
+        <w:rPr>
+          <w:rFonts w:asciiTheme="minorHAnsi" w:hAnsiTheme="minorHAnsi" w:cstheme="minorHAnsi"/>
+        </w:rPr>
+        <w:t xml:space="preserve"> um editor de diagramas e fluxogramas online e </w:t>
+      </w:r>
+      <w:r>
+        <w:rPr>
+          <w:rFonts w:asciiTheme="minorHAnsi" w:hAnsiTheme="minorHAnsi" w:cstheme="minorHAnsi"/>
+        </w:rPr>
+        <w:t>gratuito. Disponibiliza recursos para criação de qualquer fluxo ou desenho e com</w:t>
+      </w:r>
+      <w:r>
+        <w:rPr>
+          <w:rFonts w:asciiTheme="minorHAnsi" w:hAnsiTheme="minorHAnsi" w:cstheme="minorHAnsi"/>
+        </w:rPr>
+        <w:t xml:space="preserve"> a</w:t>
+      </w:r>
+      <w:r>
+        <w:rPr>
+          <w:rFonts w:asciiTheme="minorHAnsi" w:hAnsiTheme="minorHAnsi" w:cstheme="minorHAnsi"/>
+        </w:rPr>
+        <w:t xml:space="preserve"> vantagem </w:t>
+      </w:r>
+      <w:r>
+        <w:rPr>
+          <w:rFonts w:asciiTheme="minorHAnsi" w:hAnsiTheme="minorHAnsi" w:cstheme="minorHAnsi"/>
+        </w:rPr>
+        <w:t>de</w:t>
+      </w:r>
+      <w:r>
+        <w:rPr>
+          <w:rFonts w:asciiTheme="minorHAnsi" w:hAnsiTheme="minorHAnsi" w:cstheme="minorHAnsi"/>
+        </w:rPr>
+        <w:t xml:space="preserve"> </w:t>
+      </w:r>
+      <w:r>
+        <w:rPr>
+          <w:rFonts w:asciiTheme="minorHAnsi" w:hAnsiTheme="minorHAnsi" w:cstheme="minorHAnsi"/>
+        </w:rPr>
+        <w:t>dispor</w:t>
+      </w:r>
+      <w:r>
+        <w:rPr>
+          <w:rFonts w:asciiTheme="minorHAnsi" w:hAnsiTheme="minorHAnsi" w:cstheme="minorHAnsi"/>
+        </w:rPr>
+        <w:t xml:space="preserve"> de uma área dedicada á arquitetura de informação.</w:t>
+      </w:r>
+    </w:p>
+    <w:p>
+      <w:r>
         <w:drawing>
-          <wp:anchor distT="0" distB="0" distL="114300" distR="114300" simplePos="0" relativeHeight="251731968" behindDoc="0" locked="0" layoutInCell="1" allowOverlap="1" wp14:anchorId="52A7F962" wp14:editId="7A5015B8">
+          <wp:anchor distT="0" distB="0" distL="114300" distR="114300" simplePos="0" relativeHeight="251735040" behindDoc="0" locked="0" layoutInCell="1" allowOverlap="1" wp14:anchorId="148F3B06" wp14:editId="541701E0">
             <wp:simplePos x="0" y="0"/>
             <wp:positionH relativeFrom="margin">
-              <wp:posOffset>-38735</wp:posOffset>
+              <wp:posOffset>-615315</wp:posOffset>
             </wp:positionH>
             <wp:positionV relativeFrom="paragraph">
-              <wp:posOffset>216535</wp:posOffset>
+              <wp:posOffset>390525</wp:posOffset>
             </wp:positionV>
-            <wp:extent cx="1593850" cy="1421130"/>
-            <wp:effectExtent l="0" t="0" r="6350" b="7620"/>
-            <wp:wrapSquare wrapText="bothSides"/>
-            <wp:docPr id="13" name="Picture 13"/>
+            <wp:extent cx="6650990" cy="4060190"/>
+            <wp:effectExtent l="0" t="0" r="0" b="0"/>
+            <wp:wrapThrough wrapText="bothSides">
+              <wp:wrapPolygon edited="0">
+                <wp:start x="0" y="0"/>
+                <wp:lineTo x="0" y="21485"/>
+                <wp:lineTo x="21530" y="21485"/>
+                <wp:lineTo x="21530" y="0"/>
+                <wp:lineTo x="0" y="0"/>
+              </wp:wrapPolygon>
+            </wp:wrapThrough>
+            <wp:docPr id="481262898" name="Imagem 1" descr="Uma imagem com texto, captura de ecrã, diagrama, design&#10;&#10;Descrição gerada automaticamente"/>
             <wp:cNvGraphicFramePr>
               <a:graphicFrameLocks xmlns:a="http://schemas.openxmlformats.org/drawingml/2006/main" noChangeAspect="1"/>
             </wp:cNvGraphicFramePr>
@@ -2068,87 +2354,7 @@
               <a:graphicData uri="http://schemas.openxmlformats.org/drawingml/2006/picture">
                 <pic:pic xmlns:pic="http://schemas.openxmlformats.org/drawingml/2006/picture">
                   <pic:nvPicPr>
-                    <pic:cNvPr id="1" name=""/>
-                    <pic:cNvPicPr/>
-                  </pic:nvPicPr>
-                  <pic:blipFill>
-                    <a:blip r:embed="rId10" cstate="print">
-                      <a:extLst>
-                        <a:ext uri="{28A0092B-C50C-407E-A947-70E740481C1C}">
-                          <a14:useLocalDpi xmlns:a14="http://schemas.microsoft.com/office/drawing/2010/main" val="0"/>
-                        </a:ext>
-                      </a:extLst>
-                    </a:blip>
-                    <a:stretch>
-                      <a:fillRect/>
-                    </a:stretch>
-                  </pic:blipFill>
-                  <pic:spPr>
-                    <a:xfrm>
-                      <a:off x="0" y="0"/>
-                      <a:ext cx="1593850" cy="1421130"/>
-                    </a:xfrm>
-                    <a:prstGeom prst="rect">
-                      <a:avLst/>
-                    </a:prstGeom>
-                  </pic:spPr>
-                </pic:pic>
-              </a:graphicData>
-            </a:graphic>
-            <wp14:sizeRelH relativeFrom="page">
-              <wp14:pctWidth>0</wp14:pctWidth>
-            </wp14:sizeRelH>
-            <wp14:sizeRelV relativeFrom="page">
-              <wp14:pctHeight>0</wp14:pctHeight>
-            </wp14:sizeRelV>
-          </wp:anchor>
-        </w:drawing>
-      </w:r>
-      <w:r>
-        <w:rPr>
-          <w:rFonts w:ascii="Roboto" w:hAnsi="Roboto" w:cs="Arial"/>
-          <w:sz w:val="24"/>
-          <w:szCs w:val="24"/>
-        </w:rPr>
-        <w:br w:type="page"/>
-      </w:r>
-      <w:bookmarkStart w:id="11" w:name="_GoBack"/>
-      <w:bookmarkEnd w:id="11"/>
-    </w:p>
-    <w:p>
-      <w:pPr>
-        <w:pStyle w:val="Heading1"/>
-      </w:pPr>
-      <w:bookmarkStart w:id="12" w:name="_Toc151204773"/>
-      <w:r>
-        <w:rPr>
-          <w:rFonts w:ascii="Calibri" w:hAnsi="Calibri" w:cs="Calibri"/>
-          <w:color w:val="000000"/>
-          <w:sz w:val="22"/>
-          <w:szCs w:val="22"/>
-        </w:rPr>
-        <w:lastRenderedPageBreak/>
-        <w:drawing>
-          <wp:anchor distT="0" distB="0" distL="114300" distR="114300" simplePos="0" relativeHeight="251735040" behindDoc="0" locked="0" layoutInCell="1" allowOverlap="1" wp14:anchorId="3A993E4E" wp14:editId="3ECF8DE9">
-            <wp:simplePos x="0" y="0"/>
-            <wp:positionH relativeFrom="margin">
-              <wp:align>center</wp:align>
-            </wp:positionH>
-            <wp:positionV relativeFrom="paragraph">
-              <wp:posOffset>452120</wp:posOffset>
-            </wp:positionV>
-            <wp:extent cx="3977985" cy="4351397"/>
-            <wp:effectExtent l="0" t="0" r="3810" b="0"/>
-            <wp:wrapSquare wrapText="bothSides"/>
-            <wp:docPr id="1" name="Picture 1"/>
-            <wp:cNvGraphicFramePr>
-              <a:graphicFrameLocks xmlns:a="http://schemas.openxmlformats.org/drawingml/2006/main" noChangeAspect="1"/>
-            </wp:cNvGraphicFramePr>
-            <a:graphic xmlns:a="http://schemas.openxmlformats.org/drawingml/2006/main">
-              <a:graphicData uri="http://schemas.openxmlformats.org/drawingml/2006/picture">
-                <pic:pic xmlns:pic="http://schemas.openxmlformats.org/drawingml/2006/picture">
-                  <pic:nvPicPr>
-                    <pic:cNvPr id="1" name=""/>
+                    <pic:cNvPr id="481262898" name="Imagem 1" descr="Uma imagem com texto, captura de ecrã, diagrama, design&#10;&#10;Descrição gerada automaticamente"/>
                     <pic:cNvPicPr/>
                   </pic:nvPicPr>
                   <pic:blipFill>
@@ -2166,7 +2372,7 @@
                   <pic:spPr>
                     <a:xfrm>
                       <a:off x="0" y="0"/>
-                      <a:ext cx="3977985" cy="4351397"/>
+                      <a:ext cx="6650990" cy="4060190"/>
                     </a:xfrm>
                     <a:prstGeom prst="rect">
                       <a:avLst/>
@@ -2175,23 +2381,17 @@
                 </pic:pic>
               </a:graphicData>
             </a:graphic>
-            <wp14:sizeRelH relativeFrom="page">
+            <wp14:sizeRelH relativeFrom="margin">
               <wp14:pctWidth>0</wp14:pctWidth>
             </wp14:sizeRelH>
-            <wp14:sizeRelV relativeFrom="page">
+            <wp14:sizeRelV relativeFrom="margin">
               <wp14:pctHeight>0</wp14:pctHeight>
             </wp14:sizeRelV>
           </wp:anchor>
         </w:drawing>
       </w:r>
-      <w:r>
-        <w:t>Site Map</w:t>
-      </w:r>
-      <w:bookmarkEnd w:id="12"/>
-      <w:r>
-        <w:t xml:space="preserve"> </w:t>
-      </w:r>
-    </w:p>
+    </w:p>
+    <w:p/>
     <w:p>
       <w:pPr>
         <w:pStyle w:val="NormalWeb"/>
@@ -2359,10 +2559,96 @@
         <w:shd w:val="clear" w:color="auto" w:fill="FFFFFF"/>
         <w:spacing w:before="0" w:beforeAutospacing="0" w:after="160" w:afterAutospacing="0"/>
         <w:rPr>
-          <w:rFonts w:ascii="Arial" w:hAnsi="Arial" w:cs="Arial"/>
-          <w:color w:val="222222"/>
-        </w:rPr>
-      </w:pPr>
+          <w:rFonts w:ascii="Calibri" w:hAnsi="Calibri" w:cs="Calibri"/>
+          <w:color w:val="222222"/>
+        </w:rPr>
+      </w:pPr>
+      <w:r>
+        <w:rPr>
+          <w:rFonts w:ascii="Calibri" w:hAnsi="Calibri" w:cs="Calibri"/>
+          <w:color w:val="222222"/>
+        </w:rPr>
+        <w:t xml:space="preserve">Com este </w:t>
+      </w:r>
+      <w:r>
+        <w:rPr>
+          <w:rFonts w:ascii="Calibri" w:hAnsi="Calibri" w:cs="Calibri"/>
+          <w:color w:val="222222"/>
+        </w:rPr>
+        <w:t>“</w:t>
+      </w:r>
+      <w:r>
+        <w:rPr>
+          <w:rFonts w:ascii="Calibri" w:hAnsi="Calibri" w:cs="Calibri"/>
+          <w:color w:val="222222"/>
+        </w:rPr>
+        <w:t>S</w:t>
+      </w:r>
+      <w:r>
+        <w:rPr>
+          <w:rFonts w:ascii="Calibri" w:hAnsi="Calibri" w:cs="Calibri"/>
+          <w:color w:val="222222"/>
+        </w:rPr>
+        <w:t>ite</w:t>
+      </w:r>
+      <w:r>
+        <w:rPr>
+          <w:rFonts w:ascii="Calibri" w:hAnsi="Calibri" w:cs="Calibri"/>
+          <w:color w:val="222222"/>
+        </w:rPr>
+        <w:t xml:space="preserve"> </w:t>
+      </w:r>
+      <w:proofErr w:type="spellStart"/>
+      <w:r>
+        <w:rPr>
+          <w:rFonts w:ascii="Calibri" w:hAnsi="Calibri" w:cs="Calibri"/>
+          <w:color w:val="222222"/>
+        </w:rPr>
+        <w:t>M</w:t>
+      </w:r>
+      <w:r>
+        <w:rPr>
+          <w:rFonts w:ascii="Calibri" w:hAnsi="Calibri" w:cs="Calibri"/>
+          <w:color w:val="222222"/>
+        </w:rPr>
+        <w:t>ap</w:t>
+      </w:r>
+      <w:proofErr w:type="spellEnd"/>
+      <w:r>
+        <w:rPr>
+          <w:rFonts w:ascii="Calibri" w:hAnsi="Calibri" w:cs="Calibri"/>
+          <w:color w:val="222222"/>
+        </w:rPr>
+        <w:t>”</w:t>
+      </w:r>
+      <w:r>
+        <w:rPr>
+          <w:rFonts w:ascii="Calibri" w:hAnsi="Calibri" w:cs="Calibri"/>
+          <w:color w:val="222222"/>
+        </w:rPr>
+        <w:t xml:space="preserve"> conseguimos demonstrar </w:t>
+      </w:r>
+      <w:r>
+        <w:rPr>
+          <w:rFonts w:ascii="Calibri" w:hAnsi="Calibri" w:cs="Calibri"/>
+          <w:color w:val="222222"/>
+        </w:rPr>
+        <w:t>o funcionamento da aplicação assim como</w:t>
+      </w:r>
+      <w:r>
+        <w:rPr>
+          <w:rFonts w:ascii="Calibri" w:hAnsi="Calibri" w:cs="Calibri"/>
+          <w:color w:val="222222"/>
+        </w:rPr>
+        <w:t xml:space="preserve"> as funcionalidades que a nossa aplicação vai </w:t>
+      </w:r>
+      <w:r>
+        <w:rPr>
+          <w:rFonts w:ascii="Calibri" w:hAnsi="Calibri" w:cs="Calibri"/>
+          <w:color w:val="222222"/>
+        </w:rPr>
+        <w:t>implementar:</w:t>
+      </w:r>
     </w:p>
     <w:p>
       <w:pPr>
@@ -2370,104 +2656,7 @@
         <w:shd w:val="clear" w:color="auto" w:fill="FFFFFF"/>
         <w:spacing w:before="0" w:beforeAutospacing="0" w:after="160" w:afterAutospacing="0"/>
         <w:rPr>
-          <w:rFonts w:ascii="Arial" w:hAnsi="Arial" w:cs="Arial"/>
-          <w:color w:val="222222"/>
-        </w:rPr>
-      </w:pPr>
-    </w:p>
-    <w:p>
-      <w:pPr>
-        <w:pStyle w:val="NormalWeb"/>
-        <w:shd w:val="clear" w:color="auto" w:fill="FFFFFF"/>
-        <w:spacing w:before="0" w:beforeAutospacing="0" w:after="160" w:afterAutospacing="0"/>
-        <w:rPr>
-          <w:rFonts w:ascii="Arial" w:hAnsi="Arial" w:cs="Arial"/>
-          <w:color w:val="222222"/>
-        </w:rPr>
-      </w:pPr>
-    </w:p>
-    <w:p>
-      <w:pPr>
-        <w:pStyle w:val="NormalWeb"/>
-        <w:shd w:val="clear" w:color="auto" w:fill="FFFFFF"/>
-        <w:spacing w:before="0" w:beforeAutospacing="0" w:after="160" w:afterAutospacing="0"/>
-        <w:rPr>
-          <w:rFonts w:ascii="Arial" w:hAnsi="Arial" w:cs="Arial"/>
-          <w:color w:val="222222"/>
-        </w:rPr>
-      </w:pPr>
-    </w:p>
-    <w:p>
-      <w:pPr>
-        <w:pStyle w:val="NormalWeb"/>
-        <w:shd w:val="clear" w:color="auto" w:fill="FFFFFF"/>
-        <w:spacing w:before="0" w:beforeAutospacing="0" w:after="160" w:afterAutospacing="0"/>
-        <w:rPr>
-          <w:rFonts w:ascii="Arial" w:hAnsi="Arial" w:cs="Arial"/>
-          <w:color w:val="222222"/>
-        </w:rPr>
-      </w:pPr>
-    </w:p>
-    <w:p>
-      <w:pPr>
-        <w:pStyle w:val="NormalWeb"/>
-        <w:shd w:val="clear" w:color="auto" w:fill="FFFFFF"/>
-        <w:spacing w:before="0" w:beforeAutospacing="0" w:after="160" w:afterAutospacing="0"/>
-        <w:rPr>
-          <w:rFonts w:ascii="Arial" w:hAnsi="Arial" w:cs="Arial"/>
-          <w:color w:val="222222"/>
-        </w:rPr>
-      </w:pPr>
-      <w:r>
-        <w:rPr>
-          <w:rFonts w:ascii="Arial" w:hAnsi="Arial" w:cs="Arial"/>
-          <w:color w:val="222222"/>
-        </w:rPr>
-        <w:t xml:space="preserve">Com este </w:t>
-      </w:r>
-      <w:r>
-        <w:rPr>
-          <w:rFonts w:ascii="Arial" w:hAnsi="Arial" w:cs="Arial"/>
-          <w:color w:val="222222"/>
-        </w:rPr>
-        <w:t>S</w:t>
-      </w:r>
-      <w:r>
-        <w:rPr>
-          <w:rFonts w:ascii="Arial" w:hAnsi="Arial" w:cs="Arial"/>
-          <w:color w:val="222222"/>
-        </w:rPr>
-        <w:t>ite</w:t>
-      </w:r>
-      <w:r>
-        <w:rPr>
-          <w:rFonts w:ascii="Arial" w:hAnsi="Arial" w:cs="Arial"/>
-          <w:color w:val="222222"/>
-        </w:rPr>
-        <w:t xml:space="preserve"> M</w:t>
-      </w:r>
-      <w:r>
-        <w:rPr>
-          <w:rFonts w:ascii="Arial" w:hAnsi="Arial" w:cs="Arial"/>
-          <w:color w:val="222222"/>
-        </w:rPr>
-        <w:t>ap conseguimos demonstrar todas as funcionalidades que a nossa aplicação vai implementar</w:t>
-      </w:r>
-      <w:r>
-        <w:rPr>
-          <w:rFonts w:ascii="Arial" w:hAnsi="Arial" w:cs="Arial"/>
-          <w:color w:val="222222"/>
-        </w:rPr>
-        <w:t>, desde:</w:t>
-      </w:r>
-    </w:p>
-    <w:p>
-      <w:pPr>
-        <w:pStyle w:val="NormalWeb"/>
-        <w:shd w:val="clear" w:color="auto" w:fill="FFFFFF"/>
-        <w:spacing w:before="0" w:beforeAutospacing="0" w:after="160" w:afterAutospacing="0"/>
-        <w:rPr>
-          <w:rFonts w:ascii="Arial" w:hAnsi="Arial" w:cs="Arial"/>
+          <w:rFonts w:ascii="Calibri" w:hAnsi="Calibri" w:cs="Calibri"/>
           <w:color w:val="222222"/>
         </w:rPr>
       </w:pPr>
@@ -2482,16 +2671,23 @@
         <w:shd w:val="clear" w:color="auto" w:fill="FFFFFF"/>
         <w:spacing w:before="0" w:beforeAutospacing="0" w:after="160" w:afterAutospacing="0"/>
         <w:rPr>
-          <w:rFonts w:ascii="Arial" w:hAnsi="Arial" w:cs="Arial"/>
-          <w:color w:val="222222"/>
-        </w:rPr>
-      </w:pPr>
-      <w:r>
-        <w:rPr>
-          <w:rFonts w:ascii="Arial" w:hAnsi="Arial" w:cs="Arial"/>
+          <w:rFonts w:ascii="Calibri" w:hAnsi="Calibri" w:cs="Calibri"/>
+          <w:color w:val="222222"/>
+        </w:rPr>
+      </w:pPr>
+      <w:r>
+        <w:rPr>
+          <w:rFonts w:ascii="Calibri" w:hAnsi="Calibri" w:cs="Calibri"/>
           <w:color w:val="222222"/>
         </w:rPr>
         <w:t>Login</w:t>
+      </w:r>
+      <w:r>
+        <w:rPr>
+          <w:rFonts w:ascii="Calibri" w:hAnsi="Calibri" w:cs="Calibri"/>
+          <w:color w:val="222222"/>
+        </w:rPr>
+        <w:t>/Registo</w:t>
       </w:r>
     </w:p>
     <w:p>
@@ -2504,16 +2700,16 @@
         <w:shd w:val="clear" w:color="auto" w:fill="FFFFFF"/>
         <w:spacing w:before="0" w:beforeAutospacing="0" w:after="160" w:afterAutospacing="0"/>
         <w:rPr>
-          <w:rFonts w:ascii="Arial" w:hAnsi="Arial" w:cs="Arial"/>
-          <w:color w:val="222222"/>
-        </w:rPr>
-      </w:pPr>
-      <w:r>
-        <w:rPr>
-          <w:rFonts w:ascii="Arial" w:hAnsi="Arial" w:cs="Arial"/>
-          <w:color w:val="222222"/>
-        </w:rPr>
-        <w:t>Registo de novos utilizadores</w:t>
+          <w:rFonts w:ascii="Calibri" w:hAnsi="Calibri" w:cs="Calibri"/>
+          <w:color w:val="222222"/>
+        </w:rPr>
+      </w:pPr>
+      <w:r>
+        <w:rPr>
+          <w:rFonts w:ascii="Calibri" w:hAnsi="Calibri" w:cs="Calibri"/>
+          <w:color w:val="222222"/>
+        </w:rPr>
+        <w:t>Informação da página</w:t>
       </w:r>
     </w:p>
     <w:p>
@@ -2526,16 +2722,129 @@
         <w:shd w:val="clear" w:color="auto" w:fill="FFFFFF"/>
         <w:spacing w:before="0" w:beforeAutospacing="0" w:after="160" w:afterAutospacing="0"/>
         <w:rPr>
-          <w:rFonts w:ascii="Arial" w:hAnsi="Arial" w:cs="Arial"/>
-          <w:color w:val="222222"/>
-        </w:rPr>
-      </w:pPr>
-      <w:r>
-        <w:rPr>
-          <w:rFonts w:ascii="Arial" w:hAnsi="Arial" w:cs="Arial"/>
-          <w:color w:val="222222"/>
-        </w:rPr>
-        <w:t>Gestão de credenciais</w:t>
+          <w:rFonts w:ascii="Calibri" w:hAnsi="Calibri" w:cs="Calibri"/>
+          <w:color w:val="222222"/>
+        </w:rPr>
+      </w:pPr>
+      <w:r>
+        <w:rPr>
+          <w:rFonts w:ascii="Calibri" w:hAnsi="Calibri" w:cs="Calibri"/>
+          <w:color w:val="222222"/>
+        </w:rPr>
+        <w:t>Informação sobre jogos com “</w:t>
+      </w:r>
+      <w:proofErr w:type="spellStart"/>
+      <w:proofErr w:type="gramStart"/>
+      <w:r>
+        <w:rPr>
+          <w:rFonts w:ascii="Calibri" w:hAnsi="Calibri" w:cs="Calibri"/>
+          <w:color w:val="222222"/>
+        </w:rPr>
+        <w:t>sub</w:t>
+      </w:r>
+      <w:proofErr w:type="spellEnd"/>
+      <w:r>
+        <w:rPr>
+          <w:rFonts w:ascii="Calibri" w:hAnsi="Calibri" w:cs="Calibri"/>
+          <w:color w:val="222222"/>
+        </w:rPr>
+        <w:t xml:space="preserve"> menus</w:t>
+      </w:r>
+      <w:proofErr w:type="gramEnd"/>
+      <w:r>
+        <w:rPr>
+          <w:rFonts w:ascii="Calibri" w:hAnsi="Calibri" w:cs="Calibri"/>
+          <w:color w:val="222222"/>
+        </w:rPr>
+        <w:t>” de:</w:t>
+      </w:r>
+    </w:p>
+    <w:p>
+      <w:pPr>
+        <w:pStyle w:val="NormalWeb"/>
+        <w:numPr>
+          <w:ilvl w:val="1"/>
+          <w:numId w:val="7"/>
+        </w:numPr>
+        <w:shd w:val="clear" w:color="auto" w:fill="FFFFFF"/>
+        <w:spacing w:before="0" w:beforeAutospacing="0" w:after="160" w:afterAutospacing="0"/>
+        <w:rPr>
+          <w:rFonts w:ascii="Calibri" w:hAnsi="Calibri" w:cs="Calibri"/>
+          <w:color w:val="222222"/>
+        </w:rPr>
+      </w:pPr>
+      <w:r>
+        <w:rPr>
+          <w:rFonts w:ascii="Calibri" w:hAnsi="Calibri" w:cs="Calibri"/>
+          <w:color w:val="222222"/>
+        </w:rPr>
+        <w:t>Lista dinâmica de jogos;</w:t>
+      </w:r>
+    </w:p>
+    <w:p>
+      <w:pPr>
+        <w:pStyle w:val="NormalWeb"/>
+        <w:numPr>
+          <w:ilvl w:val="1"/>
+          <w:numId w:val="7"/>
+        </w:numPr>
+        <w:shd w:val="clear" w:color="auto" w:fill="FFFFFF"/>
+        <w:spacing w:before="0" w:beforeAutospacing="0" w:after="160" w:afterAutospacing="0"/>
+        <w:rPr>
+          <w:rFonts w:ascii="Calibri" w:hAnsi="Calibri" w:cs="Calibri"/>
+          <w:color w:val="222222"/>
+        </w:rPr>
+      </w:pPr>
+      <w:r>
+        <w:rPr>
+          <w:rFonts w:ascii="Calibri" w:hAnsi="Calibri" w:cs="Calibri"/>
+          <w:color w:val="222222"/>
+        </w:rPr>
+        <w:t>Botão de pesquisa;</w:t>
+      </w:r>
+    </w:p>
+    <w:p>
+      <w:pPr>
+        <w:pStyle w:val="NormalWeb"/>
+        <w:numPr>
+          <w:ilvl w:val="1"/>
+          <w:numId w:val="7"/>
+        </w:numPr>
+        <w:shd w:val="clear" w:color="auto" w:fill="FFFFFF"/>
+        <w:spacing w:before="0" w:beforeAutospacing="0" w:after="160" w:afterAutospacing="0"/>
+        <w:rPr>
+          <w:rFonts w:ascii="Calibri" w:hAnsi="Calibri" w:cs="Calibri"/>
+          <w:color w:val="222222"/>
+        </w:rPr>
+      </w:pPr>
+      <w:r>
+        <w:rPr>
+          <w:rFonts w:ascii="Calibri" w:hAnsi="Calibri" w:cs="Calibri"/>
+          <w:color w:val="222222"/>
+        </w:rPr>
+        <w:t>Botão de configurações;</w:t>
+      </w:r>
+    </w:p>
+    <w:p>
+      <w:pPr>
+        <w:pStyle w:val="NormalWeb"/>
+        <w:numPr>
+          <w:ilvl w:val="1"/>
+          <w:numId w:val="7"/>
+        </w:numPr>
+        <w:shd w:val="clear" w:color="auto" w:fill="FFFFFF"/>
+        <w:spacing w:before="0" w:beforeAutospacing="0" w:after="160" w:afterAutospacing="0"/>
+        <w:rPr>
+          <w:rFonts w:ascii="Calibri" w:hAnsi="Calibri" w:cs="Calibri"/>
+          <w:color w:val="222222"/>
+        </w:rPr>
+      </w:pPr>
+      <w:r>
+        <w:rPr>
+          <w:rFonts w:ascii="Calibri" w:hAnsi="Calibri" w:cs="Calibri"/>
+          <w:color w:val="222222"/>
+        </w:rPr>
+        <w:t>Informação detalhada por jogo;</w:t>
       </w:r>
     </w:p>
     <w:p>
@@ -2548,23 +2857,162 @@
         <w:shd w:val="clear" w:color="auto" w:fill="FFFFFF"/>
         <w:spacing w:before="0" w:beforeAutospacing="0" w:after="160" w:afterAutospacing="0"/>
         <w:rPr>
-          <w:rFonts w:ascii="Arial" w:hAnsi="Arial" w:cs="Arial"/>
-          <w:color w:val="222222"/>
-        </w:rPr>
-      </w:pPr>
-      <w:r>
-        <w:rPr>
-          <w:rFonts w:ascii="Arial" w:hAnsi="Arial" w:cs="Arial"/>
-          <w:color w:val="222222"/>
-        </w:rPr>
-        <w:t>Informações relativas a jogos de futebol</w:t>
-      </w:r>
-      <w:r>
-        <w:rPr>
-          <w:rFonts w:ascii="Arial" w:hAnsi="Arial" w:cs="Arial"/>
+          <w:rFonts w:ascii="Calibri" w:hAnsi="Calibri" w:cs="Calibri"/>
+          <w:color w:val="222222"/>
+        </w:rPr>
+      </w:pPr>
+      <w:r>
+        <w:rPr>
+          <w:rFonts w:ascii="Calibri" w:hAnsi="Calibri" w:cs="Calibri"/>
+          <w:color w:val="222222"/>
+        </w:rPr>
+        <w:t xml:space="preserve">Informações relativas a </w:t>
+      </w:r>
+      <w:r>
+        <w:rPr>
+          <w:rFonts w:ascii="Calibri" w:hAnsi="Calibri" w:cs="Calibri"/>
+          <w:color w:val="222222"/>
+        </w:rPr>
+        <w:t>localização por jogo;</w:t>
+      </w:r>
+    </w:p>
+    <w:p>
+      <w:pPr>
+        <w:pStyle w:val="NormalWeb"/>
+        <w:numPr>
+          <w:ilvl w:val="0"/>
+          <w:numId w:val="7"/>
+        </w:numPr>
+        <w:shd w:val="clear" w:color="auto" w:fill="FFFFFF"/>
+        <w:spacing w:before="0" w:beforeAutospacing="0" w:after="160" w:afterAutospacing="0"/>
+        <w:rPr>
+          <w:rFonts w:ascii="Calibri" w:hAnsi="Calibri" w:cs="Calibri"/>
+          <w:color w:val="222222"/>
+        </w:rPr>
+      </w:pPr>
+      <w:r>
+        <w:rPr>
+          <w:rFonts w:ascii="Calibri" w:hAnsi="Calibri" w:cs="Calibri"/>
           <w:color w:val="222222"/>
         </w:rPr>
         <w:t xml:space="preserve"> </w:t>
+      </w:r>
+      <w:r>
+        <w:rPr>
+          <w:rFonts w:ascii="Calibri" w:hAnsi="Calibri" w:cs="Calibri"/>
+          <w:color w:val="222222"/>
+        </w:rPr>
+        <w:t xml:space="preserve">Informações relativas a </w:t>
+      </w:r>
+      <w:r>
+        <w:rPr>
+          <w:rFonts w:ascii="Calibri" w:hAnsi="Calibri" w:cs="Calibri"/>
+          <w:color w:val="222222"/>
+        </w:rPr>
+        <w:t xml:space="preserve">estacionamentos </w:t>
+      </w:r>
+      <w:r>
+        <w:rPr>
+          <w:rFonts w:ascii="Calibri" w:hAnsi="Calibri" w:cs="Calibri"/>
+          <w:color w:val="222222"/>
+        </w:rPr>
+        <w:t>por jogo</w:t>
+      </w:r>
+      <w:r>
+        <w:rPr>
+          <w:rFonts w:ascii="Calibri" w:hAnsi="Calibri" w:cs="Calibri"/>
+          <w:color w:val="222222"/>
+        </w:rPr>
+        <w:t>;</w:t>
+      </w:r>
+    </w:p>
+    <w:p>
+      <w:pPr>
+        <w:pStyle w:val="NormalWeb"/>
+        <w:numPr>
+          <w:ilvl w:val="0"/>
+          <w:numId w:val="7"/>
+        </w:numPr>
+        <w:shd w:val="clear" w:color="auto" w:fill="FFFFFF"/>
+        <w:spacing w:before="0" w:beforeAutospacing="0" w:after="160" w:afterAutospacing="0"/>
+        <w:rPr>
+          <w:rFonts w:ascii="Calibri" w:hAnsi="Calibri" w:cs="Calibri"/>
+          <w:color w:val="222222"/>
+        </w:rPr>
+      </w:pPr>
+      <w:r>
+        <w:rPr>
+          <w:rFonts w:ascii="Calibri" w:hAnsi="Calibri" w:cs="Calibri"/>
+          <w:color w:val="222222"/>
+        </w:rPr>
+        <w:t>Informações relativas a restauração por jogo</w:t>
+      </w:r>
+      <w:r>
+        <w:rPr>
+          <w:rFonts w:ascii="Calibri" w:hAnsi="Calibri" w:cs="Calibri"/>
+          <w:color w:val="222222"/>
+        </w:rPr>
+        <w:t>;</w:t>
+      </w:r>
+    </w:p>
+    <w:p>
+      <w:pPr>
+        <w:pStyle w:val="NormalWeb"/>
+        <w:numPr>
+          <w:ilvl w:val="0"/>
+          <w:numId w:val="7"/>
+        </w:numPr>
+        <w:shd w:val="clear" w:color="auto" w:fill="FFFFFF"/>
+        <w:spacing w:before="0" w:beforeAutospacing="0" w:after="160" w:afterAutospacing="0"/>
+        <w:rPr>
+          <w:rFonts w:ascii="Calibri" w:hAnsi="Calibri" w:cs="Calibri"/>
+          <w:color w:val="222222"/>
+        </w:rPr>
+      </w:pPr>
+      <w:r>
+        <w:rPr>
+          <w:rFonts w:ascii="Calibri" w:hAnsi="Calibri" w:cs="Calibri"/>
+          <w:color w:val="222222"/>
+        </w:rPr>
+        <w:t>Configuração de alertas;</w:t>
+      </w:r>
+    </w:p>
+    <w:p>
+      <w:pPr>
+        <w:pStyle w:val="NormalWeb"/>
+        <w:numPr>
+          <w:ilvl w:val="0"/>
+          <w:numId w:val="7"/>
+        </w:numPr>
+        <w:shd w:val="clear" w:color="auto" w:fill="FFFFFF"/>
+        <w:spacing w:before="0" w:beforeAutospacing="0" w:after="160" w:afterAutospacing="0"/>
+        <w:rPr>
+          <w:rFonts w:ascii="Calibri" w:hAnsi="Calibri" w:cs="Calibri"/>
+          <w:color w:val="222222"/>
+        </w:rPr>
+      </w:pPr>
+      <w:r>
+        <w:rPr>
+          <w:rFonts w:ascii="Calibri" w:hAnsi="Calibri" w:cs="Calibri"/>
+          <w:color w:val="222222"/>
+        </w:rPr>
+        <w:t>Acessos de administrador para gestão de utilizadores e consulta de “</w:t>
+      </w:r>
+      <w:proofErr w:type="spellStart"/>
+      <w:r>
+        <w:rPr>
+          <w:rFonts w:ascii="Calibri" w:hAnsi="Calibri" w:cs="Calibri"/>
+          <w:color w:val="222222"/>
+        </w:rPr>
+        <w:t>log´s</w:t>
+      </w:r>
+      <w:proofErr w:type="spellEnd"/>
+      <w:r>
+        <w:rPr>
+          <w:rFonts w:ascii="Calibri" w:hAnsi="Calibri" w:cs="Calibri"/>
+          <w:color w:val="222222"/>
+        </w:rPr>
+        <w:t>”.</w:t>
       </w:r>
     </w:p>
     <w:p>
@@ -2573,7 +3021,7 @@
         <w:shd w:val="clear" w:color="auto" w:fill="FFFFFF"/>
         <w:spacing w:before="0" w:beforeAutospacing="0" w:after="160" w:afterAutospacing="0"/>
         <w:rPr>
-          <w:rFonts w:ascii="Arial" w:hAnsi="Arial" w:cs="Arial"/>
+          <w:rFonts w:ascii="Calibri" w:hAnsi="Calibri" w:cs="Calibri"/>
           <w:color w:val="222222"/>
         </w:rPr>
       </w:pPr>
@@ -2584,62 +3032,44 @@
         <w:shd w:val="clear" w:color="auto" w:fill="FFFFFF"/>
         <w:spacing w:before="0" w:beforeAutospacing="0" w:after="160" w:afterAutospacing="0"/>
         <w:rPr>
-          <w:rFonts w:ascii="Arial" w:hAnsi="Arial" w:cs="Arial"/>
-          <w:color w:val="222222"/>
-        </w:rPr>
-      </w:pPr>
-      <w:r>
-        <w:rPr>
-          <w:rFonts w:ascii="Arial" w:hAnsi="Arial" w:cs="Arial"/>
+          <w:rFonts w:ascii="Calibri" w:hAnsi="Calibri" w:cs="Calibri"/>
+          <w:color w:val="222222"/>
+        </w:rPr>
+      </w:pPr>
+      <w:r>
+        <w:rPr>
+          <w:rFonts w:ascii="Calibri" w:hAnsi="Calibri" w:cs="Calibri"/>
           <w:color w:val="222222"/>
         </w:rPr>
         <w:t xml:space="preserve">O grupo optou por uma abordagem simples e direta, com </w:t>
       </w:r>
       <w:r>
         <w:rPr>
-          <w:rFonts w:ascii="Arial" w:hAnsi="Arial" w:cs="Arial"/>
+          <w:rFonts w:ascii="Calibri" w:hAnsi="Calibri" w:cs="Calibri"/>
           <w:color w:val="222222"/>
         </w:rPr>
         <w:t>o propósito</w:t>
       </w:r>
       <w:r>
         <w:rPr>
-          <w:rFonts w:ascii="Arial" w:hAnsi="Arial" w:cs="Arial"/>
+          <w:rFonts w:ascii="Calibri" w:hAnsi="Calibri" w:cs="Calibri"/>
           <w:color w:val="222222"/>
         </w:rPr>
         <w:t xml:space="preserve"> de tornar a navegação na aplicação </w:t>
       </w:r>
       <w:r>
         <w:rPr>
-          <w:rFonts w:ascii="Arial" w:hAnsi="Arial" w:cs="Arial"/>
+          <w:rFonts w:ascii="Calibri" w:hAnsi="Calibri" w:cs="Calibri"/>
           <w:color w:val="222222"/>
         </w:rPr>
         <w:t>descomplicada</w:t>
       </w:r>
       <w:r>
         <w:rPr>
-          <w:rFonts w:ascii="Arial" w:hAnsi="Arial" w:cs="Arial"/>
+          <w:rFonts w:ascii="Calibri" w:hAnsi="Calibri" w:cs="Calibri"/>
           <w:color w:val="222222"/>
         </w:rPr>
         <w:t>, eficaz e intuitiva para o utilizador.</w:t>
-      </w:r>
-    </w:p>
-    <w:p>
-      <w:pPr>
-        <w:spacing w:line="276" w:lineRule="auto"/>
-        <w:rPr>
-          <w:rFonts w:ascii="Arial" w:eastAsia="Times New Roman" w:hAnsi="Arial" w:cs="Arial"/>
-          <w:color w:val="222222"/>
-          <w:sz w:val="24"/>
-          <w:szCs w:val="24"/>
-        </w:rPr>
-      </w:pPr>
-      <w:r>
-        <w:rPr>
-          <w:rFonts w:ascii="Arial" w:hAnsi="Arial" w:cs="Arial"/>
-          <w:color w:val="222222"/>
-        </w:rPr>
-        <w:br w:type="page"/>
       </w:r>
     </w:p>
     <w:p>
@@ -2652,241 +3082,507 @@
           <w:color w:val="222222"/>
         </w:rPr>
       </w:pPr>
-    </w:p>
-    <w:p>
-      <w:pPr>
-        <w:pStyle w:val="Heading1"/>
-      </w:pPr>
-      <w:bookmarkStart w:id="13" w:name="_Toc151204774"/>
+      <w:r>
+        <w:rPr>
+          <w:rFonts w:ascii="Arial" w:hAnsi="Arial" w:cs="Arial"/>
+          <w:color w:val="222222"/>
+        </w:rPr>
+        <w:br w:type="page"/>
+      </w:r>
+    </w:p>
+    <w:p>
+      <w:pPr>
+        <w:pStyle w:val="NormalWeb"/>
+        <w:shd w:val="clear" w:color="auto" w:fill="FFFFFF"/>
+        <w:spacing w:before="0" w:beforeAutospacing="0" w:after="160" w:afterAutospacing="0"/>
+        <w:rPr>
+          <w:rFonts w:ascii="Arial" w:hAnsi="Arial" w:cs="Arial"/>
+          <w:color w:val="222222"/>
+        </w:rPr>
+      </w:pPr>
+    </w:p>
+    <w:p>
+      <w:pPr>
+        <w:pStyle w:val="Ttulo1"/>
+      </w:pPr>
+      <w:bookmarkStart w:id="12" w:name="_Toc151227402"/>
       <w:r>
         <w:t xml:space="preserve">Usabilidade </w:t>
       </w:r>
-      <w:r>
-        <w:t>do S</w:t>
-      </w:r>
-      <w:r>
-        <w:t xml:space="preserve">ite </w:t>
-      </w:r>
-      <w:r>
-        <w:t>M</w:t>
-      </w:r>
-      <w:r>
-        <w:t>ap</w:t>
+      <w:bookmarkEnd w:id="12"/>
+    </w:p>
+    <w:p>
+      <w:pPr>
+        <w:pStyle w:val="Ttulo2"/>
+      </w:pPr>
+      <w:bookmarkStart w:id="13" w:name="_Toc151227403"/>
+      <w:r>
+        <w:t>Intuitivo</w:t>
       </w:r>
       <w:bookmarkEnd w:id="13"/>
     </w:p>
     <w:p>
       <w:pPr>
-        <w:pStyle w:val="Heading2"/>
-      </w:pPr>
-      <w:bookmarkStart w:id="14" w:name="_Toc151204775"/>
-      <w:r>
-        <w:t>Aprendizagem</w:t>
+        <w:rPr>
+          <w:sz w:val="24"/>
+          <w:szCs w:val="24"/>
+        </w:rPr>
+      </w:pPr>
+      <w:r>
+        <w:rPr>
+          <w:sz w:val="24"/>
+          <w:szCs w:val="24"/>
+        </w:rPr>
+        <w:t xml:space="preserve">O </w:t>
+      </w:r>
+      <w:r>
+        <w:rPr>
+          <w:sz w:val="24"/>
+          <w:szCs w:val="24"/>
+        </w:rPr>
+        <w:t>Site</w:t>
+      </w:r>
+      <w:r>
+        <w:rPr>
+          <w:sz w:val="24"/>
+          <w:szCs w:val="24"/>
+        </w:rPr>
+        <w:t xml:space="preserve"> M</w:t>
+      </w:r>
+      <w:r>
+        <w:rPr>
+          <w:sz w:val="24"/>
+          <w:szCs w:val="24"/>
+        </w:rPr>
+        <w:t xml:space="preserve">ap </w:t>
+      </w:r>
+      <w:r>
+        <w:rPr>
+          <w:sz w:val="24"/>
+          <w:szCs w:val="24"/>
+        </w:rPr>
+        <w:t xml:space="preserve">foi desenvolvido </w:t>
+      </w:r>
+      <w:r>
+        <w:rPr>
+          <w:sz w:val="24"/>
+          <w:szCs w:val="24"/>
+        </w:rPr>
+        <w:t xml:space="preserve">com </w:t>
+      </w:r>
+      <w:r>
+        <w:rPr>
+          <w:sz w:val="24"/>
+          <w:szCs w:val="24"/>
+        </w:rPr>
+        <w:t>a intenção</w:t>
+      </w:r>
+      <w:r>
+        <w:rPr>
+          <w:sz w:val="24"/>
+          <w:szCs w:val="24"/>
+        </w:rPr>
+        <w:t xml:space="preserve"> </w:t>
+      </w:r>
+      <w:r>
+        <w:rPr>
+          <w:sz w:val="24"/>
+          <w:szCs w:val="24"/>
+        </w:rPr>
+        <w:t xml:space="preserve">de ser aprendido </w:t>
+      </w:r>
+      <w:r>
+        <w:rPr>
+          <w:sz w:val="24"/>
+          <w:szCs w:val="24"/>
+        </w:rPr>
+        <w:t xml:space="preserve">de maneira rápida e simples. Cada elemento foi organizado para facilitar a </w:t>
+      </w:r>
+      <w:r>
+        <w:rPr>
+          <w:sz w:val="24"/>
+          <w:szCs w:val="24"/>
+        </w:rPr>
+        <w:t>compreensão</w:t>
+      </w:r>
+      <w:r>
+        <w:rPr>
+          <w:sz w:val="24"/>
+          <w:szCs w:val="24"/>
+        </w:rPr>
+        <w:t xml:space="preserve">, permitindo </w:t>
+      </w:r>
+      <w:r>
+        <w:rPr>
+          <w:sz w:val="24"/>
+          <w:szCs w:val="24"/>
+        </w:rPr>
+        <w:t xml:space="preserve">que o utilizador se </w:t>
+      </w:r>
+      <w:r>
+        <w:rPr>
+          <w:sz w:val="24"/>
+          <w:szCs w:val="24"/>
+        </w:rPr>
+        <w:t>familiarize com a estrutura da aplicação</w:t>
+      </w:r>
+      <w:r>
+        <w:rPr>
+          <w:sz w:val="24"/>
+          <w:szCs w:val="24"/>
+        </w:rPr>
+        <w:t>.</w:t>
+      </w:r>
+    </w:p>
+    <w:p>
+      <w:pPr>
+        <w:pStyle w:val="Ttulo2"/>
+      </w:pPr>
+      <w:bookmarkStart w:id="14" w:name="_Toc151227404"/>
+      <w:r>
+        <w:t>Eficiência</w:t>
       </w:r>
       <w:bookmarkEnd w:id="14"/>
     </w:p>
     <w:p>
-      <w:r>
+      <w:pPr>
+        <w:rPr>
+          <w:sz w:val="24"/>
+          <w:szCs w:val="24"/>
+        </w:rPr>
+      </w:pPr>
+      <w:r>
+        <w:rPr>
+          <w:sz w:val="24"/>
+          <w:szCs w:val="24"/>
+        </w:rPr>
         <w:t xml:space="preserve">O </w:t>
       </w:r>
       <w:r>
-        <w:t>Site</w:t>
-      </w:r>
-      <w:r>
-        <w:t xml:space="preserve"> M</w:t>
-      </w:r>
-      <w:r>
-        <w:t xml:space="preserve">ap </w:t>
-      </w:r>
-      <w:r>
-        <w:t xml:space="preserve">foi desenvolvido </w:t>
-      </w:r>
-      <w:r>
-        <w:t xml:space="preserve">com </w:t>
-      </w:r>
-      <w:r>
-        <w:t>a intenção</w:t>
-      </w:r>
+        <w:rPr>
+          <w:sz w:val="24"/>
+          <w:szCs w:val="24"/>
+        </w:rPr>
+        <w:t>sistema deverá ter um desempenho adequado permitindo consultas e respostas com tempos baixos considerando um volume elevado de utilizadores que possam estar a utilizar a aplicação em simultâneo.</w:t>
+      </w:r>
+    </w:p>
+    <w:p>
+      <w:pPr>
+        <w:pStyle w:val="Ttulo2"/>
+      </w:pPr>
       <w:r>
         <w:t xml:space="preserve"> </w:t>
       </w:r>
-      <w:r>
-        <w:t xml:space="preserve">de ser aprendido </w:t>
-      </w:r>
-      <w:r>
-        <w:t xml:space="preserve">de maneira rápida e simples. Cada elemento foi organizado para facilitar a </w:t>
-      </w:r>
-      <w:r>
-        <w:t>compreensão</w:t>
-      </w:r>
-      <w:r>
-        <w:t xml:space="preserve">, permitindo </w:t>
-      </w:r>
-      <w:r>
-        <w:t xml:space="preserve">que o utilizador se </w:t>
-      </w:r>
-      <w:r>
-        <w:t>familiarize com a estrutura da aplicação</w:t>
-      </w:r>
-      <w:r>
-        <w:t>.</w:t>
-      </w:r>
-    </w:p>
-    <w:p>
-      <w:pPr>
-        <w:pStyle w:val="Heading2"/>
-      </w:pPr>
-      <w:bookmarkStart w:id="15" w:name="_Toc151204776"/>
-      <w:r>
-        <w:t>Eficiência</w:t>
+      <w:bookmarkStart w:id="15" w:name="_Toc151227405"/>
+      <w:r>
+        <w:t>Memorização</w:t>
       </w:r>
       <w:bookmarkEnd w:id="15"/>
     </w:p>
     <w:p>
       <w:pPr>
-        <w:ind w:left="360"/>
-      </w:pPr>
-      <w:r>
+        <w:rPr>
+          <w:sz w:val="24"/>
+          <w:szCs w:val="24"/>
+        </w:rPr>
+      </w:pPr>
+      <w:r>
+        <w:rPr>
+          <w:sz w:val="24"/>
+          <w:szCs w:val="24"/>
+        </w:rPr>
         <w:t xml:space="preserve">O </w:t>
       </w:r>
       <w:r>
-        <w:t>sistema deverá ter um desempenho adequado permitindo consultas e respostas com tempos baixos considerando um volume elevado de utilizadores que possam estar a utilizar a aplicação em simultâneo.</w:t>
-      </w:r>
-    </w:p>
-    <w:p>
-      <w:pPr>
-        <w:pStyle w:val="Heading2"/>
+        <w:rPr>
+          <w:sz w:val="24"/>
+          <w:szCs w:val="24"/>
+        </w:rPr>
+        <w:t>“</w:t>
+      </w:r>
+      <w:r>
+        <w:rPr>
+          <w:iCs/>
+          <w:sz w:val="24"/>
+          <w:szCs w:val="24"/>
+        </w:rPr>
+        <w:t>layout</w:t>
+      </w:r>
+      <w:r>
+        <w:rPr>
+          <w:iCs/>
+          <w:sz w:val="24"/>
+          <w:szCs w:val="24"/>
+        </w:rPr>
+        <w:t>”</w:t>
+      </w:r>
+      <w:r>
+        <w:rPr>
+          <w:sz w:val="24"/>
+          <w:szCs w:val="24"/>
+        </w:rPr>
+        <w:t xml:space="preserve"> intuitivo definido para os menus da aplicação permite ao utilizador memorizar e decorar facilmente as funcionalidades da aplicação.</w:t>
+      </w:r>
+    </w:p>
+    <w:p>
+      <w:pPr>
+        <w:pStyle w:val="Ttulo2"/>
       </w:pPr>
       <w:r>
         <w:t xml:space="preserve"> </w:t>
       </w:r>
-      <w:bookmarkStart w:id="16" w:name="_Toc151204777"/>
-      <w:r>
-        <w:t>Memorização</w:t>
+      <w:bookmarkStart w:id="16" w:name="_Toc151227406"/>
+      <w:r>
+        <w:t>Erros</w:t>
       </w:r>
       <w:bookmarkEnd w:id="16"/>
-    </w:p>
-    <w:p>
-      <w:r>
-        <w:t xml:space="preserve">O </w:t>
+      <w:r>
+        <w:tab/>
+      </w:r>
+      <w:r>
+        <w:tab/>
+      </w:r>
+    </w:p>
+    <w:p>
+      <w:pPr>
+        <w:rPr>
+          <w:sz w:val="24"/>
+          <w:szCs w:val="24"/>
+        </w:rPr>
+      </w:pPr>
+      <w:r>
+        <w:rPr>
+          <w:sz w:val="24"/>
+          <w:szCs w:val="24"/>
+        </w:rPr>
+        <w:t xml:space="preserve">A aplicação deve correr de forma estável e proporcionar uma </w:t>
+      </w:r>
+      <w:r>
+        <w:rPr>
+          <w:sz w:val="24"/>
+          <w:szCs w:val="24"/>
+        </w:rPr>
+        <w:t>experiência</w:t>
+      </w:r>
+      <w:r>
+        <w:rPr>
+          <w:sz w:val="24"/>
+          <w:szCs w:val="24"/>
+        </w:rPr>
+        <w:t xml:space="preserve"> agradável ao utilizador, dessa forma durante o desenvolvimento o grupo terá atenção especial ao tratamento de erros e comportamentos inesperados de forma a não transmitir a sensação de instabilidade de sistema ao utilizador. </w:t>
+      </w:r>
+    </w:p>
+    <w:p>
+      <w:pPr>
+        <w:pStyle w:val="Ttulo2"/>
+      </w:pPr>
+      <w:bookmarkStart w:id="17" w:name="_Toc151227407"/>
+      <w:r>
+        <w:lastRenderedPageBreak/>
+        <w:t>Satisfação</w:t>
+      </w:r>
+      <w:bookmarkEnd w:id="17"/>
+    </w:p>
+    <w:p>
+      <w:pPr>
+        <w:rPr>
+          <w:sz w:val="24"/>
+          <w:szCs w:val="24"/>
+        </w:rPr>
+      </w:pPr>
+      <w:r>
+        <w:rPr>
+          <w:sz w:val="24"/>
+          <w:szCs w:val="24"/>
+        </w:rPr>
+        <w:t xml:space="preserve">A aplicação será desenvolvida de acordo com práticas de design e </w:t>
       </w:r>
       <w:r>
         <w:rPr>
           <w:i/>
-        </w:rPr>
-        <w:t>layout</w:t>
-      </w:r>
-      <w:r>
-        <w:t xml:space="preserve"> intuitivo definido para os menus da aplicação permite ao utilizador memorizar e decorar facilmente as funcionalidades da aplicação.</w:t>
-      </w:r>
-    </w:p>
-    <w:p>
-      <w:pPr>
-        <w:pStyle w:val="Heading2"/>
-      </w:pPr>
-      <w:r>
+          <w:sz w:val="24"/>
+          <w:szCs w:val="24"/>
+        </w:rPr>
+        <w:t xml:space="preserve">layout </w:t>
+      </w:r>
+      <w:r>
+        <w:rPr>
+          <w:sz w:val="24"/>
+          <w:szCs w:val="24"/>
+        </w:rPr>
+        <w:t>corretas, de forma a apresentar um aspeto limpo e profissional.</w:t>
+      </w:r>
+    </w:p>
+    <w:p/>
+    <w:p>
+      <w:pPr>
+        <w:pStyle w:val="Ttulo1"/>
+      </w:pPr>
+      <w:bookmarkStart w:id="18" w:name="_Toc151227408"/>
+      <w:r>
+        <w:t>Atividades/Autoavaliação</w:t>
+      </w:r>
+      <w:bookmarkEnd w:id="18"/>
+    </w:p>
+    <w:p>
+      <w:pPr>
+        <w:rPr>
+          <w:sz w:val="24"/>
+          <w:szCs w:val="24"/>
+        </w:rPr>
+      </w:pPr>
+      <w:r>
+        <w:rPr>
+          <w:sz w:val="24"/>
+          <w:szCs w:val="24"/>
+        </w:rPr>
+        <w:t xml:space="preserve">A utilização do “Draw.io” mostrou-se uma mais-valia pois permitiu a interatividade de </w:t>
+      </w:r>
+      <w:r>
+        <w:rPr>
+          <w:sz w:val="24"/>
+          <w:szCs w:val="24"/>
+        </w:rPr>
+        <w:t>todos os elementos</w:t>
+      </w:r>
+      <w:r>
+        <w:rPr>
+          <w:sz w:val="24"/>
+          <w:szCs w:val="24"/>
+        </w:rPr>
+        <w:t xml:space="preserve"> mesmo estando em locais diferentes. </w:t>
+      </w:r>
+    </w:p>
+    <w:p>
+      <w:pPr>
+        <w:rPr>
+          <w:sz w:val="24"/>
+          <w:szCs w:val="24"/>
+        </w:rPr>
+      </w:pPr>
+      <w:r>
+        <w:rPr>
+          <w:sz w:val="24"/>
+          <w:szCs w:val="24"/>
+        </w:rPr>
+        <w:t xml:space="preserve">O desenvolvimento </w:t>
+      </w:r>
+      <w:r>
+        <w:rPr>
+          <w:sz w:val="24"/>
+          <w:szCs w:val="24"/>
+        </w:rPr>
+        <w:t>desta</w:t>
+      </w:r>
+      <w:r>
+        <w:rPr>
+          <w:sz w:val="24"/>
+          <w:szCs w:val="24"/>
+        </w:rPr>
+        <w:t xml:space="preserve"> fase do trabalho foi efetuado por todos os elementos do grupo, a</w:t>
+      </w:r>
+      <w:r>
+        <w:rPr>
+          <w:sz w:val="24"/>
+          <w:szCs w:val="24"/>
+        </w:rPr>
+        <w:t>o</w:t>
+      </w:r>
+      <w:r>
+        <w:rPr>
+          <w:sz w:val="24"/>
+          <w:szCs w:val="24"/>
+        </w:rPr>
+        <w:t xml:space="preserve"> longo das aulas fomos discutindo </w:t>
+      </w:r>
+      <w:r>
+        <w:rPr>
+          <w:sz w:val="24"/>
+          <w:szCs w:val="24"/>
+        </w:rPr>
+        <w:t xml:space="preserve">possibilidades de funcionamento da aplicação, conforme fomos percebendo as matérias lecionadas. O </w:t>
+      </w:r>
+      <w:r>
+        <w:rPr>
+          <w:sz w:val="24"/>
+          <w:szCs w:val="24"/>
+        </w:rPr>
+        <w:t>resultado</w:t>
+      </w:r>
+      <w:r>
+        <w:rPr>
+          <w:sz w:val="24"/>
+          <w:szCs w:val="24"/>
+        </w:rPr>
         <w:t xml:space="preserve"> </w:t>
       </w:r>
-      <w:bookmarkStart w:id="17" w:name="_Toc151204778"/>
-      <w:r>
-        <w:t>Erros</w:t>
-      </w:r>
-      <w:bookmarkEnd w:id="17"/>
-      <w:r>
-        <w:tab/>
-      </w:r>
-      <w:r>
-        <w:tab/>
-      </w:r>
-    </w:p>
-    <w:p>
-      <w:r>
-        <w:t xml:space="preserve">A aplicação deve correr de forma estável e proporcionar uma experiencia agradável ao utilizador, dessa forma durante o desenvolvimento o grupo terá atenção especial ao tratamento de erros e comportamentos inesperados de forma a não transmitir a sensação de instabilidade de sistema ao utilizador. </w:t>
-      </w:r>
-    </w:p>
-    <w:p>
-      <w:pPr>
-        <w:pStyle w:val="Heading2"/>
-      </w:pPr>
-      <w:bookmarkStart w:id="18" w:name="_Toc151204779"/>
-      <w:r>
-        <w:t>Satisfação</w:t>
-      </w:r>
-      <w:bookmarkEnd w:id="18"/>
-    </w:p>
-    <w:p>
-      <w:r>
-        <w:t xml:space="preserve">A aplicação será desenvolvida de acordo com práticas de design e </w:t>
-      </w:r>
-      <w:r>
-        <w:rPr>
-          <w:i/>
-        </w:rPr>
-        <w:t xml:space="preserve">layout </w:t>
-      </w:r>
-      <w:r>
-        <w:t>corretas, de forma a apresentar um aspeto limpo e profissional.</w:t>
+      <w:r>
+        <w:rPr>
+          <w:sz w:val="24"/>
+          <w:szCs w:val="24"/>
+        </w:rPr>
+        <w:t>está</w:t>
+      </w:r>
+      <w:r>
+        <w:rPr>
+          <w:sz w:val="24"/>
+          <w:szCs w:val="24"/>
+        </w:rPr>
+        <w:t xml:space="preserve"> de acordo </w:t>
+      </w:r>
+      <w:r>
+        <w:rPr>
+          <w:sz w:val="24"/>
+          <w:szCs w:val="24"/>
+        </w:rPr>
+        <w:t>com</w:t>
+      </w:r>
+      <w:r>
+        <w:rPr>
+          <w:sz w:val="24"/>
+          <w:szCs w:val="24"/>
+        </w:rPr>
+        <w:t xml:space="preserve"> todos os membros, as</w:t>
+      </w:r>
+      <w:r>
+        <w:rPr>
+          <w:sz w:val="24"/>
+          <w:szCs w:val="24"/>
+        </w:rPr>
+        <w:t xml:space="preserve"> possibilidades foram testadas e aprovadas/excluídas por todos.</w:t>
+      </w:r>
+    </w:p>
+    <w:p>
+      <w:pPr>
+        <w:rPr>
+          <w:sz w:val="24"/>
+          <w:szCs w:val="24"/>
+        </w:rPr>
+      </w:pPr>
+      <w:r>
+        <w:rPr>
+          <w:sz w:val="24"/>
+          <w:szCs w:val="24"/>
+        </w:rPr>
+        <w:t xml:space="preserve">Face ao trabalho desenvolvido e </w:t>
+      </w:r>
+      <w:r>
+        <w:rPr>
+          <w:sz w:val="24"/>
+          <w:szCs w:val="24"/>
+        </w:rPr>
+        <w:t>conceitos adquiridos,</w:t>
+      </w:r>
+      <w:r>
+        <w:rPr>
+          <w:sz w:val="24"/>
+          <w:szCs w:val="24"/>
+        </w:rPr>
+        <w:t xml:space="preserve"> o grupo autoavalia-se em 18 valores.</w:t>
       </w:r>
     </w:p>
     <w:p/>
-    <w:p>
-      <w:pPr>
-        <w:pStyle w:val="Heading1"/>
-      </w:pPr>
-      <w:bookmarkStart w:id="19" w:name="_Toc151204780"/>
-      <w:r>
-        <w:t>Atividades/Autoavaliação</w:t>
-      </w:r>
-      <w:bookmarkEnd w:id="19"/>
-    </w:p>
-    <w:p>
-      <w:pPr>
-        <w:ind w:firstLine="709"/>
-        <w:jc w:val="both"/>
-        <w:rPr>
-          <w:rFonts w:ascii="Roboto" w:hAnsi="Roboto" w:cs="Arial"/>
-          <w:sz w:val="24"/>
-          <w:szCs w:val="24"/>
-        </w:rPr>
-      </w:pPr>
-      <w:r>
-        <w:rPr>
-          <w:rFonts w:ascii="Roboto" w:hAnsi="Roboto" w:cs="Arial"/>
-          <w:sz w:val="24"/>
-          <w:szCs w:val="24"/>
-        </w:rPr>
-        <w:t xml:space="preserve">O desenvolvimento desta fase do trabalho foi efetuado por todos os elementos do grupo, a longo das aulas fomos discutindo possibilidades e desenhando alguns esboços de ideias que iam surgindo. </w:t>
-      </w:r>
-    </w:p>
-    <w:p>
-      <w:pPr>
-        <w:ind w:firstLine="709"/>
-        <w:jc w:val="both"/>
-        <w:rPr>
-          <w:rFonts w:ascii="Roboto" w:hAnsi="Roboto" w:cs="Arial"/>
-          <w:sz w:val="24"/>
-          <w:szCs w:val="24"/>
-        </w:rPr>
-      </w:pPr>
-      <w:r>
-        <w:rPr>
-          <w:rFonts w:ascii="Roboto" w:hAnsi="Roboto" w:cs="Arial"/>
-          <w:sz w:val="24"/>
-          <w:szCs w:val="24"/>
-        </w:rPr>
-        <w:t>Em termos de participação, todos os elementos contribuíram nas várias etapas do desenvolvimento. As ideias foram sempre discutidas em grupo, as possibilidades foram testadas e aprovadas/excluídas por todos.</w:t>
-      </w:r>
-    </w:p>
-    <w:p>
-      <w:pPr>
-        <w:jc w:val="both"/>
-        <w:rPr>
-          <w:rFonts w:ascii="Roboto" w:hAnsi="Roboto" w:cs="Arial"/>
-          <w:sz w:val="24"/>
-          <w:szCs w:val="24"/>
-        </w:rPr>
-      </w:pPr>
-    </w:p>
+    <w:p/>
     <w:p>
       <w:pPr>
         <w:spacing w:line="276" w:lineRule="auto"/>
@@ -2897,14 +3593,131 @@
     </w:p>
     <w:p>
       <w:pPr>
-        <w:pStyle w:val="Heading1"/>
-      </w:pPr>
-      <w:bookmarkStart w:id="20" w:name="_Toc151204781"/>
+        <w:pStyle w:val="Ttulo1"/>
+      </w:pPr>
+      <w:bookmarkStart w:id="19" w:name="_Toc151227409"/>
       <w:r>
         <w:lastRenderedPageBreak/>
         <w:t>Conclusão</w:t>
       </w:r>
+      <w:bookmarkEnd w:id="19"/>
+    </w:p>
+    <w:p>
+      <w:pPr>
+        <w:rPr>
+          <w:sz w:val="24"/>
+          <w:szCs w:val="24"/>
+        </w:rPr>
+      </w:pPr>
+      <w:bookmarkStart w:id="20" w:name="_Toc448947953"/>
+      <w:r>
+        <w:rPr>
+          <w:sz w:val="24"/>
+          <w:szCs w:val="24"/>
+        </w:rPr>
+        <w:t xml:space="preserve">A realização </w:t>
+      </w:r>
+      <w:r>
+        <w:rPr>
+          <w:sz w:val="24"/>
+          <w:szCs w:val="24"/>
+        </w:rPr>
+        <w:t>desta</w:t>
+      </w:r>
+      <w:r>
+        <w:rPr>
+          <w:sz w:val="24"/>
+          <w:szCs w:val="24"/>
+        </w:rPr>
+        <w:t xml:space="preserve"> fase deste trabalho foi </w:t>
+      </w:r>
+      <w:r>
+        <w:rPr>
+          <w:sz w:val="24"/>
+          <w:szCs w:val="24"/>
+        </w:rPr>
+        <w:t>exigente do ponto de vista de integrar todas as matérias aprendidas</w:t>
+      </w:r>
+      <w:r>
+        <w:rPr>
+          <w:sz w:val="24"/>
+          <w:szCs w:val="24"/>
+        </w:rPr>
+        <w:t xml:space="preserve">, </w:t>
+      </w:r>
+      <w:r>
+        <w:rPr>
+          <w:sz w:val="24"/>
+          <w:szCs w:val="24"/>
+        </w:rPr>
+        <w:t>pois percebemos o quão importante é a definição do “</w:t>
+      </w:r>
+      <w:r>
+        <w:rPr>
+          <w:sz w:val="24"/>
+          <w:szCs w:val="24"/>
+        </w:rPr>
+        <w:t>S</w:t>
+      </w:r>
+      <w:r>
+        <w:rPr>
+          <w:sz w:val="24"/>
+          <w:szCs w:val="24"/>
+        </w:rPr>
+        <w:t xml:space="preserve">ite </w:t>
+      </w:r>
+      <w:proofErr w:type="spellStart"/>
+      <w:r>
+        <w:rPr>
+          <w:sz w:val="24"/>
+          <w:szCs w:val="24"/>
+        </w:rPr>
+        <w:t>M</w:t>
+      </w:r>
+      <w:r>
+        <w:rPr>
+          <w:sz w:val="24"/>
+          <w:szCs w:val="24"/>
+        </w:rPr>
+        <w:t>ap</w:t>
+      </w:r>
+      <w:proofErr w:type="spellEnd"/>
+      <w:r>
+        <w:rPr>
+          <w:sz w:val="24"/>
+          <w:szCs w:val="24"/>
+        </w:rPr>
+        <w:t xml:space="preserve">” para uma posterior modelação assim como a usabilidade pode interferir </w:t>
+      </w:r>
+      <w:r>
+        <w:rPr>
+          <w:sz w:val="24"/>
+          <w:szCs w:val="24"/>
+        </w:rPr>
+        <w:t xml:space="preserve">na forma como pensamos ou </w:t>
+      </w:r>
+      <w:r>
+        <w:rPr>
+          <w:sz w:val="24"/>
+          <w:szCs w:val="24"/>
+        </w:rPr>
+        <w:t xml:space="preserve">estruturamos </w:t>
+      </w:r>
+      <w:r>
+        <w:rPr>
+          <w:sz w:val="24"/>
+          <w:szCs w:val="24"/>
+        </w:rPr>
+        <w:t>as funções a implementar.</w:t>
+      </w:r>
       <w:bookmarkEnd w:id="20"/>
+      <w:r>
+        <w:rPr>
+          <w:sz w:val="24"/>
+          <w:szCs w:val="24"/>
+        </w:rPr>
+        <w:t xml:space="preserve"> </w:t>
+      </w:r>
     </w:p>
     <w:p>
       <w:pPr>
@@ -2932,7 +3745,7 @@
 </file>
 
 <file path=word/endnotes.xml><?xml version="1.0" encoding="utf-8"?>
-<w:endnotes xmlns:wpc="http://schemas.microsoft.com/office/word/2010/wordprocessingCanvas" xmlns:cx="http://schemas.microsoft.com/office/drawing/2014/chartex" xmlns:cx1="http://schemas.microsoft.com/office/drawing/2015/9/8/chartex" xmlns:mc="http://schemas.openxmlformats.org/markup-compatibility/2006" xmlns:o="urn:schemas-microsoft-com:office:office" xmlns:r="http://schemas.openxmlformats.org/officeDocument/2006/relationships" xmlns:m="http://schemas.openxmlformats.org/officeDocument/2006/math" xmlns:v="urn:schemas-microsoft-com:vml" xmlns:wp14="http://schemas.microsoft.com/office/word/2010/wordprocessingDrawing" xmlns:wp="http://schemas.openxmlformats.org/drawingml/2006/wordprocessingDrawing" xmlns:w10="urn:schemas-microsoft-com:office:word" xmlns:w="http://schemas.openxmlformats.org/wordprocessingml/2006/main" xmlns:w14="http://schemas.microsoft.com/office/word/2010/wordml" xmlns:w15="http://schemas.microsoft.com/office/word/2012/wordml" xmlns:w16se="http://schemas.microsoft.com/office/word/2015/wordml/symex" xmlns:wpg="http://schemas.microsoft.com/office/word/2010/wordprocessingGroup" xmlns:wpi="http://schemas.microsoft.com/office/word/2010/wordprocessingInk" xmlns:wne="http://schemas.microsoft.com/office/word/2006/wordml" xmlns:wps="http://schemas.microsoft.com/office/word/2010/wordprocessingShape" mc:Ignorable="w14 w15 w16se wp14">
+<w:endnotes xmlns:wpc="http://schemas.microsoft.com/office/word/2010/wordprocessingCanvas" xmlns:cx="http://schemas.microsoft.com/office/drawing/2014/chartex" xmlns:cx1="http://schemas.microsoft.com/office/drawing/2015/9/8/chartex" xmlns:cx2="http://schemas.microsoft.com/office/drawing/2015/10/21/chartex" xmlns:cx3="http://schemas.microsoft.com/office/drawing/2016/5/9/chartex" xmlns:cx4="http://schemas.microsoft.com/office/drawing/2016/5/10/chartex" xmlns:cx5="http://schemas.microsoft.com/office/drawing/2016/5/11/chartex" xmlns:cx6="http://schemas.microsoft.com/office/drawing/2016/5/12/chartex" xmlns:cx7="http://schemas.microsoft.com/office/drawing/2016/5/13/chartex" xmlns:cx8="http://schemas.microsoft.com/office/drawing/2016/5/14/chartex" xmlns:mc="http://schemas.openxmlformats.org/markup-compatibility/2006" xmlns:aink="http://schemas.microsoft.com/office/drawing/2016/ink" xmlns:am3d="http://schemas.microsoft.com/office/drawing/2017/model3d" xmlns:o="urn:schemas-microsoft-com:office:office" xmlns:oel="http://schemas.microsoft.com/office/2019/extlst" xmlns:r="http://schemas.openxmlformats.org/officeDocument/2006/relationships" xmlns:m="http://schemas.openxmlformats.org/officeDocument/2006/math" xmlns:v="urn:schemas-microsoft-com:vml" xmlns:wp14="http://schemas.microsoft.com/office/word/2010/wordprocessingDrawing" xmlns:wp="http://schemas.openxmlformats.org/drawingml/2006/wordprocessingDrawing" xmlns:w10="urn:schemas-microsoft-com:office:word" xmlns:w="http://schemas.openxmlformats.org/wordprocessingml/2006/main" xmlns:w14="http://schemas.microsoft.com/office/word/2010/wordml" xmlns:w15="http://schemas.microsoft.com/office/word/2012/wordml" xmlns:w16cex="http://schemas.microsoft.com/office/word/2018/wordml/cex" xmlns:w16cid="http://schemas.microsoft.com/office/word/2016/wordml/cid" xmlns:w16="http://schemas.microsoft.com/office/word/2018/wordml" xmlns:w16sdtdh="http://schemas.microsoft.com/office/word/2020/wordml/sdtdatahash" xmlns:w16se="http://schemas.microsoft.com/office/word/2015/wordml/symex" xmlns:wpg="http://schemas.microsoft.com/office/word/2010/wordprocessingGroup" xmlns:wpi="http://schemas.microsoft.com/office/word/2010/wordprocessingInk" xmlns:wne="http://schemas.microsoft.com/office/word/2006/wordml" xmlns:wps="http://schemas.microsoft.com/office/word/2010/wordprocessingShape" mc:Ignorable="w14 w15 w16se w16cid w16 w16cex w16sdtdh wp14">
   <w:endnote w:type="separator" w:id="-1">
     <w:p>
       <w:pPr>
@@ -2957,35 +3770,90 @@
 </file>
 
 <file path=word/footer1.xml><?xml version="1.0" encoding="utf-8"?>
-<w:ftr xmlns:wpc="http://schemas.microsoft.com/office/word/2010/wordprocessingCanvas" xmlns:cx="http://schemas.microsoft.com/office/drawing/2014/chartex" xmlns:cx1="http://schemas.microsoft.com/office/drawing/2015/9/8/chartex" xmlns:mc="http://schemas.openxmlformats.org/markup-compatibility/2006" xmlns:o="urn:schemas-microsoft-com:office:office" xmlns:r="http://schemas.openxmlformats.org/officeDocument/2006/relationships" xmlns:m="http://schemas.openxmlformats.org/officeDocument/2006/math" xmlns:v="urn:schemas-microsoft-com:vml" xmlns:wp14="http://schemas.microsoft.com/office/word/2010/wordprocessingDrawing" xmlns:wp="http://schemas.openxmlformats.org/drawingml/2006/wordprocessingDrawing" xmlns:w10="urn:schemas-microsoft-com:office:word" xmlns:w="http://schemas.openxmlformats.org/wordprocessingml/2006/main" xmlns:w14="http://schemas.microsoft.com/office/word/2010/wordml" xmlns:w15="http://schemas.microsoft.com/office/word/2012/wordml" xmlns:w16se="http://schemas.microsoft.com/office/word/2015/wordml/symex" xmlns:wpg="http://schemas.microsoft.com/office/word/2010/wordprocessingGroup" xmlns:wpi="http://schemas.microsoft.com/office/word/2010/wordprocessingInk" xmlns:wne="http://schemas.microsoft.com/office/word/2006/wordml" xmlns:wps="http://schemas.microsoft.com/office/word/2010/wordprocessingShape" mc:Ignorable="w14 w15 w16se wp14">
-  <w:sdt>
-    <w:sdtPr>
-      <w:id w:val="423088017"/>
-      <w:docPartObj>
-        <w:docPartGallery w:val="Page Numbers (Bottom of Page)"/>
-        <w:docPartUnique/>
-      </w:docPartObj>
-    </w:sdtPr>
-    <w:sdtEndPr/>
-    <w:sdtContent>
-      <w:p>
-        <w:pPr>
-          <w:pStyle w:val="Footer"/>
-          <w:jc w:val="right"/>
-        </w:pPr>
-      </w:p>
-    </w:sdtContent>
-  </w:sdt>
+<w:ftr xmlns:wpc="http://schemas.microsoft.com/office/word/2010/wordprocessingCanvas" xmlns:cx="http://schemas.microsoft.com/office/drawing/2014/chartex" xmlns:cx1="http://schemas.microsoft.com/office/drawing/2015/9/8/chartex" xmlns:cx2="http://schemas.microsoft.com/office/drawing/2015/10/21/chartex" xmlns:cx3="http://schemas.microsoft.com/office/drawing/2016/5/9/chartex" xmlns:cx4="http://schemas.microsoft.com/office/drawing/2016/5/10/chartex" xmlns:cx5="http://schemas.microsoft.com/office/drawing/2016/5/11/chartex" xmlns:cx6="http://schemas.microsoft.com/office/drawing/2016/5/12/chartex" xmlns:cx7="http://schemas.microsoft.com/office/drawing/2016/5/13/chartex" xmlns:cx8="http://schemas.microsoft.com/office/drawing/2016/5/14/chartex" xmlns:mc="http://schemas.openxmlformats.org/markup-compatibility/2006" xmlns:aink="http://schemas.microsoft.com/office/drawing/2016/ink" xmlns:am3d="http://schemas.microsoft.com/office/drawing/2017/model3d" xmlns:o="urn:schemas-microsoft-com:office:office" xmlns:oel="http://schemas.microsoft.com/office/2019/extlst" xmlns:r="http://schemas.openxmlformats.org/officeDocument/2006/relationships" xmlns:m="http://schemas.openxmlformats.org/officeDocument/2006/math" xmlns:v="urn:schemas-microsoft-com:vml" xmlns:wp14="http://schemas.microsoft.com/office/word/2010/wordprocessingDrawing" xmlns:wp="http://schemas.openxmlformats.org/drawingml/2006/wordprocessingDrawing" xmlns:w10="urn:schemas-microsoft-com:office:word" xmlns:w="http://schemas.openxmlformats.org/wordprocessingml/2006/main" xmlns:w14="http://schemas.microsoft.com/office/word/2010/wordml" xmlns:w15="http://schemas.microsoft.com/office/word/2012/wordml" xmlns:w16cex="http://schemas.microsoft.com/office/word/2018/wordml/cex" xmlns:w16cid="http://schemas.microsoft.com/office/word/2016/wordml/cid" xmlns:w16="http://schemas.microsoft.com/office/word/2018/wordml" xmlns:w16sdtdh="http://schemas.microsoft.com/office/word/2020/wordml/sdtdatahash" xmlns:w16se="http://schemas.microsoft.com/office/word/2015/wordml/symex" xmlns:wpg="http://schemas.microsoft.com/office/word/2010/wordprocessingGroup" xmlns:wpi="http://schemas.microsoft.com/office/word/2010/wordprocessingInk" xmlns:wne="http://schemas.microsoft.com/office/word/2006/wordml" xmlns:wps="http://schemas.microsoft.com/office/word/2010/wordprocessingShape" mc:Ignorable="w14 w15 w16se w16cid w16 w16cex w16sdtdh wp14">
   <w:p>
     <w:pPr>
-      <w:pStyle w:val="Footer"/>
+      <w:pStyle w:val="Rodap"/>
+    </w:pPr>
+    <w:r>
+      <w:rPr>
+        <w:noProof/>
+      </w:rPr>
+      <w:drawing>
+        <wp:inline distT="0" distB="0" distL="0" distR="0" wp14:anchorId="297395FB" wp14:editId="524D8630">
+          <wp:extent cx="410198" cy="209781"/>
+          <wp:effectExtent l="0" t="0" r="9525" b="0"/>
+          <wp:docPr id="685360535" name="Imagem 1" descr="Uma imagem com Tipo de letra, Gráficos, logótipo, símbolo&#10;&#10;Descrição gerada automaticamente"/>
+          <wp:cNvGraphicFramePr>
+            <a:graphicFrameLocks xmlns:a="http://schemas.openxmlformats.org/drawingml/2006/main" noChangeAspect="1"/>
+          </wp:cNvGraphicFramePr>
+          <a:graphic xmlns:a="http://schemas.openxmlformats.org/drawingml/2006/main">
+            <a:graphicData uri="http://schemas.openxmlformats.org/drawingml/2006/picture">
+              <pic:pic xmlns:pic="http://schemas.openxmlformats.org/drawingml/2006/picture">
+                <pic:nvPicPr>
+                  <pic:cNvPr id="685360535" name="Imagem 1" descr="Uma imagem com Tipo de letra, Gráficos, logótipo, símbolo&#10;&#10;Descrição gerada automaticamente"/>
+                  <pic:cNvPicPr/>
+                </pic:nvPicPr>
+                <pic:blipFill>
+                  <a:blip r:embed="rId1">
+                    <a:extLst>
+                      <a:ext uri="{28A0092B-C50C-407E-A947-70E740481C1C}">
+                        <a14:useLocalDpi xmlns:a14="http://schemas.microsoft.com/office/drawing/2010/main" val="0"/>
+                      </a:ext>
+                    </a:extLst>
+                  </a:blip>
+                  <a:stretch>
+                    <a:fillRect/>
+                  </a:stretch>
+                </pic:blipFill>
+                <pic:spPr>
+                  <a:xfrm>
+                    <a:off x="0" y="0"/>
+                    <a:ext cx="432755" cy="221317"/>
+                  </a:xfrm>
+                  <a:prstGeom prst="rect">
+                    <a:avLst/>
+                  </a:prstGeom>
+                </pic:spPr>
+              </pic:pic>
+            </a:graphicData>
+          </a:graphic>
+        </wp:inline>
+      </w:drawing>
+    </w:r>
+    <w:r>
+      <w:tab/>
+    </w:r>
+    <w:r>
+      <w:tab/>
+      <w:t xml:space="preserve">     Pág. </w:t>
+    </w:r>
+    <w:r>
+      <w:fldChar w:fldCharType="begin"/>
+    </w:r>
+    <w:r>
+      <w:instrText>PAGE   \* MERGEFORMAT</w:instrText>
+    </w:r>
+    <w:r>
+      <w:fldChar w:fldCharType="separate"/>
+    </w:r>
+    <w:r>
+      <w:t>1</w:t>
+    </w:r>
+    <w:r>
+      <w:fldChar w:fldCharType="end"/>
+    </w:r>
+  </w:p>
+  <w:p>
+    <w:pPr>
+      <w:pStyle w:val="Rodap"/>
     </w:pPr>
   </w:p>
 </w:ftr>
 </file>
 
 <file path=word/footer2.xml><?xml version="1.0" encoding="utf-8"?>
-<w:ftr xmlns:wpc="http://schemas.microsoft.com/office/word/2010/wordprocessingCanvas" xmlns:cx="http://schemas.microsoft.com/office/drawing/2014/chartex" xmlns:cx1="http://schemas.microsoft.com/office/drawing/2015/9/8/chartex" xmlns:mc="http://schemas.openxmlformats.org/markup-compatibility/2006" xmlns:o="urn:schemas-microsoft-com:office:office" xmlns:r="http://schemas.openxmlformats.org/officeDocument/2006/relationships" xmlns:m="http://schemas.openxmlformats.org/officeDocument/2006/math" xmlns:v="urn:schemas-microsoft-com:vml" xmlns:wp14="http://schemas.microsoft.com/office/word/2010/wordprocessingDrawing" xmlns:wp="http://schemas.openxmlformats.org/drawingml/2006/wordprocessingDrawing" xmlns:w10="urn:schemas-microsoft-com:office:word" xmlns:w="http://schemas.openxmlformats.org/wordprocessingml/2006/main" xmlns:w14="http://schemas.microsoft.com/office/word/2010/wordml" xmlns:w15="http://schemas.microsoft.com/office/word/2012/wordml" xmlns:w16se="http://schemas.microsoft.com/office/word/2015/wordml/symex" xmlns:wpg="http://schemas.microsoft.com/office/word/2010/wordprocessingGroup" xmlns:wpi="http://schemas.microsoft.com/office/word/2010/wordprocessingInk" xmlns:wne="http://schemas.microsoft.com/office/word/2006/wordml" xmlns:wps="http://schemas.microsoft.com/office/word/2010/wordprocessingShape" mc:Ignorable="w14 w15 w16se wp14">
+<w:ftr xmlns:wpc="http://schemas.microsoft.com/office/word/2010/wordprocessingCanvas" xmlns:cx="http://schemas.microsoft.com/office/drawing/2014/chartex" xmlns:cx1="http://schemas.microsoft.com/office/drawing/2015/9/8/chartex" xmlns:cx2="http://schemas.microsoft.com/office/drawing/2015/10/21/chartex" xmlns:cx3="http://schemas.microsoft.com/office/drawing/2016/5/9/chartex" xmlns:cx4="http://schemas.microsoft.com/office/drawing/2016/5/10/chartex" xmlns:cx5="http://schemas.microsoft.com/office/drawing/2016/5/11/chartex" xmlns:cx6="http://schemas.microsoft.com/office/drawing/2016/5/12/chartex" xmlns:cx7="http://schemas.microsoft.com/office/drawing/2016/5/13/chartex" xmlns:cx8="http://schemas.microsoft.com/office/drawing/2016/5/14/chartex" xmlns:mc="http://schemas.openxmlformats.org/markup-compatibility/2006" xmlns:aink="http://schemas.microsoft.com/office/drawing/2016/ink" xmlns:am3d="http://schemas.microsoft.com/office/drawing/2017/model3d" xmlns:o="urn:schemas-microsoft-com:office:office" xmlns:oel="http://schemas.microsoft.com/office/2019/extlst" xmlns:r="http://schemas.openxmlformats.org/officeDocument/2006/relationships" xmlns:m="http://schemas.openxmlformats.org/officeDocument/2006/math" xmlns:v="urn:schemas-microsoft-com:vml" xmlns:wp14="http://schemas.microsoft.com/office/word/2010/wordprocessingDrawing" xmlns:wp="http://schemas.openxmlformats.org/drawingml/2006/wordprocessingDrawing" xmlns:w10="urn:schemas-microsoft-com:office:word" xmlns:w="http://schemas.openxmlformats.org/wordprocessingml/2006/main" xmlns:w14="http://schemas.microsoft.com/office/word/2010/wordml" xmlns:w15="http://schemas.microsoft.com/office/word/2012/wordml" xmlns:w16cex="http://schemas.microsoft.com/office/word/2018/wordml/cex" xmlns:w16cid="http://schemas.microsoft.com/office/word/2016/wordml/cid" xmlns:w16="http://schemas.microsoft.com/office/word/2018/wordml" xmlns:w16sdtdh="http://schemas.microsoft.com/office/word/2020/wordml/sdtdatahash" xmlns:w16se="http://schemas.microsoft.com/office/word/2015/wordml/symex" xmlns:wpg="http://schemas.microsoft.com/office/word/2010/wordprocessingGroup" xmlns:wpi="http://schemas.microsoft.com/office/word/2010/wordprocessingInk" xmlns:wne="http://schemas.microsoft.com/office/word/2006/wordml" xmlns:wps="http://schemas.microsoft.com/office/word/2010/wordprocessingShape" mc:Ignorable="w14 w15 w16se w16cid w16 w16cex w16sdtdh wp14">
   <w:sdt>
     <w:sdtPr>
       <w:id w:val="6349135"/>
@@ -2994,11 +3862,10 @@
         <w:docPartUnique/>
       </w:docPartObj>
     </w:sdtPr>
-    <w:sdtEndPr/>
     <w:sdtContent>
       <w:p>
         <w:pPr>
-          <w:pStyle w:val="Footer"/>
+          <w:pStyle w:val="Rodap"/>
           <w:jc w:val="right"/>
         </w:pPr>
         <w:r>
@@ -3027,14 +3894,14 @@
   </w:sdt>
   <w:p>
     <w:pPr>
-      <w:pStyle w:val="Footer"/>
+      <w:pStyle w:val="Rodap"/>
     </w:pPr>
   </w:p>
 </w:ftr>
 </file>
 
 <file path=word/footnotes.xml><?xml version="1.0" encoding="utf-8"?>
-<w:footnotes xmlns:wpc="http://schemas.microsoft.com/office/word/2010/wordprocessingCanvas" xmlns:cx="http://schemas.microsoft.com/office/drawing/2014/chartex" xmlns:cx1="http://schemas.microsoft.com/office/drawing/2015/9/8/chartex" xmlns:mc="http://schemas.openxmlformats.org/markup-compatibility/2006" xmlns:o="urn:schemas-microsoft-com:office:office" xmlns:r="http://schemas.openxmlformats.org/officeDocument/2006/relationships" xmlns:m="http://schemas.openxmlformats.org/officeDocument/2006/math" xmlns:v="urn:schemas-microsoft-com:vml" xmlns:wp14="http://schemas.microsoft.com/office/word/2010/wordprocessingDrawing" xmlns:wp="http://schemas.openxmlformats.org/drawingml/2006/wordprocessingDrawing" xmlns:w10="urn:schemas-microsoft-com:office:word" xmlns:w="http://schemas.openxmlformats.org/wordprocessingml/2006/main" xmlns:w14="http://schemas.microsoft.com/office/word/2010/wordml" xmlns:w15="http://schemas.microsoft.com/office/word/2012/wordml" xmlns:w16se="http://schemas.microsoft.com/office/word/2015/wordml/symex" xmlns:wpg="http://schemas.microsoft.com/office/word/2010/wordprocessingGroup" xmlns:wpi="http://schemas.microsoft.com/office/word/2010/wordprocessingInk" xmlns:wne="http://schemas.microsoft.com/office/word/2006/wordml" xmlns:wps="http://schemas.microsoft.com/office/word/2010/wordprocessingShape" mc:Ignorable="w14 w15 w16se wp14">
+<w:footnotes xmlns:wpc="http://schemas.microsoft.com/office/word/2010/wordprocessingCanvas" xmlns:cx="http://schemas.microsoft.com/office/drawing/2014/chartex" xmlns:cx1="http://schemas.microsoft.com/office/drawing/2015/9/8/chartex" xmlns:cx2="http://schemas.microsoft.com/office/drawing/2015/10/21/chartex" xmlns:cx3="http://schemas.microsoft.com/office/drawing/2016/5/9/chartex" xmlns:cx4="http://schemas.microsoft.com/office/drawing/2016/5/10/chartex" xmlns:cx5="http://schemas.microsoft.com/office/drawing/2016/5/11/chartex" xmlns:cx6="http://schemas.microsoft.com/office/drawing/2016/5/12/chartex" xmlns:cx7="http://schemas.microsoft.com/office/drawing/2016/5/13/chartex" xmlns:cx8="http://schemas.microsoft.com/office/drawing/2016/5/14/chartex" xmlns:mc="http://schemas.openxmlformats.org/markup-compatibility/2006" xmlns:aink="http://schemas.microsoft.com/office/drawing/2016/ink" xmlns:am3d="http://schemas.microsoft.com/office/drawing/2017/model3d" xmlns:o="urn:schemas-microsoft-com:office:office" xmlns:oel="http://schemas.microsoft.com/office/2019/extlst" xmlns:r="http://schemas.openxmlformats.org/officeDocument/2006/relationships" xmlns:m="http://schemas.openxmlformats.org/officeDocument/2006/math" xmlns:v="urn:schemas-microsoft-com:vml" xmlns:wp14="http://schemas.microsoft.com/office/word/2010/wordprocessingDrawing" xmlns:wp="http://schemas.openxmlformats.org/drawingml/2006/wordprocessingDrawing" xmlns:w10="urn:schemas-microsoft-com:office:word" xmlns:w="http://schemas.openxmlformats.org/wordprocessingml/2006/main" xmlns:w14="http://schemas.microsoft.com/office/word/2010/wordml" xmlns:w15="http://schemas.microsoft.com/office/word/2012/wordml" xmlns:w16cex="http://schemas.microsoft.com/office/word/2018/wordml/cex" xmlns:w16cid="http://schemas.microsoft.com/office/word/2016/wordml/cid" xmlns:w16="http://schemas.microsoft.com/office/word/2018/wordml" xmlns:w16sdtdh="http://schemas.microsoft.com/office/word/2020/wordml/sdtdatahash" xmlns:w16se="http://schemas.microsoft.com/office/word/2015/wordml/symex" xmlns:wpg="http://schemas.microsoft.com/office/word/2010/wordprocessingGroup" xmlns:wpi="http://schemas.microsoft.com/office/word/2010/wordprocessingInk" xmlns:wne="http://schemas.microsoft.com/office/word/2006/wordml" xmlns:wps="http://schemas.microsoft.com/office/word/2010/wordprocessingShape" mc:Ignorable="w14 w15 w16se w16cid w16 w16cex w16sdtdh wp14">
   <w:footnote w:type="separator" w:id="-1">
     <w:p>
       <w:pPr>
@@ -3059,7 +3926,7 @@
 </file>
 
 <file path=word/header1.xml><?xml version="1.0" encoding="utf-8"?>
-<w:hdr xmlns:wpc="http://schemas.microsoft.com/office/word/2010/wordprocessingCanvas" xmlns:cx="http://schemas.microsoft.com/office/drawing/2014/chartex" xmlns:cx1="http://schemas.microsoft.com/office/drawing/2015/9/8/chartex" xmlns:mc="http://schemas.openxmlformats.org/markup-compatibility/2006" xmlns:o="urn:schemas-microsoft-com:office:office" xmlns:r="http://schemas.openxmlformats.org/officeDocument/2006/relationships" xmlns:m="http://schemas.openxmlformats.org/officeDocument/2006/math" xmlns:v="urn:schemas-microsoft-com:vml" xmlns:wp14="http://schemas.microsoft.com/office/word/2010/wordprocessingDrawing" xmlns:wp="http://schemas.openxmlformats.org/drawingml/2006/wordprocessingDrawing" xmlns:w10="urn:schemas-microsoft-com:office:word" xmlns:w="http://schemas.openxmlformats.org/wordprocessingml/2006/main" xmlns:w14="http://schemas.microsoft.com/office/word/2010/wordml" xmlns:w15="http://schemas.microsoft.com/office/word/2012/wordml" xmlns:w16se="http://schemas.microsoft.com/office/word/2015/wordml/symex" xmlns:wpg="http://schemas.microsoft.com/office/word/2010/wordprocessingGroup" xmlns:wpi="http://schemas.microsoft.com/office/word/2010/wordprocessingInk" xmlns:wne="http://schemas.microsoft.com/office/word/2006/wordml" xmlns:wps="http://schemas.microsoft.com/office/word/2010/wordprocessingShape" mc:Ignorable="w14 w15 w16se wp14">
+<w:hdr xmlns:wpc="http://schemas.microsoft.com/office/word/2010/wordprocessingCanvas" xmlns:cx="http://schemas.microsoft.com/office/drawing/2014/chartex" xmlns:cx1="http://schemas.microsoft.com/office/drawing/2015/9/8/chartex" xmlns:cx2="http://schemas.microsoft.com/office/drawing/2015/10/21/chartex" xmlns:cx3="http://schemas.microsoft.com/office/drawing/2016/5/9/chartex" xmlns:cx4="http://schemas.microsoft.com/office/drawing/2016/5/10/chartex" xmlns:cx5="http://schemas.microsoft.com/office/drawing/2016/5/11/chartex" xmlns:cx6="http://schemas.microsoft.com/office/drawing/2016/5/12/chartex" xmlns:cx7="http://schemas.microsoft.com/office/drawing/2016/5/13/chartex" xmlns:cx8="http://schemas.microsoft.com/office/drawing/2016/5/14/chartex" xmlns:mc="http://schemas.openxmlformats.org/markup-compatibility/2006" xmlns:aink="http://schemas.microsoft.com/office/drawing/2016/ink" xmlns:am3d="http://schemas.microsoft.com/office/drawing/2017/model3d" xmlns:o="urn:schemas-microsoft-com:office:office" xmlns:oel="http://schemas.microsoft.com/office/2019/extlst" xmlns:r="http://schemas.openxmlformats.org/officeDocument/2006/relationships" xmlns:m="http://schemas.openxmlformats.org/officeDocument/2006/math" xmlns:v="urn:schemas-microsoft-com:vml" xmlns:wp14="http://schemas.microsoft.com/office/word/2010/wordprocessingDrawing" xmlns:wp="http://schemas.openxmlformats.org/drawingml/2006/wordprocessingDrawing" xmlns:w10="urn:schemas-microsoft-com:office:word" xmlns:w="http://schemas.openxmlformats.org/wordprocessingml/2006/main" xmlns:w14="http://schemas.microsoft.com/office/word/2010/wordml" xmlns:w15="http://schemas.microsoft.com/office/word/2012/wordml" xmlns:w16cex="http://schemas.microsoft.com/office/word/2018/wordml/cex" xmlns:w16cid="http://schemas.microsoft.com/office/word/2016/wordml/cid" xmlns:w16="http://schemas.microsoft.com/office/word/2018/wordml" xmlns:w16sdtdh="http://schemas.microsoft.com/office/word/2020/wordml/sdtdatahash" xmlns:w16se="http://schemas.microsoft.com/office/word/2015/wordml/symex" xmlns:wpg="http://schemas.microsoft.com/office/word/2010/wordprocessingGroup" xmlns:wpi="http://schemas.microsoft.com/office/word/2010/wordprocessingInk" xmlns:wne="http://schemas.microsoft.com/office/word/2006/wordml" xmlns:wps="http://schemas.microsoft.com/office/word/2010/wordprocessingShape" mc:Ignorable="w14 w15 w16se w16cid w16 w16cex w16sdtdh wp14">
   <w:sdt>
     <w:sdtPr>
       <w:rPr>
@@ -3072,11 +3939,10 @@
       <w:dataBinding w:prefixMappings="xmlns:ns0='http://schemas.openxmlformats.org/package/2006/metadata/core-properties' xmlns:ns1='http://purl.org/dc/elements/1.1/'" w:xpath="/ns0:coreProperties[1]/ns1:title[1]" w:storeItemID="{6C3C8BC8-F283-45AE-878A-BAB7291924A1}"/>
       <w:text/>
     </w:sdtPr>
-    <w:sdtEndPr/>
     <w:sdtContent>
       <w:p>
         <w:pPr>
-          <w:pStyle w:val="Header"/>
+          <w:pStyle w:val="Cabealho"/>
           <w:pBdr>
             <w:bottom w:val="thickThinSmallGap" w:sz="24" w:space="1" w:color="622423" w:themeColor="accent2" w:themeShade="7F"/>
           </w:pBdr>
@@ -3100,14 +3966,14 @@
   </w:sdt>
   <w:p>
     <w:pPr>
-      <w:pStyle w:val="Header"/>
+      <w:pStyle w:val="Cabealho"/>
     </w:pPr>
   </w:p>
 </w:hdr>
 </file>
 
 <file path=word/numbering.xml><?xml version="1.0" encoding="utf-8"?>
-<w:numbering xmlns:wpc="http://schemas.microsoft.com/office/word/2010/wordprocessingCanvas" xmlns:cx="http://schemas.microsoft.com/office/drawing/2014/chartex" xmlns:cx1="http://schemas.microsoft.com/office/drawing/2015/9/8/chartex" xmlns:mc="http://schemas.openxmlformats.org/markup-compatibility/2006" xmlns:o="urn:schemas-microsoft-com:office:office" xmlns:r="http://schemas.openxmlformats.org/officeDocument/2006/relationships" xmlns:m="http://schemas.openxmlformats.org/officeDocument/2006/math" xmlns:v="urn:schemas-microsoft-com:vml" xmlns:wp14="http://schemas.microsoft.com/office/word/2010/wordprocessingDrawing" xmlns:wp="http://schemas.openxmlformats.org/drawingml/2006/wordprocessingDrawing" xmlns:w10="urn:schemas-microsoft-com:office:word" xmlns:w="http://schemas.openxmlformats.org/wordprocessingml/2006/main" xmlns:w14="http://schemas.microsoft.com/office/word/2010/wordml" xmlns:w15="http://schemas.microsoft.com/office/word/2012/wordml" xmlns:w16se="http://schemas.microsoft.com/office/word/2015/wordml/symex" xmlns:wpg="http://schemas.microsoft.com/office/word/2010/wordprocessingGroup" xmlns:wpi="http://schemas.microsoft.com/office/word/2010/wordprocessingInk" xmlns:wne="http://schemas.microsoft.com/office/word/2006/wordml" xmlns:wps="http://schemas.microsoft.com/office/word/2010/wordprocessingShape" mc:Ignorable="w14 w15 w16se wp14">
+<w:numbering xmlns:wpc="http://schemas.microsoft.com/office/word/2010/wordprocessingCanvas" xmlns:cx="http://schemas.microsoft.com/office/drawing/2014/chartex" xmlns:cx1="http://schemas.microsoft.com/office/drawing/2015/9/8/chartex" xmlns:cx2="http://schemas.microsoft.com/office/drawing/2015/10/21/chartex" xmlns:cx3="http://schemas.microsoft.com/office/drawing/2016/5/9/chartex" xmlns:cx4="http://schemas.microsoft.com/office/drawing/2016/5/10/chartex" xmlns:cx5="http://schemas.microsoft.com/office/drawing/2016/5/11/chartex" xmlns:cx6="http://schemas.microsoft.com/office/drawing/2016/5/12/chartex" xmlns:cx7="http://schemas.microsoft.com/office/drawing/2016/5/13/chartex" xmlns:cx8="http://schemas.microsoft.com/office/drawing/2016/5/14/chartex" xmlns:mc="http://schemas.openxmlformats.org/markup-compatibility/2006" xmlns:aink="http://schemas.microsoft.com/office/drawing/2016/ink" xmlns:am3d="http://schemas.microsoft.com/office/drawing/2017/model3d" xmlns:o="urn:schemas-microsoft-com:office:office" xmlns:oel="http://schemas.microsoft.com/office/2019/extlst" xmlns:r="http://schemas.openxmlformats.org/officeDocument/2006/relationships" xmlns:m="http://schemas.openxmlformats.org/officeDocument/2006/math" xmlns:v="urn:schemas-microsoft-com:vml" xmlns:wp14="http://schemas.microsoft.com/office/word/2010/wordprocessingDrawing" xmlns:wp="http://schemas.openxmlformats.org/drawingml/2006/wordprocessingDrawing" xmlns:w10="urn:schemas-microsoft-com:office:word" xmlns:w="http://schemas.openxmlformats.org/wordprocessingml/2006/main" xmlns:w14="http://schemas.microsoft.com/office/word/2010/wordml" xmlns:w15="http://schemas.microsoft.com/office/word/2012/wordml" xmlns:w16cex="http://schemas.microsoft.com/office/word/2018/wordml/cex" xmlns:w16cid="http://schemas.microsoft.com/office/word/2016/wordml/cid" xmlns:w16="http://schemas.microsoft.com/office/word/2018/wordml" xmlns:w16sdtdh="http://schemas.microsoft.com/office/word/2020/wordml/sdtdatahash" xmlns:w16se="http://schemas.microsoft.com/office/word/2015/wordml/symex" xmlns:wpg="http://schemas.microsoft.com/office/word/2010/wordprocessingGroup" xmlns:wpi="http://schemas.microsoft.com/office/word/2010/wordprocessingInk" xmlns:wne="http://schemas.microsoft.com/office/word/2006/wordml" xmlns:wps="http://schemas.microsoft.com/office/word/2010/wordprocessingShape" mc:Ignorable="w14 w15 w16se w16cid w16 w16cex w16sdtdh wp14">
   <w:abstractNum w:abstractNumId="0" w15:restartNumberingAfterBreak="0">
     <w:nsid w:val="20C30891"/>
     <w:multiLevelType w:val="hybridMultilevel"/>
@@ -3567,7 +4433,7 @@
     <w:lvl w:ilvl="0">
       <w:start w:val="1"/>
       <w:numFmt w:val="decimal"/>
-      <w:pStyle w:val="Heading1"/>
+      <w:pStyle w:val="Ttulo1"/>
       <w:lvlText w:val="%1."/>
       <w:lvlJc w:val="left"/>
       <w:pPr>
@@ -3577,7 +4443,7 @@
     <w:lvl w:ilvl="1">
       <w:start w:val="1"/>
       <w:numFmt w:val="decimal"/>
-      <w:pStyle w:val="Heading2"/>
+      <w:pStyle w:val="Ttulo2"/>
       <w:lvlText w:val="%1.%2."/>
       <w:lvlJc w:val="left"/>
       <w:pPr>
@@ -3664,7 +4530,7 @@
         <w:rFonts w:ascii="Symbol" w:hAnsi="Symbol" w:hint="default"/>
       </w:rPr>
     </w:lvl>
-    <w:lvl w:ilvl="1" w:tplc="04090003" w:tentative="1">
+    <w:lvl w:ilvl="1" w:tplc="04090003">
       <w:start w:val="1"/>
       <w:numFmt w:val="bullet"/>
       <w:lvlText w:val="o"/>
@@ -3761,25 +4627,25 @@
       </w:rPr>
     </w:lvl>
   </w:abstractNum>
-  <w:num w:numId="1">
+  <w:num w:numId="1" w16cid:durableId="355083244">
     <w:abstractNumId w:val="4"/>
   </w:num>
-  <w:num w:numId="2">
+  <w:num w:numId="2" w16cid:durableId="944963691">
     <w:abstractNumId w:val="2"/>
   </w:num>
-  <w:num w:numId="3">
+  <w:num w:numId="3" w16cid:durableId="1321546666">
     <w:abstractNumId w:val="3"/>
   </w:num>
-  <w:num w:numId="4">
+  <w:num w:numId="4" w16cid:durableId="1457138523">
     <w:abstractNumId w:val="0"/>
   </w:num>
-  <w:num w:numId="5">
+  <w:num w:numId="5" w16cid:durableId="1961255293">
     <w:abstractNumId w:val="1"/>
   </w:num>
-  <w:num w:numId="6">
+  <w:num w:numId="6" w16cid:durableId="516165529">
     <w:abstractNumId w:val="4"/>
   </w:num>
-  <w:num w:numId="7">
+  <w:num w:numId="7" w16cid:durableId="256444495">
     <w:abstractNumId w:val="5"/>
   </w:num>
   <w:numIdMacAtCleanup w:val="5"/>
@@ -3787,7 +4653,7 @@
 </file>
 
 <file path=word/styles.xml><?xml version="1.0" encoding="utf-8"?>
-<w:styles xmlns:mc="http://schemas.openxmlformats.org/markup-compatibility/2006" xmlns:r="http://schemas.openxmlformats.org/officeDocument/2006/relationships" xmlns:w="http://schemas.openxmlformats.org/wordprocessingml/2006/main" xmlns:w14="http://schemas.microsoft.com/office/word/2010/wordml" xmlns:w15="http://schemas.microsoft.com/office/word/2012/wordml" xmlns:w16se="http://schemas.microsoft.com/office/word/2015/wordml/symex" mc:Ignorable="w14 w15 w16se">
+<w:styles xmlns:mc="http://schemas.openxmlformats.org/markup-compatibility/2006" xmlns:r="http://schemas.openxmlformats.org/officeDocument/2006/relationships" xmlns:w="http://schemas.openxmlformats.org/wordprocessingml/2006/main" xmlns:w14="http://schemas.microsoft.com/office/word/2010/wordml" xmlns:w15="http://schemas.microsoft.com/office/word/2012/wordml" xmlns:w16cex="http://schemas.microsoft.com/office/word/2018/wordml/cex" xmlns:w16cid="http://schemas.microsoft.com/office/word/2016/wordml/cid" xmlns:w16="http://schemas.microsoft.com/office/word/2018/wordml" xmlns:w16sdtdh="http://schemas.microsoft.com/office/word/2020/wordml/sdtdatahash" xmlns:w16se="http://schemas.microsoft.com/office/word/2015/wordml/symex" mc:Ignorable="w14 w15 w16se w16cid w16 w16cex w16sdtdh">
   <w:docDefaults>
     <w:rPrDefault>
       <w:rPr>
@@ -3803,7 +4669,7 @@
       </w:pPr>
     </w:pPrDefault>
   </w:docDefaults>
-  <w:latentStyles w:defLockedState="0" w:defUIPriority="99" w:defSemiHidden="0" w:defUnhideWhenUsed="0" w:defQFormat="0" w:count="371">
+  <w:latentStyles w:defLockedState="0" w:defUIPriority="99" w:defSemiHidden="0" w:defUnhideWhenUsed="0" w:defQFormat="0" w:count="376">
     <w:lsdException w:name="Normal" w:uiPriority="0" w:qFormat="1"/>
     <w:lsdException w:name="heading 1" w:uiPriority="9" w:qFormat="1"/>
     <w:lsdException w:name="heading 2" w:semiHidden="1" w:uiPriority="9" w:unhideWhenUsed="1" w:qFormat="1"/>
@@ -4175,6 +5041,11 @@
     <w:lsdException w:name="List Table 5 Dark Accent 6" w:uiPriority="50"/>
     <w:lsdException w:name="List Table 6 Colorful Accent 6" w:uiPriority="51"/>
     <w:lsdException w:name="List Table 7 Colorful Accent 6" w:uiPriority="52"/>
+    <w:lsdException w:name="Mention" w:semiHidden="1" w:unhideWhenUsed="1"/>
+    <w:lsdException w:name="Smart Hyperlink" w:semiHidden="1" w:unhideWhenUsed="1"/>
+    <w:lsdException w:name="Hashtag" w:semiHidden="1" w:unhideWhenUsed="1"/>
+    <w:lsdException w:name="Unresolved Mention" w:semiHidden="1" w:unhideWhenUsed="1"/>
+    <w:lsdException w:name="Smart Link" w:semiHidden="1" w:unhideWhenUsed="1"/>
   </w:latentStyles>
   <w:style w:type="paragraph" w:default="1" w:styleId="Normal">
     <w:name w:val="Normal"/>
@@ -4184,11 +5055,11 @@
       <w:spacing w:line="360" w:lineRule="auto"/>
     </w:pPr>
   </w:style>
-  <w:style w:type="paragraph" w:styleId="Heading1">
+  <w:style w:type="paragraph" w:styleId="Ttulo1">
     <w:name w:val="heading 1"/>
     <w:basedOn w:val="Normal"/>
     <w:next w:val="Normal"/>
-    <w:link w:val="Heading1Char"/>
+    <w:link w:val="Ttulo1Carter"/>
     <w:uiPriority w:val="9"/>
     <w:qFormat/>
     <w:rsid w:val="00312BC2"/>
@@ -4209,11 +5080,11 @@
       <w:szCs w:val="28"/>
     </w:rPr>
   </w:style>
-  <w:style w:type="paragraph" w:styleId="Heading2">
+  <w:style w:type="paragraph" w:styleId="Ttulo2">
     <w:name w:val="heading 2"/>
-    <w:basedOn w:val="Heading1"/>
+    <w:basedOn w:val="Ttulo1"/>
     <w:next w:val="Normal"/>
-    <w:link w:val="Heading2Char"/>
+    <w:link w:val="Ttulo2Carter"/>
     <w:uiPriority w:val="9"/>
     <w:unhideWhenUsed/>
     <w:qFormat/>
@@ -4230,11 +5101,11 @@
       <w:szCs w:val="26"/>
     </w:rPr>
   </w:style>
-  <w:style w:type="paragraph" w:styleId="Heading3">
+  <w:style w:type="paragraph" w:styleId="Ttulo3">
     <w:name w:val="heading 3"/>
-    <w:basedOn w:val="Heading2"/>
+    <w:basedOn w:val="Ttulo2"/>
     <w:next w:val="Normal"/>
-    <w:link w:val="Heading3Char"/>
+    <w:link w:val="Ttulo3Carter"/>
     <w:uiPriority w:val="9"/>
     <w:unhideWhenUsed/>
     <w:qFormat/>
@@ -4248,12 +5119,13 @@
       <w:szCs w:val="24"/>
     </w:rPr>
   </w:style>
-  <w:style w:type="character" w:default="1" w:styleId="DefaultParagraphFont">
+  <w:style w:type="character" w:default="1" w:styleId="Tipodeletrapredefinidodopargrafo">
     <w:name w:val="Default Paragraph Font"/>
     <w:uiPriority w:val="1"/>
+    <w:semiHidden/>
     <w:unhideWhenUsed/>
   </w:style>
-  <w:style w:type="table" w:default="1" w:styleId="TableNormal">
+  <w:style w:type="table" w:default="1" w:styleId="Tabelanormal">
     <w:name w:val="Normal Table"/>
     <w:uiPriority w:val="99"/>
     <w:semiHidden/>
@@ -4268,16 +5140,16 @@
       </w:tblCellMar>
     </w:tblPr>
   </w:style>
-  <w:style w:type="numbering" w:default="1" w:styleId="NoList">
+  <w:style w:type="numbering" w:default="1" w:styleId="Semlista">
     <w:name w:val="No List"/>
     <w:uiPriority w:val="99"/>
     <w:semiHidden/>
     <w:unhideWhenUsed/>
   </w:style>
-  <w:style w:type="paragraph" w:styleId="BalloonText">
+  <w:style w:type="paragraph" w:styleId="Textodebalo">
     <w:name w:val="Balloon Text"/>
     <w:basedOn w:val="Normal"/>
-    <w:link w:val="BalloonTextChar"/>
+    <w:link w:val="TextodebaloCarter"/>
     <w:uiPriority w:val="99"/>
     <w:semiHidden/>
     <w:unhideWhenUsed/>
@@ -4291,10 +5163,10 @@
       <w:szCs w:val="16"/>
     </w:rPr>
   </w:style>
-  <w:style w:type="character" w:customStyle="1" w:styleId="BalloonTextChar">
-    <w:name w:val="Balloon Text Char"/>
-    <w:basedOn w:val="DefaultParagraphFont"/>
-    <w:link w:val="BalloonText"/>
+  <w:style w:type="character" w:customStyle="1" w:styleId="TextodebaloCarter">
+    <w:name w:val="Texto de balão Caráter"/>
+    <w:basedOn w:val="Tipodeletrapredefinidodopargrafo"/>
+    <w:link w:val="Textodebalo"/>
     <w:uiPriority w:val="99"/>
     <w:semiHidden/>
     <w:rsid w:val="0067612B"/>
@@ -4304,9 +5176,9 @@
       <w:szCs w:val="16"/>
     </w:rPr>
   </w:style>
-  <w:style w:type="character" w:styleId="Hyperlink">
+  <w:style w:type="character" w:styleId="Hiperligao">
     <w:name w:val="Hyperlink"/>
-    <w:basedOn w:val="DefaultParagraphFont"/>
+    <w:basedOn w:val="Tipodeletrapredefinidodopargrafo"/>
     <w:uiPriority w:val="99"/>
     <w:unhideWhenUsed/>
     <w:rsid w:val="0036423B"/>
@@ -4317,7 +5189,7 @@
       <w:u w:val="single"/>
     </w:rPr>
   </w:style>
-  <w:style w:type="paragraph" w:styleId="ListParagraph">
+  <w:style w:type="paragraph" w:styleId="PargrafodaLista">
     <w:name w:val="List Paragraph"/>
     <w:basedOn w:val="Normal"/>
     <w:uiPriority w:val="34"/>
@@ -4328,10 +5200,10 @@
       <w:contextualSpacing/>
     </w:pPr>
   </w:style>
-  <w:style w:type="paragraph" w:styleId="Header">
+  <w:style w:type="paragraph" w:styleId="Cabealho">
     <w:name w:val="header"/>
     <w:basedOn w:val="Normal"/>
-    <w:link w:val="HeaderChar"/>
+    <w:link w:val="CabealhoCarter"/>
     <w:uiPriority w:val="99"/>
     <w:unhideWhenUsed/>
     <w:rsid w:val="00C3504B"/>
@@ -4343,17 +5215,17 @@
       <w:spacing w:after="0" w:line="240" w:lineRule="auto"/>
     </w:pPr>
   </w:style>
-  <w:style w:type="character" w:customStyle="1" w:styleId="HeaderChar">
-    <w:name w:val="Header Char"/>
-    <w:basedOn w:val="DefaultParagraphFont"/>
-    <w:link w:val="Header"/>
+  <w:style w:type="character" w:customStyle="1" w:styleId="CabealhoCarter">
+    <w:name w:val="Cabeçalho Caráter"/>
+    <w:basedOn w:val="Tipodeletrapredefinidodopargrafo"/>
+    <w:link w:val="Cabealho"/>
     <w:uiPriority w:val="99"/>
     <w:rsid w:val="00C3504B"/>
   </w:style>
-  <w:style w:type="paragraph" w:styleId="Footer">
+  <w:style w:type="paragraph" w:styleId="Rodap">
     <w:name w:val="footer"/>
     <w:basedOn w:val="Normal"/>
-    <w:link w:val="FooterChar"/>
+    <w:link w:val="RodapCarter"/>
     <w:uiPriority w:val="99"/>
     <w:unhideWhenUsed/>
     <w:rsid w:val="00C3504B"/>
@@ -4365,22 +5237,22 @@
       <w:spacing w:after="0" w:line="240" w:lineRule="auto"/>
     </w:pPr>
   </w:style>
-  <w:style w:type="character" w:customStyle="1" w:styleId="FooterChar">
-    <w:name w:val="Footer Char"/>
-    <w:basedOn w:val="DefaultParagraphFont"/>
-    <w:link w:val="Footer"/>
+  <w:style w:type="character" w:customStyle="1" w:styleId="RodapCarter">
+    <w:name w:val="Rodapé Caráter"/>
+    <w:basedOn w:val="Tipodeletrapredefinidodopargrafo"/>
+    <w:link w:val="Rodap"/>
     <w:uiPriority w:val="99"/>
     <w:rsid w:val="00C3504B"/>
   </w:style>
   <w:style w:type="character" w:customStyle="1" w:styleId="Caracteresdenotaderodap">
     <w:name w:val="Caracteres de nota de rodapé"/>
-    <w:basedOn w:val="DefaultParagraphFont"/>
+    <w:basedOn w:val="Tipodeletrapredefinidodopargrafo"/>
     <w:rsid w:val="00D4558D"/>
   </w:style>
-  <w:style w:type="paragraph" w:styleId="FootnoteText">
+  <w:style w:type="paragraph" w:styleId="Textodenotaderodap">
     <w:name w:val="footnote text"/>
     <w:basedOn w:val="Normal"/>
-    <w:link w:val="FootnoteTextChar"/>
+    <w:link w:val="TextodenotaderodapCarter"/>
     <w:rsid w:val="00D4558D"/>
     <w:pPr>
       <w:suppressAutoHyphens/>
@@ -4393,10 +5265,10 @@
       <w:lang w:eastAsia="ar-SA"/>
     </w:rPr>
   </w:style>
-  <w:style w:type="character" w:customStyle="1" w:styleId="FootnoteTextChar">
-    <w:name w:val="Footnote Text Char"/>
-    <w:basedOn w:val="DefaultParagraphFont"/>
-    <w:link w:val="FootnoteText"/>
+  <w:style w:type="character" w:customStyle="1" w:styleId="TextodenotaderodapCarter">
+    <w:name w:val="Texto de nota de rodapé Caráter"/>
+    <w:basedOn w:val="Tipodeletrapredefinidodopargrafo"/>
+    <w:link w:val="Textodenotaderodap"/>
     <w:rsid w:val="00D4558D"/>
     <w:rPr>
       <w:rFonts w:ascii="Times New Roman" w:eastAsia="Times New Roman" w:hAnsi="Times New Roman" w:cs="Times New Roman"/>
@@ -4405,9 +5277,9 @@
       <w:lang w:eastAsia="ar-SA"/>
     </w:rPr>
   </w:style>
-  <w:style w:type="character" w:styleId="FootnoteReference">
+  <w:style w:type="character" w:styleId="Refdenotaderodap">
     <w:name w:val="footnote reference"/>
-    <w:basedOn w:val="DefaultParagraphFont"/>
+    <w:basedOn w:val="Tipodeletrapredefinidodopargrafo"/>
     <w:uiPriority w:val="99"/>
     <w:semiHidden/>
     <w:unhideWhenUsed/>
@@ -4416,10 +5288,10 @@
       <w:vertAlign w:val="superscript"/>
     </w:rPr>
   </w:style>
-  <w:style w:type="paragraph" w:styleId="BodyText3">
+  <w:style w:type="paragraph" w:styleId="Corpodetexto3">
     <w:name w:val="Body Text 3"/>
     <w:basedOn w:val="Normal"/>
-    <w:link w:val="BodyText3Char"/>
+    <w:link w:val="Corpodetexto3Carter"/>
     <w:rsid w:val="006C5290"/>
     <w:pPr>
       <w:spacing w:after="0"/>
@@ -4431,10 +5303,10 @@
       <w:szCs w:val="24"/>
     </w:rPr>
   </w:style>
-  <w:style w:type="character" w:customStyle="1" w:styleId="BodyText3Char">
-    <w:name w:val="Body Text 3 Char"/>
-    <w:basedOn w:val="DefaultParagraphFont"/>
-    <w:link w:val="BodyText3"/>
+  <w:style w:type="character" w:customStyle="1" w:styleId="Corpodetexto3Carter">
+    <w:name w:val="Corpo de texto 3 Caráter"/>
+    <w:basedOn w:val="Tipodeletrapredefinidodopargrafo"/>
+    <w:link w:val="Corpodetexto3"/>
     <w:rsid w:val="006C5290"/>
     <w:rPr>
       <w:rFonts w:ascii="Courier New" w:eastAsia="Times New Roman" w:hAnsi="Courier New" w:cs="Courier New"/>
@@ -4443,10 +5315,10 @@
       <w:lang w:eastAsia="pt-PT"/>
     </w:rPr>
   </w:style>
-  <w:style w:type="paragraph" w:styleId="DocumentMap">
+  <w:style w:type="paragraph" w:styleId="Mapadodocumento">
     <w:name w:val="Document Map"/>
     <w:basedOn w:val="Normal"/>
-    <w:link w:val="DocumentMapChar"/>
+    <w:link w:val="MapadodocumentoCarter"/>
     <w:uiPriority w:val="99"/>
     <w:semiHidden/>
     <w:unhideWhenUsed/>
@@ -4460,10 +5332,10 @@
       <w:szCs w:val="16"/>
     </w:rPr>
   </w:style>
-  <w:style w:type="character" w:customStyle="1" w:styleId="DocumentMapChar">
-    <w:name w:val="Document Map Char"/>
-    <w:basedOn w:val="DefaultParagraphFont"/>
-    <w:link w:val="DocumentMap"/>
+  <w:style w:type="character" w:customStyle="1" w:styleId="MapadodocumentoCarter">
+    <w:name w:val="Mapa do documento Caráter"/>
+    <w:basedOn w:val="Tipodeletrapredefinidodopargrafo"/>
+    <w:link w:val="Mapadodocumento"/>
     <w:uiPriority w:val="99"/>
     <w:semiHidden/>
     <w:rsid w:val="005D00E4"/>
@@ -4473,10 +5345,10 @@
       <w:szCs w:val="16"/>
     </w:rPr>
   </w:style>
-  <w:style w:type="character" w:customStyle="1" w:styleId="Heading1Char">
-    <w:name w:val="Heading 1 Char"/>
-    <w:basedOn w:val="DefaultParagraphFont"/>
-    <w:link w:val="Heading1"/>
+  <w:style w:type="character" w:customStyle="1" w:styleId="Ttulo1Carter">
+    <w:name w:val="Título 1 Caráter"/>
+    <w:basedOn w:val="Tipodeletrapredefinidodopargrafo"/>
+    <w:link w:val="Ttulo1"/>
     <w:uiPriority w:val="9"/>
     <w:rsid w:val="00312BC2"/>
     <w:rPr>
@@ -4487,9 +5359,9 @@
       <w:szCs w:val="28"/>
     </w:rPr>
   </w:style>
-  <w:style w:type="table" w:styleId="TableGrid">
+  <w:style w:type="table" w:styleId="TabelacomGrelha">
     <w:name w:val="Table Grid"/>
-    <w:basedOn w:val="TableNormal"/>
+    <w:basedOn w:val="Tabelanormal"/>
     <w:uiPriority w:val="59"/>
     <w:rsid w:val="006643D8"/>
     <w:pPr>
@@ -4506,7 +5378,7 @@
       </w:tblBorders>
     </w:tblPr>
   </w:style>
-  <w:style w:type="paragraph" w:styleId="NoSpacing">
+  <w:style w:type="paragraph" w:styleId="SemEspaamento">
     <w:name w:val="No Spacing"/>
     <w:uiPriority w:val="1"/>
     <w:qFormat/>
@@ -4515,10 +5387,10 @@
       <w:spacing w:after="0" w:line="240" w:lineRule="auto"/>
     </w:pPr>
   </w:style>
-  <w:style w:type="paragraph" w:styleId="BodyText">
+  <w:style w:type="paragraph" w:styleId="Corpodetexto">
     <w:name w:val="Body Text"/>
     <w:basedOn w:val="Normal"/>
-    <w:link w:val="BodyTextChar"/>
+    <w:link w:val="CorpodetextoCarter"/>
     <w:uiPriority w:val="99"/>
     <w:semiHidden/>
     <w:unhideWhenUsed/>
@@ -4527,18 +5399,18 @@
       <w:spacing w:after="120"/>
     </w:pPr>
   </w:style>
-  <w:style w:type="character" w:customStyle="1" w:styleId="BodyTextChar">
-    <w:name w:val="Body Text Char"/>
-    <w:basedOn w:val="DefaultParagraphFont"/>
-    <w:link w:val="BodyText"/>
+  <w:style w:type="character" w:customStyle="1" w:styleId="CorpodetextoCarter">
+    <w:name w:val="Corpo de texto Caráter"/>
+    <w:basedOn w:val="Tipodeletrapredefinidodopargrafo"/>
+    <w:link w:val="Corpodetexto"/>
     <w:uiPriority w:val="99"/>
     <w:semiHidden/>
     <w:rsid w:val="002C3C6D"/>
   </w:style>
-  <w:style w:type="paragraph" w:styleId="BodyTextIndent2">
+  <w:style w:type="paragraph" w:styleId="Avanodecorpodetexto2">
     <w:name w:val="Body Text Indent 2"/>
     <w:basedOn w:val="Normal"/>
-    <w:link w:val="BodyTextIndent2Char"/>
+    <w:link w:val="Avanodecorpodetexto2Carter"/>
     <w:uiPriority w:val="99"/>
     <w:semiHidden/>
     <w:unhideWhenUsed/>
@@ -4548,18 +5420,18 @@
       <w:ind w:left="283"/>
     </w:pPr>
   </w:style>
-  <w:style w:type="character" w:customStyle="1" w:styleId="BodyTextIndent2Char">
-    <w:name w:val="Body Text Indent 2 Char"/>
-    <w:basedOn w:val="DefaultParagraphFont"/>
-    <w:link w:val="BodyTextIndent2"/>
+  <w:style w:type="character" w:customStyle="1" w:styleId="Avanodecorpodetexto2Carter">
+    <w:name w:val="Avanço de corpo de texto 2 Caráter"/>
+    <w:basedOn w:val="Tipodeletrapredefinidodopargrafo"/>
+    <w:link w:val="Avanodecorpodetexto2"/>
     <w:uiPriority w:val="99"/>
     <w:semiHidden/>
     <w:rsid w:val="002C3C6D"/>
   </w:style>
-  <w:style w:type="paragraph" w:styleId="BodyTextIndent">
+  <w:style w:type="paragraph" w:styleId="Avanodecorpodetexto">
     <w:name w:val="Body Text Indent"/>
     <w:basedOn w:val="Normal"/>
-    <w:link w:val="BodyTextIndentChar"/>
+    <w:link w:val="AvanodecorpodetextoCarter"/>
     <w:uiPriority w:val="99"/>
     <w:semiHidden/>
     <w:unhideWhenUsed/>
@@ -4569,18 +5441,18 @@
       <w:ind w:left="283"/>
     </w:pPr>
   </w:style>
-  <w:style w:type="character" w:customStyle="1" w:styleId="BodyTextIndentChar">
-    <w:name w:val="Body Text Indent Char"/>
-    <w:basedOn w:val="DefaultParagraphFont"/>
-    <w:link w:val="BodyTextIndent"/>
+  <w:style w:type="character" w:customStyle="1" w:styleId="AvanodecorpodetextoCarter">
+    <w:name w:val="Avanço de corpo de texto Caráter"/>
+    <w:basedOn w:val="Tipodeletrapredefinidodopargrafo"/>
+    <w:link w:val="Avanodecorpodetexto"/>
     <w:uiPriority w:val="99"/>
     <w:semiHidden/>
     <w:rsid w:val="002C3C6D"/>
   </w:style>
-  <w:style w:type="paragraph" w:styleId="BodyText2">
+  <w:style w:type="paragraph" w:styleId="Corpodetexto2">
     <w:name w:val="Body Text 2"/>
     <w:basedOn w:val="Normal"/>
-    <w:link w:val="BodyText2Char"/>
+    <w:link w:val="Corpodetexto2Carter"/>
     <w:uiPriority w:val="99"/>
     <w:unhideWhenUsed/>
     <w:rsid w:val="002C3C6D"/>
@@ -4588,21 +5460,21 @@
       <w:spacing w:after="120" w:line="480" w:lineRule="auto"/>
     </w:pPr>
   </w:style>
-  <w:style w:type="character" w:customStyle="1" w:styleId="BodyText2Char">
-    <w:name w:val="Body Text 2 Char"/>
-    <w:basedOn w:val="DefaultParagraphFont"/>
-    <w:link w:val="BodyText2"/>
+  <w:style w:type="character" w:customStyle="1" w:styleId="Corpodetexto2Carter">
+    <w:name w:val="Corpo de texto 2 Caráter"/>
+    <w:basedOn w:val="Tipodeletrapredefinidodopargrafo"/>
+    <w:link w:val="Corpodetexto2"/>
     <w:uiPriority w:val="99"/>
     <w:rsid w:val="002C3C6D"/>
   </w:style>
   <w:style w:type="character" w:customStyle="1" w:styleId="apple-style-span">
     <w:name w:val="apple-style-span"/>
-    <w:basedOn w:val="DefaultParagraphFont"/>
+    <w:basedOn w:val="Tipodeletrapredefinidodopargrafo"/>
     <w:rsid w:val="00403E52"/>
   </w:style>
-  <w:style w:type="paragraph" w:styleId="TOCHeading">
+  <w:style w:type="paragraph" w:styleId="Cabealhodondice">
     <w:name w:val="TOC Heading"/>
-    <w:basedOn w:val="Heading1"/>
+    <w:basedOn w:val="Ttulo1"/>
     <w:next w:val="Normal"/>
     <w:uiPriority w:val="39"/>
     <w:unhideWhenUsed/>
@@ -4621,7 +5493,7 @@
       <w:lang w:val="en-GB" w:eastAsia="en-GB"/>
     </w:rPr>
   </w:style>
-  <w:style w:type="paragraph" w:styleId="TOC1">
+  <w:style w:type="paragraph" w:styleId="ndice1">
     <w:name w:val="toc 1"/>
     <w:basedOn w:val="Normal"/>
     <w:next w:val="Normal"/>
@@ -4633,10 +5505,10 @@
       <w:spacing w:after="100"/>
     </w:pPr>
   </w:style>
-  <w:style w:type="character" w:customStyle="1" w:styleId="Heading3Char">
-    <w:name w:val="Heading 3 Char"/>
-    <w:basedOn w:val="DefaultParagraphFont"/>
-    <w:link w:val="Heading3"/>
+  <w:style w:type="character" w:customStyle="1" w:styleId="Ttulo3Carter">
+    <w:name w:val="Título 3 Caráter"/>
+    <w:basedOn w:val="Tipodeletrapredefinidodopargrafo"/>
+    <w:link w:val="Ttulo3"/>
     <w:uiPriority w:val="9"/>
     <w:rsid w:val="00E73E94"/>
     <w:rPr>
@@ -4648,10 +5520,10 @@
       <w:szCs w:val="24"/>
     </w:rPr>
   </w:style>
-  <w:style w:type="character" w:customStyle="1" w:styleId="Heading2Char">
-    <w:name w:val="Heading 2 Char"/>
-    <w:basedOn w:val="DefaultParagraphFont"/>
-    <w:link w:val="Heading2"/>
+  <w:style w:type="character" w:customStyle="1" w:styleId="Ttulo2Carter">
+    <w:name w:val="Título 2 Caráter"/>
+    <w:basedOn w:val="Tipodeletrapredefinidodopargrafo"/>
+    <w:link w:val="Ttulo2"/>
     <w:uiPriority w:val="9"/>
     <w:rsid w:val="00E73E94"/>
     <w:rPr>
@@ -4678,7 +5550,7 @@
       <w:sz w:val="28"/>
     </w:rPr>
   </w:style>
-  <w:style w:type="paragraph" w:styleId="TableofFigures">
+  <w:style w:type="paragraph" w:styleId="ndicedeilustraes">
     <w:name w:val="table of figures"/>
     <w:basedOn w:val="Normal"/>
     <w:next w:val="Normal"/>
@@ -4689,7 +5561,7 @@
       <w:ind w:left="440" w:hanging="440"/>
     </w:pPr>
   </w:style>
-  <w:style w:type="paragraph" w:styleId="Caption">
+  <w:style w:type="paragraph" w:styleId="Legenda">
     <w:name w:val="caption"/>
     <w:basedOn w:val="Normal"/>
     <w:next w:val="Normal"/>
@@ -4708,7 +5580,7 @@
       <w:szCs w:val="18"/>
     </w:rPr>
   </w:style>
-  <w:style w:type="paragraph" w:styleId="TOC2">
+  <w:style w:type="paragraph" w:styleId="ndice2">
     <w:name w:val="toc 2"/>
     <w:basedOn w:val="Normal"/>
     <w:next w:val="Normal"/>
@@ -4721,7 +5593,7 @@
       <w:ind w:left="220"/>
     </w:pPr>
   </w:style>
-  <w:style w:type="paragraph" w:styleId="TOC3">
+  <w:style w:type="paragraph" w:styleId="ndice3">
     <w:name w:val="toc 3"/>
     <w:basedOn w:val="Normal"/>
     <w:next w:val="Normal"/>
@@ -4736,12 +5608,12 @@
   </w:style>
   <w:style w:type="character" w:customStyle="1" w:styleId="notranslate">
     <w:name w:val="notranslate"/>
-    <w:basedOn w:val="DefaultParagraphFont"/>
+    <w:basedOn w:val="Tipodeletrapredefinidodopargrafo"/>
     <w:rsid w:val="00A34FA1"/>
   </w:style>
-  <w:style w:type="table" w:styleId="PlainTable1">
+  <w:style w:type="table" w:styleId="SimplesTabela1">
     <w:name w:val="Plain Table 1"/>
-    <w:basedOn w:val="TableNormal"/>
+    <w:basedOn w:val="Tabelanormal"/>
     <w:uiPriority w:val="41"/>
     <w:rsid w:val="00640AED"/>
     <w:pPr>
@@ -4802,9 +5674,9 @@
       </w:tcPr>
     </w:tblStylePr>
   </w:style>
-  <w:style w:type="table" w:styleId="TableGridLight">
+  <w:style w:type="table" w:styleId="TabelacomGrelhaClara">
     <w:name w:val="Grid Table Light"/>
-    <w:basedOn w:val="TableNormal"/>
+    <w:basedOn w:val="Tabelanormal"/>
     <w:uiPriority w:val="40"/>
     <w:rsid w:val="00640AED"/>
     <w:pPr>
@@ -4836,9 +5708,9 @@
       <w:szCs w:val="24"/>
     </w:rPr>
   </w:style>
-  <w:style w:type="character" w:styleId="Strong">
+  <w:style w:type="character" w:styleId="Forte">
     <w:name w:val="Strong"/>
-    <w:basedOn w:val="DefaultParagraphFont"/>
+    <w:basedOn w:val="Tipodeletrapredefinidodopargrafo"/>
     <w:uiPriority w:val="22"/>
     <w:qFormat/>
     <w:rsid w:val="007D56A0"/>
@@ -4849,7 +5721,7 @@
   </w:style>
   <w:style w:type="character" w:customStyle="1" w:styleId="ui-provider">
     <w:name w:val="ui-provider"/>
-    <w:basedOn w:val="DefaultParagraphFont"/>
+    <w:basedOn w:val="Tipodeletrapredefinidodopargrafo"/>
     <w:rsid w:val="005379D5"/>
   </w:style>
 </w:styles>

</xml_diff>